<commit_message>
Almost everything for Spice modeling
</commit_message>
<xml_diff>
--- a/Домашнее задание 2.docx
+++ b/Домашнее задание 2.docx
@@ -1854,6 +1854,198 @@
           <w:sz w:val="24"/>
         </w:rPr>
         <w:t>Фиолетовая стрелка показывает значение напряжения на выходе схемы.</w:t>
+      </w:r>
+    </w:p>
+    <w:p>
+      <w:pPr>
+        <w:rPr>
+          <w:rFonts w:eastAsiaTheme="minorEastAsia"/>
+          <w:sz w:val="24"/>
+        </w:rPr>
+      </w:pPr>
+      <w:r>
+        <w:rPr>
+          <w:rFonts w:eastAsiaTheme="minorEastAsia"/>
+          <w:sz w:val="24"/>
+        </w:rPr>
+        <w:t>«</w:t>
+      </w:r>
+      <w:r>
+        <w:rPr>
+          <w:rFonts w:eastAsiaTheme="minorEastAsia"/>
+          <w:sz w:val="24"/>
+        </w:rPr>
+        <w:t>1</w:t>
+      </w:r>
+      <w:r>
+        <w:rPr>
+          <w:rFonts w:eastAsiaTheme="minorEastAsia"/>
+          <w:sz w:val="24"/>
+        </w:rPr>
+        <w:t>»</w:t>
+      </w:r>
+      <w:r>
+        <w:rPr>
+          <w:rFonts w:eastAsiaTheme="minorEastAsia"/>
+          <w:sz w:val="24"/>
+        </w:rPr>
+        <w:t xml:space="preserve"> означает </w:t>
+      </w:r>
+      <w:proofErr w:type="gramStart"/>
+      <w:r>
+        <w:rPr>
+          <w:rFonts w:eastAsiaTheme="minorEastAsia"/>
+          <w:sz w:val="24"/>
+        </w:rPr>
+        <w:t>уровень</w:t>
+      </w:r>
+      <w:r>
+        <w:rPr>
+          <w:rFonts w:eastAsiaTheme="minorEastAsia"/>
+          <w:sz w:val="24"/>
+        </w:rPr>
+        <w:t xml:space="preserve"> </w:t>
+      </w:r>
+      <m:oMath>
+        <m:sSubSup>
+          <m:sSubSupPr>
+            <m:ctrlPr>
+              <w:rPr>
+                <w:rFonts w:ascii="Cambria Math" w:hAnsi="Cambria Math"/>
+                <w:sz w:val="24"/>
+              </w:rPr>
+            </m:ctrlPr>
+          </m:sSubSupPr>
+          <m:e>
+            <m:r>
+              <m:rPr>
+                <m:sty m:val="p"/>
+              </m:rPr>
+              <w:rPr>
+                <w:rFonts w:ascii="Cambria Math" w:hAnsi="Cambria Math"/>
+                <w:sz w:val="24"/>
+              </w:rPr>
+              <m:t>U</m:t>
+            </m:r>
+          </m:e>
+          <m:sub>
+            <m:r>
+              <w:rPr>
+                <w:rFonts w:ascii="Cambria Math" w:hAnsi="Cambria Math"/>
+                <w:sz w:val="24"/>
+              </w:rPr>
+              <m:t>лог</m:t>
+            </m:r>
+          </m:sub>
+          <m:sup>
+            <m:r>
+              <w:rPr>
+                <w:rFonts w:ascii="Cambria Math" w:hAnsi="Cambria Math"/>
+                <w:sz w:val="24"/>
+              </w:rPr>
+              <m:t>1</m:t>
+            </m:r>
+          </m:sup>
+        </m:sSubSup>
+      </m:oMath>
+      <w:r>
+        <w:rPr>
+          <w:rFonts w:eastAsiaTheme="minorEastAsia"/>
+          <w:sz w:val="24"/>
+        </w:rPr>
+        <w:t>,</w:t>
+      </w:r>
+      <w:proofErr w:type="gramEnd"/>
+      <w:r>
+        <w:rPr>
+          <w:rFonts w:eastAsiaTheme="minorEastAsia"/>
+          <w:sz w:val="24"/>
+        </w:rPr>
+        <w:t xml:space="preserve"> а </w:t>
+      </w:r>
+      <w:r>
+        <w:rPr>
+          <w:rFonts w:eastAsiaTheme="minorEastAsia"/>
+          <w:sz w:val="24"/>
+        </w:rPr>
+        <w:t>«</w:t>
+      </w:r>
+      <w:r>
+        <w:rPr>
+          <w:rFonts w:eastAsiaTheme="minorEastAsia"/>
+          <w:sz w:val="24"/>
+        </w:rPr>
+        <w:t>0</w:t>
+      </w:r>
+      <w:r>
+        <w:rPr>
+          <w:rFonts w:eastAsiaTheme="minorEastAsia"/>
+          <w:sz w:val="24"/>
+        </w:rPr>
+        <w:t>»</w:t>
+      </w:r>
+      <w:r>
+        <w:rPr>
+          <w:rFonts w:eastAsiaTheme="minorEastAsia"/>
+          <w:sz w:val="24"/>
+        </w:rPr>
+        <w:t xml:space="preserve"> -</w:t>
+      </w:r>
+      <w:r>
+        <w:rPr>
+          <w:rFonts w:eastAsiaTheme="minorEastAsia"/>
+          <w:sz w:val="24"/>
+        </w:rPr>
+        <w:t xml:space="preserve"> уровень </w:t>
+      </w:r>
+      <m:oMath>
+        <m:sSubSup>
+          <m:sSubSupPr>
+            <m:ctrlPr>
+              <w:rPr>
+                <w:rFonts w:ascii="Cambria Math" w:hAnsi="Cambria Math"/>
+                <w:sz w:val="24"/>
+              </w:rPr>
+            </m:ctrlPr>
+          </m:sSubSupPr>
+          <m:e>
+            <m:r>
+              <m:rPr>
+                <m:sty m:val="p"/>
+              </m:rPr>
+              <w:rPr>
+                <w:rFonts w:ascii="Cambria Math" w:hAnsi="Cambria Math"/>
+                <w:sz w:val="24"/>
+              </w:rPr>
+              <m:t>U</m:t>
+            </m:r>
+          </m:e>
+          <m:sub>
+            <m:r>
+              <w:rPr>
+                <w:rFonts w:ascii="Cambria Math" w:hAnsi="Cambria Math"/>
+                <w:sz w:val="24"/>
+              </w:rPr>
+              <m:t>лог</m:t>
+            </m:r>
+          </m:sub>
+          <m:sup>
+            <m:r>
+              <w:rPr>
+                <w:rFonts w:ascii="Cambria Math" w:hAnsi="Cambria Math"/>
+                <w:sz w:val="24"/>
+              </w:rPr>
+              <m:t>0</m:t>
+            </m:r>
+          </m:sup>
+        </m:sSubSup>
+      </m:oMath>
+      <w:r>
+        <w:rPr>
+          <w:rFonts w:eastAsiaTheme="minorEastAsia"/>
+          <w:sz w:val="24"/>
+        </w:rPr>
+        <w:t>.</w:t>
       </w:r>
     </w:p>
     <w:p>
@@ -1967,9 +2159,17 @@
         </w:rPr>
         <w:t xml:space="preserve">. </w:t>
       </w:r>
+      <w:proofErr w:type="gramStart"/>
+      <w:r>
+        <w:rPr>
+          <w:lang w:val="ru-RU"/>
+        </w:rPr>
+        <w:t>1)</w:t>
+      </w:r>
       <w:r>
         <w:t>A</w:t>
       </w:r>
+      <w:proofErr w:type="gramEnd"/>
       <w:r>
         <w:rPr>
           <w:lang w:val="ru-RU"/>
@@ -2105,9 +2305,17 @@
         </w:rPr>
         <w:t xml:space="preserve">. </w:t>
       </w:r>
+      <w:proofErr w:type="gramStart"/>
+      <w:r>
+        <w:rPr>
+          <w:lang w:val="ru-RU"/>
+        </w:rPr>
+        <w:t>2)</w:t>
+      </w:r>
       <w:r>
         <w:t>A</w:t>
       </w:r>
+      <w:proofErr w:type="gramEnd"/>
       <w:r>
         <w:rPr>
           <w:lang w:val="ru-RU"/>
@@ -2244,9 +2452,17 @@
         </w:rPr>
         <w:t xml:space="preserve">. </w:t>
       </w:r>
+      <w:proofErr w:type="gramStart"/>
+      <w:r>
+        <w:rPr>
+          <w:lang w:val="ru-RU"/>
+        </w:rPr>
+        <w:t>3)</w:t>
+      </w:r>
       <w:r>
         <w:t>A</w:t>
       </w:r>
+      <w:proofErr w:type="gramEnd"/>
       <w:r>
         <w:rPr>
           <w:lang w:val="ru-RU"/>
@@ -2382,9 +2598,17 @@
         </w:rPr>
         <w:t xml:space="preserve">. </w:t>
       </w:r>
+      <w:proofErr w:type="gramStart"/>
+      <w:r>
+        <w:rPr>
+          <w:lang w:val="ru-RU"/>
+        </w:rPr>
+        <w:t>4)</w:t>
+      </w:r>
       <w:r>
         <w:t>A</w:t>
       </w:r>
+      <w:proofErr w:type="gramEnd"/>
       <w:r>
         <w:rPr>
           <w:lang w:val="ru-RU"/>
@@ -2442,7 +2666,14 @@
         <w:rPr>
           <w:sz w:val="24"/>
         </w:rPr>
-        <w:t xml:space="preserve">Выходное напряжение = </w:t>
+        <w:t xml:space="preserve">Выходное напряжение </w:t>
+      </w:r>
+      <w:proofErr w:type="gramStart"/>
+      <w:r>
+        <w:rPr>
+          <w:sz w:val="24"/>
+        </w:rPr>
+        <w:t xml:space="preserve">= </w:t>
       </w:r>
       <m:oMath>
         <m:sSubSup>
@@ -2504,7 +2735,20 @@
         <w:rPr>
           <w:sz w:val="24"/>
         </w:rPr>
-        <w:t xml:space="preserve">, </w:t>
+        <w:t>,</w:t>
+      </w:r>
+      <w:proofErr w:type="gramEnd"/>
+      <w:r>
+        <w:rPr>
+          <w:sz w:val="24"/>
+        </w:rPr>
+        <w:t xml:space="preserve">   </w:t>
+      </w:r>
+      <w:r>
+        <w:rPr>
+          <w:sz w:val="24"/>
+        </w:rPr>
+        <w:t xml:space="preserve"> </w:t>
       </w:r>
       <m:oMath>
         <m:sSubSup>
@@ -4352,16 +4596,7 @@
                 <w:rPr>
                   <w:rFonts w:ascii="Cambria Math" w:hAnsi="Cambria Math"/>
                 </w:rPr>
-                <m:t>·</m:t>
-              </m:r>
-              <m:r>
-                <m:rPr>
-                  <m:sty m:val="p"/>
-                </m:rPr>
-                <w:rPr>
-                  <w:rFonts w:ascii="Cambria Math" w:hAnsi="Cambria Math"/>
-                </w:rPr>
-                <m:t>Δ</m:t>
+                <m:t>·Δ</m:t>
               </m:r>
             </m:den>
           </m:f>
@@ -4459,16 +4694,7 @@
                 <w:rPr>
                   <w:rFonts w:ascii="Cambria Math" w:hAnsi="Cambria Math"/>
                 </w:rPr>
-                <m:t>·</m:t>
-              </m:r>
-              <m:r>
-                <m:rPr>
-                  <m:sty m:val="p"/>
-                </m:rPr>
-                <w:rPr>
-                  <w:rFonts w:ascii="Cambria Math" w:hAnsi="Cambria Math"/>
-                </w:rPr>
-                <m:t>Δ</m:t>
+                <m:t>·Δ</m:t>
               </m:r>
             </m:den>
           </m:f>
@@ -4479,6 +4705,7 @@
       <w:pPr>
         <w:rPr>
           <w:rFonts w:eastAsiaTheme="minorEastAsia"/>
+          <w:lang w:val="en-US"/>
         </w:rPr>
       </w:pPr>
       <w:r>
@@ -4729,16 +4956,7 @@
             <w:rPr>
               <w:rFonts w:ascii="Cambria Math" w:hAnsi="Cambria Math"/>
             </w:rPr>
-            <m:t>·</m:t>
-          </m:r>
-          <m:r>
-            <m:rPr>
-              <m:sty m:val="p"/>
-            </m:rPr>
-            <w:rPr>
-              <w:rFonts w:ascii="Cambria Math" w:hAnsi="Cambria Math"/>
-            </w:rPr>
-            <m:t>Δ</m:t>
+            <m:t>·Δ</m:t>
           </m:r>
           <m:r>
             <w:rPr>
@@ -4753,16 +4971,7 @@
             <w:rPr>
               <w:rFonts w:ascii="Cambria Math" w:hAnsi="Cambria Math"/>
             </w:rPr>
-            <m:t>·</m:t>
-          </m:r>
-          <m:r>
-            <m:rPr>
-              <m:sty m:val="p"/>
-            </m:rPr>
-            <w:rPr>
-              <w:rFonts w:ascii="Cambria Math" w:hAnsi="Cambria Math"/>
-            </w:rPr>
-            <m:t>Δ</m:t>
+            <m:t>·Δ</m:t>
           </m:r>
         </m:oMath>
       </m:oMathPara>
@@ -4881,16 +5090,7 @@
                 <w:rPr>
                   <w:rFonts w:ascii="Cambria Math" w:hAnsi="Cambria Math"/>
                 </w:rPr>
-                <m:t>0,0317</m:t>
-              </m:r>
-              <m:r>
-                <m:rPr>
-                  <m:sty m:val="p"/>
-                </m:rPr>
-                <w:rPr>
-                  <w:rFonts w:ascii="Cambria Math" w:hAnsi="Cambria Math"/>
-                </w:rPr>
-                <m:t>·</m:t>
+                <m:t>0,0317·</m:t>
               </m:r>
               <m:r>
                 <w:rPr>
@@ -4905,25 +5105,7 @@
                 <w:rPr>
                   <w:rFonts w:ascii="Cambria Math" w:hAnsi="Cambria Math"/>
                 </w:rPr>
-                <m:t>·</m:t>
-              </m:r>
-              <m:r>
-                <m:rPr>
-                  <m:sty m:val="p"/>
-                </m:rPr>
-                <w:rPr>
-                  <w:rFonts w:ascii="Cambria Math" w:hAnsi="Cambria Math"/>
-                </w:rPr>
-                <m:t>Δ</m:t>
-              </m:r>
-              <m:r>
-                <m:rPr>
-                  <m:sty m:val="p"/>
-                </m:rPr>
-                <w:rPr>
-                  <w:rFonts w:ascii="Cambria Math" w:hAnsi="Cambria Math"/>
-                </w:rPr>
-                <m:t>·</m:t>
+                <m:t>·Δ·</m:t>
               </m:r>
               <m:r>
                 <m:rPr>
@@ -4961,16 +5143,7 @@
                 <w:rPr>
                   <w:rFonts w:ascii="Cambria Math" w:hAnsi="Cambria Math"/>
                 </w:rPr>
-                <m:t>·</m:t>
-              </m:r>
-              <m:r>
-                <m:rPr>
-                  <m:sty m:val="p"/>
-                </m:rPr>
-                <w:rPr>
-                  <w:rFonts w:ascii="Cambria Math" w:hAnsi="Cambria Math"/>
-                </w:rPr>
-                <m:t>Δ</m:t>
+                <m:t>·Δ</m:t>
               </m:r>
             </m:num>
             <m:den>
@@ -5010,34 +5183,7 @@
                 <w:rPr>
                   <w:rFonts w:ascii="Cambria Math" w:hAnsi="Cambria Math"/>
                 </w:rPr>
-                <m:t>·</m:t>
-              </m:r>
-              <m:r>
-                <m:rPr>
-                  <m:sty m:val="p"/>
-                </m:rPr>
-                <w:rPr>
-                  <w:rFonts w:ascii="Cambria Math" w:hAnsi="Cambria Math"/>
-                </w:rPr>
-                <m:t>Δ</m:t>
-              </m:r>
-              <m:r>
-                <m:rPr>
-                  <m:sty m:val="p"/>
-                </m:rPr>
-                <w:rPr>
-                  <w:rFonts w:ascii="Cambria Math" w:hAnsi="Cambria Math"/>
-                </w:rPr>
-                <m:t>·</m:t>
-              </m:r>
-              <m:r>
-                <m:rPr>
-                  <m:sty m:val="p"/>
-                </m:rPr>
-                <w:rPr>
-                  <w:rFonts w:ascii="Cambria Math" w:hAnsi="Cambria Math"/>
-                </w:rPr>
-                <m:t>0,0136</m:t>
+                <m:t>·Δ·0,0136</m:t>
               </m:r>
             </m:den>
           </m:f>
@@ -5055,16 +5201,7 @@
             <w:rPr>
               <w:rFonts w:ascii="Cambria Math" w:hAnsi="Cambria Math"/>
             </w:rPr>
-            <m:t>·</m:t>
-          </m:r>
-          <m:r>
-            <m:rPr>
-              <m:sty m:val="p"/>
-            </m:rPr>
-            <w:rPr>
-              <w:rFonts w:ascii="Cambria Math" w:hAnsi="Cambria Math"/>
-            </w:rPr>
-            <m:t>Δ</m:t>
+            <m:t>·Δ</m:t>
           </m:r>
         </m:oMath>
       </m:oMathPara>
@@ -5094,7 +5231,6 @@
         <w:pStyle w:val="1"/>
         <w:rPr>
           <w:rFonts w:eastAsiaTheme="minorEastAsia"/>
-          <w:lang w:val="en-US"/>
         </w:rPr>
       </w:pPr>
       <w:r>
@@ -5125,13 +5261,7 @@
         <w:t>Spice</w:t>
       </w:r>
     </w:p>
-    <w:p>
-      <w:pPr>
-        <w:rPr>
-          <w:lang w:val="en-US"/>
-        </w:rPr>
-      </w:pPr>
-    </w:p>
+    <w:p/>
     <w:p>
       <w:pPr>
         <w:pStyle w:val="ad"/>
@@ -5146,33 +5276,21 @@
         <w:t xml:space="preserve">Рисунок </w:t>
       </w:r>
       <w:r>
+        <w:rPr>
+          <w:lang w:val="ru-RU"/>
+        </w:rPr>
         <w:fldChar w:fldCharType="begin"/>
       </w:r>
       <w:r>
         <w:rPr>
           <w:lang w:val="ru-RU"/>
         </w:rPr>
-        <w:instrText xml:space="preserve"> </w:instrText>
-      </w:r>
-      <w:r>
-        <w:instrText>SEQ</w:instrText>
-      </w:r>
-      <w:r>
-        <w:rPr>
-          <w:lang w:val="ru-RU"/>
-        </w:rPr>
-        <w:instrText xml:space="preserve"> Рисунок \* </w:instrText>
-      </w:r>
-      <w:r>
-        <w:instrText>ARABIC</w:instrText>
-      </w:r>
-      <w:r>
-        <w:rPr>
-          <w:lang w:val="ru-RU"/>
-        </w:rPr>
-        <w:instrText xml:space="preserve"> </w:instrText>
-      </w:r>
-      <w:r>
+        <w:instrText xml:space="preserve"> SEQ Рисунок \* ARABIC </w:instrText>
+      </w:r>
+      <w:r>
+        <w:rPr>
+          <w:lang w:val="ru-RU"/>
+        </w:rPr>
         <w:fldChar w:fldCharType="separate"/>
       </w:r>
       <w:r>
@@ -5183,6 +5301,9 @@
         <w:t>6</w:t>
       </w:r>
       <w:r>
+        <w:rPr>
+          <w:lang w:val="ru-RU"/>
+        </w:rPr>
         <w:fldChar w:fldCharType="end"/>
       </w:r>
       <w:r>
@@ -5258,8 +5379,6 @@
           </wp:inline>
         </w:drawing>
       </w:r>
-      <w:bookmarkStart w:id="0" w:name="_GoBack"/>
-      <w:bookmarkEnd w:id="0"/>
     </w:p>
     <w:p>
       <w:pPr>
@@ -5275,33 +5394,21 @@
         <w:t xml:space="preserve">Рисунок </w:t>
       </w:r>
       <w:r>
+        <w:rPr>
+          <w:lang w:val="ru-RU"/>
+        </w:rPr>
         <w:fldChar w:fldCharType="begin"/>
       </w:r>
       <w:r>
         <w:rPr>
           <w:lang w:val="ru-RU"/>
         </w:rPr>
-        <w:instrText xml:space="preserve"> </w:instrText>
-      </w:r>
-      <w:r>
-        <w:instrText>SEQ</w:instrText>
-      </w:r>
-      <w:r>
-        <w:rPr>
-          <w:lang w:val="ru-RU"/>
-        </w:rPr>
-        <w:instrText xml:space="preserve"> Рисунок \* </w:instrText>
-      </w:r>
-      <w:r>
-        <w:instrText>ARABIC</w:instrText>
-      </w:r>
-      <w:r>
-        <w:rPr>
-          <w:lang w:val="ru-RU"/>
-        </w:rPr>
-        <w:instrText xml:space="preserve"> </w:instrText>
-      </w:r>
-      <w:r>
+        <w:instrText xml:space="preserve"> SEQ Рисунок \* ARABIC </w:instrText>
+      </w:r>
+      <w:r>
+        <w:rPr>
+          <w:lang w:val="ru-RU"/>
+        </w:rPr>
         <w:fldChar w:fldCharType="separate"/>
       </w:r>
       <w:r>
@@ -5312,6 +5419,9 @@
         <w:t>7</w:t>
       </w:r>
       <w:r>
+        <w:rPr>
+          <w:lang w:val="ru-RU"/>
+        </w:rPr>
         <w:fldChar w:fldCharType="end"/>
       </w:r>
       <w:r>
@@ -5410,11 +5520,1918 @@
       <w:pPr>
         <w:rPr>
           <w:rFonts w:eastAsiaTheme="minorEastAsia"/>
+          <w:sz w:val="24"/>
+        </w:rPr>
+      </w:pPr>
+      <w:r>
+        <w:rPr>
+          <w:rFonts w:eastAsiaTheme="minorEastAsia"/>
+          <w:sz w:val="24"/>
+        </w:rPr>
+        <w:br w:type="page"/>
+      </w:r>
+    </w:p>
+    <w:p>
+      <w:pPr>
+        <w:rPr>
+          <w:rFonts w:eastAsiaTheme="minorEastAsia"/>
+          <w:sz w:val="24"/>
+        </w:rPr>
+      </w:pPr>
+      <w:r>
+        <w:rPr>
+          <w:rFonts w:eastAsiaTheme="minorEastAsia"/>
+          <w:sz w:val="24"/>
+        </w:rPr>
+        <w:lastRenderedPageBreak/>
+        <w:t>С</w:t>
+      </w:r>
+      <w:r>
+        <w:rPr>
+          <w:rFonts w:eastAsiaTheme="minorEastAsia"/>
+          <w:sz w:val="24"/>
+        </w:rPr>
+        <w:t>татистические характеристика схемы</w:t>
+      </w:r>
+      <w:r>
+        <w:rPr>
+          <w:rFonts w:eastAsiaTheme="minorEastAsia"/>
+          <w:sz w:val="24"/>
+        </w:rPr>
+        <w:t>:</w:t>
+      </w:r>
+    </w:p>
+    <w:p>
+      <w:pPr>
+        <w:pStyle w:val="ad"/>
+        <w:rPr>
+          <w:lang w:val="ru-RU"/>
+        </w:rPr>
+      </w:pPr>
+      <w:r>
+        <w:rPr>
+          <w:lang w:val="ru-RU"/>
+        </w:rPr>
+        <w:t xml:space="preserve">Рисунок </w:t>
+      </w:r>
+      <w:r>
+        <w:fldChar w:fldCharType="begin"/>
+      </w:r>
+      <w:r>
+        <w:rPr>
+          <w:lang w:val="ru-RU"/>
+        </w:rPr>
+        <w:instrText xml:space="preserve"> </w:instrText>
+      </w:r>
+      <w:r>
+        <w:instrText>SEQ</w:instrText>
+      </w:r>
+      <w:r>
+        <w:rPr>
+          <w:lang w:val="ru-RU"/>
+        </w:rPr>
+        <w:instrText xml:space="preserve"> Рисунок \* </w:instrText>
+      </w:r>
+      <w:r>
+        <w:instrText>ARABIC</w:instrText>
+      </w:r>
+      <w:r>
+        <w:rPr>
+          <w:lang w:val="ru-RU"/>
+        </w:rPr>
+        <w:instrText xml:space="preserve"> </w:instrText>
+      </w:r>
+      <w:r>
+        <w:fldChar w:fldCharType="separate"/>
+      </w:r>
+      <w:r>
+        <w:rPr>
+          <w:noProof/>
+        </w:rPr>
+        <w:t>8</w:t>
+      </w:r>
+      <w:r>
+        <w:fldChar w:fldCharType="end"/>
+      </w:r>
+      <w:r>
+        <w:rPr>
+          <w:lang w:val="ru-RU"/>
+        </w:rPr>
+        <w:t xml:space="preserve">. </w:t>
+      </w:r>
+      <w:r>
+        <w:rPr>
+          <w:lang w:val="ru-RU"/>
+        </w:rPr>
+        <w:t>Передаточная характеристика и потребляемый ток</w:t>
+      </w:r>
+    </w:p>
+    <w:p>
+      <w:pPr>
+        <w:rPr>
+          <w:rFonts w:eastAsiaTheme="minorEastAsia"/>
+          <w:sz w:val="24"/>
+        </w:rPr>
+      </w:pPr>
+      <w:r>
+        <w:rPr>
+          <w:noProof/>
+          <w:lang w:eastAsia="ru-RU"/>
+        </w:rPr>
+        <w:drawing>
+          <wp:inline distT="0" distB="0" distL="0" distR="0" wp14:anchorId="3B15F427" wp14:editId="4AA85932">
+            <wp:extent cx="5940425" cy="2618105"/>
+            <wp:effectExtent l="0" t="0" r="3175" b="0"/>
+            <wp:docPr id="2" name="Рисунок 2"/>
+            <wp:cNvGraphicFramePr>
+              <a:graphicFrameLocks xmlns:a="http://schemas.openxmlformats.org/drawingml/2006/main" noChangeAspect="1"/>
+            </wp:cNvGraphicFramePr>
+            <a:graphic xmlns:a="http://schemas.openxmlformats.org/drawingml/2006/main">
+              <a:graphicData uri="http://schemas.openxmlformats.org/drawingml/2006/picture">
+                <pic:pic xmlns:pic="http://schemas.openxmlformats.org/drawingml/2006/picture">
+                  <pic:nvPicPr>
+                    <pic:cNvPr id="1" name=""/>
+                    <pic:cNvPicPr/>
+                  </pic:nvPicPr>
+                  <pic:blipFill>
+                    <a:blip r:embed="rId13"/>
+                    <a:stretch>
+                      <a:fillRect/>
+                    </a:stretch>
+                  </pic:blipFill>
+                  <pic:spPr>
+                    <a:xfrm>
+                      <a:off x="0" y="0"/>
+                      <a:ext cx="5940425" cy="2618105"/>
+                    </a:xfrm>
+                    <a:prstGeom prst="rect">
+                      <a:avLst/>
+                    </a:prstGeom>
+                  </pic:spPr>
+                </pic:pic>
+              </a:graphicData>
+            </a:graphic>
+          </wp:inline>
+        </w:drawing>
+      </w:r>
+    </w:p>
+    <w:p>
+      <w:pPr>
+        <w:rPr>
+          <w:rFonts w:eastAsiaTheme="minorEastAsia"/>
+          <w:sz w:val="24"/>
+        </w:rPr>
+      </w:pPr>
+      <w:r>
+        <w:rPr>
+          <w:rFonts w:eastAsiaTheme="minorEastAsia"/>
+          <w:sz w:val="24"/>
+        </w:rPr>
+        <w:t>Подобранные параметры</w:t>
+      </w:r>
+      <w:r>
+        <w:rPr>
+          <w:rFonts w:eastAsiaTheme="minorEastAsia"/>
+          <w:sz w:val="24"/>
+        </w:rPr>
+        <w:t>:</w:t>
+      </w:r>
+    </w:p>
+    <w:p>
+      <w:pPr>
+        <w:rPr>
+          <w:rFonts w:eastAsiaTheme="minorEastAsia"/>
+          <w:sz w:val="24"/>
+        </w:rPr>
+      </w:pPr>
+      <m:oMathPara>
+        <m:oMath>
+          <m:sSub>
+            <m:sSubPr>
+              <m:ctrlPr>
+                <w:rPr>
+                  <w:rFonts w:ascii="Cambria Math" w:hAnsi="Cambria Math"/>
+                  <w:i/>
+                  <w:lang w:val="en-US"/>
+                </w:rPr>
+              </m:ctrlPr>
+            </m:sSubPr>
+            <m:e>
+              <m:r>
+                <w:rPr>
+                  <w:rFonts w:ascii="Cambria Math" w:hAnsi="Cambria Math"/>
+                  <w:lang w:val="en-US"/>
+                </w:rPr>
+                <m:t>L</m:t>
+              </m:r>
+            </m:e>
+            <m:sub>
+              <m:r>
+                <w:rPr>
+                  <w:rFonts w:ascii="Cambria Math" w:hAnsi="Cambria Math"/>
+                  <w:lang w:val="en-US"/>
+                </w:rPr>
+                <m:t>n</m:t>
+              </m:r>
+            </m:sub>
+          </m:sSub>
+          <m:r>
+            <w:rPr>
+              <w:rFonts w:ascii="Cambria Math" w:hAnsi="Cambria Math"/>
+              <w:sz w:val="24"/>
+            </w:rPr>
+            <m:t>=0,</m:t>
+          </m:r>
+          <m:r>
+            <w:rPr>
+              <w:rFonts w:ascii="Cambria Math" w:hAnsi="Cambria Math"/>
+              <w:sz w:val="24"/>
+            </w:rPr>
+            <m:t>25</m:t>
+          </m:r>
+          <m:r>
+            <w:rPr>
+              <w:rFonts w:ascii="Cambria Math" w:hAnsi="Cambria Math"/>
+              <w:sz w:val="24"/>
+              <w:lang w:val="en-US"/>
+            </w:rPr>
+            <m:t xml:space="preserve"> </m:t>
+          </m:r>
+          <m:r>
+            <w:rPr>
+              <w:rFonts w:ascii="Cambria Math" w:hAnsi="Cambria Math"/>
+              <w:sz w:val="24"/>
+            </w:rPr>
+            <m:t>мкм,</m:t>
+          </m:r>
+          <m:r>
+            <w:rPr>
+              <w:rFonts w:ascii="Cambria Math" w:hAnsi="Cambria Math"/>
+              <w:sz w:val="24"/>
+            </w:rPr>
+            <m:t xml:space="preserve"> </m:t>
+          </m:r>
+          <m:sSub>
+            <m:sSubPr>
+              <m:ctrlPr>
+                <w:rPr>
+                  <w:rFonts w:ascii="Cambria Math" w:hAnsi="Cambria Math"/>
+                  <w:i/>
+                  <w:lang w:val="en-US"/>
+                </w:rPr>
+              </m:ctrlPr>
+            </m:sSubPr>
+            <m:e>
+              <m:r>
+                <w:rPr>
+                  <w:rFonts w:ascii="Cambria Math" w:hAnsi="Cambria Math"/>
+                  <w:lang w:val="en-US"/>
+                </w:rPr>
+                <m:t>W</m:t>
+              </m:r>
+            </m:e>
+            <m:sub>
+              <m:r>
+                <w:rPr>
+                  <w:rFonts w:ascii="Cambria Math" w:hAnsi="Cambria Math"/>
+                  <w:lang w:val="en-US"/>
+                </w:rPr>
+                <m:t>n</m:t>
+              </m:r>
+            </m:sub>
+          </m:sSub>
+          <m:r>
+            <w:rPr>
+              <w:rFonts w:ascii="Cambria Math" w:hAnsi="Cambria Math"/>
+              <w:sz w:val="24"/>
+            </w:rPr>
+            <m:t>=1,</m:t>
+          </m:r>
+          <m:r>
+            <w:rPr>
+              <w:rFonts w:ascii="Cambria Math" w:hAnsi="Cambria Math"/>
+              <w:sz w:val="24"/>
+            </w:rPr>
+            <m:t>25</m:t>
+          </m:r>
+          <m:r>
+            <w:rPr>
+              <w:rFonts w:ascii="Cambria Math" w:hAnsi="Cambria Math"/>
+              <w:sz w:val="24"/>
+            </w:rPr>
+            <m:t xml:space="preserve"> </m:t>
+          </m:r>
+          <m:r>
+            <w:rPr>
+              <w:rFonts w:ascii="Cambria Math" w:hAnsi="Cambria Math"/>
+              <w:sz w:val="24"/>
+            </w:rPr>
+            <m:t>мкм,</m:t>
+          </m:r>
+          <m:r>
+            <w:rPr>
+              <w:rFonts w:ascii="Cambria Math" w:hAnsi="Cambria Math"/>
+              <w:sz w:val="24"/>
+            </w:rPr>
+            <m:t xml:space="preserve"> </m:t>
+          </m:r>
+          <m:sSub>
+            <m:sSubPr>
+              <m:ctrlPr>
+                <w:rPr>
+                  <w:rFonts w:ascii="Cambria Math" w:hAnsi="Cambria Math"/>
+                  <w:i/>
+                  <w:lang w:val="en-US"/>
+                </w:rPr>
+              </m:ctrlPr>
+            </m:sSubPr>
+            <m:e>
+              <m:r>
+                <w:rPr>
+                  <w:rFonts w:ascii="Cambria Math" w:hAnsi="Cambria Math"/>
+                  <w:lang w:val="en-US"/>
+                </w:rPr>
+                <m:t>W</m:t>
+              </m:r>
+            </m:e>
+            <m:sub>
+              <m:r>
+                <w:rPr>
+                  <w:rFonts w:ascii="Cambria Math" w:hAnsi="Cambria Math"/>
+                  <w:lang w:val="en-US"/>
+                </w:rPr>
+                <m:t>p</m:t>
+              </m:r>
+            </m:sub>
+          </m:sSub>
+          <m:r>
+            <w:rPr>
+              <w:rFonts w:ascii="Cambria Math" w:hAnsi="Cambria Math"/>
+              <w:sz w:val="24"/>
+            </w:rPr>
+            <m:t>=2,</m:t>
+          </m:r>
+          <m:r>
+            <w:rPr>
+              <w:rFonts w:ascii="Cambria Math" w:hAnsi="Cambria Math"/>
+              <w:sz w:val="24"/>
+            </w:rPr>
+            <m:t>56</m:t>
+          </m:r>
+          <m:r>
+            <w:rPr>
+              <w:rFonts w:ascii="Cambria Math" w:hAnsi="Cambria Math"/>
+              <w:sz w:val="24"/>
+            </w:rPr>
+            <m:t xml:space="preserve"> мкм,</m:t>
+          </m:r>
+          <m:sSub>
+            <m:sSubPr>
+              <m:ctrlPr>
+                <w:rPr>
+                  <w:rFonts w:ascii="Cambria Math" w:hAnsi="Cambria Math"/>
+                  <w:i/>
+                  <w:lang w:val="en-US"/>
+                </w:rPr>
+              </m:ctrlPr>
+            </m:sSubPr>
+            <m:e>
+              <m:r>
+                <w:rPr>
+                  <w:rFonts w:ascii="Cambria Math" w:hAnsi="Cambria Math"/>
+                  <w:lang w:val="en-US"/>
+                </w:rPr>
+                <m:t>L</m:t>
+              </m:r>
+            </m:e>
+            <m:sub>
+              <m:r>
+                <w:rPr>
+                  <w:rFonts w:ascii="Cambria Math" w:hAnsi="Cambria Math"/>
+                  <w:lang w:val="en-US"/>
+                </w:rPr>
+                <m:t>p</m:t>
+              </m:r>
+            </m:sub>
+          </m:sSub>
+          <m:r>
+            <w:rPr>
+              <w:rFonts w:ascii="Cambria Math" w:hAnsi="Cambria Math"/>
+              <w:sz w:val="24"/>
+            </w:rPr>
+            <m:t>=</m:t>
+          </m:r>
+          <m:r>
+            <w:rPr>
+              <w:rFonts w:ascii="Cambria Math" w:hAnsi="Cambria Math"/>
+              <w:sz w:val="24"/>
+            </w:rPr>
+            <m:t>0,</m:t>
+          </m:r>
+          <m:r>
+            <w:rPr>
+              <w:rFonts w:ascii="Cambria Math" w:hAnsi="Cambria Math"/>
+              <w:sz w:val="24"/>
+            </w:rPr>
+            <m:t>22</m:t>
+          </m:r>
+          <m:r>
+            <w:rPr>
+              <w:rFonts w:ascii="Cambria Math" w:hAnsi="Cambria Math"/>
+              <w:sz w:val="24"/>
+            </w:rPr>
+            <m:t xml:space="preserve"> </m:t>
+          </m:r>
+          <m:r>
+            <w:rPr>
+              <w:rFonts w:ascii="Cambria Math" w:hAnsi="Cambria Math"/>
+              <w:sz w:val="24"/>
+            </w:rPr>
+            <m:t>мкм</m:t>
+          </m:r>
+        </m:oMath>
+      </m:oMathPara>
+    </w:p>
+    <w:p>
+      <w:pPr>
+        <w:rPr>
+          <w:sz w:val="24"/>
           <w:lang w:val="en-US"/>
         </w:rPr>
       </w:pPr>
-    </w:p>
-    <w:p/>
+      <w:r>
+        <w:rPr>
+          <w:sz w:val="24"/>
+        </w:rPr>
+        <w:t>Условие комплементарности</w:t>
+      </w:r>
+      <w:r>
+        <w:rPr>
+          <w:sz w:val="24"/>
+          <w:lang w:val="en-US"/>
+        </w:rPr>
+        <w:t>:</w:t>
+      </w:r>
+    </w:p>
+    <w:p>
+      <w:pPr>
+        <w:rPr>
+          <w:rFonts w:eastAsiaTheme="minorEastAsia"/>
+          <w:lang w:val="en-US"/>
+        </w:rPr>
+      </w:pPr>
+      <m:oMathPara>
+        <m:oMath>
+          <m:sSub>
+            <m:sSubPr>
+              <m:ctrlPr>
+                <w:rPr>
+                  <w:rFonts w:ascii="Cambria Math" w:eastAsiaTheme="minorEastAsia" w:hAnsi="Cambria Math"/>
+                  <w:i/>
+                  <w:lang w:val="en-US"/>
+                </w:rPr>
+              </m:ctrlPr>
+            </m:sSubPr>
+            <m:e>
+              <m:r>
+                <w:rPr>
+                  <w:rFonts w:ascii="Cambria Math" w:eastAsiaTheme="minorEastAsia" w:hAnsi="Cambria Math"/>
+                  <w:lang w:val="en-US"/>
+                </w:rPr>
+                <m:t>kp</m:t>
+              </m:r>
+            </m:e>
+            <m:sub>
+              <m:r>
+                <w:rPr>
+                  <w:rFonts w:ascii="Cambria Math" w:eastAsiaTheme="minorEastAsia" w:hAnsi="Cambria Math"/>
+                  <w:lang w:val="en-US"/>
+                </w:rPr>
+                <m:t>n</m:t>
+              </m:r>
+            </m:sub>
+          </m:sSub>
+          <m:r>
+            <w:rPr>
+              <w:rFonts w:ascii="Cambria Math" w:eastAsiaTheme="minorEastAsia" w:hAnsi="Cambria Math"/>
+              <w:lang w:val="en-US"/>
+            </w:rPr>
+            <m:t>=</m:t>
+          </m:r>
+          <m:sSub>
+            <m:sSubPr>
+              <m:ctrlPr>
+                <w:rPr>
+                  <w:rFonts w:ascii="Cambria Math" w:hAnsi="Cambria Math"/>
+                  <w:i/>
+                  <w:lang w:val="en-US"/>
+                </w:rPr>
+              </m:ctrlPr>
+            </m:sSubPr>
+            <m:e>
+              <m:r>
+                <w:rPr>
+                  <w:rFonts w:ascii="Cambria Math" w:hAnsi="Cambria Math"/>
+                  <w:lang w:val="en-US"/>
+                </w:rPr>
+                <m:t>μ</m:t>
+              </m:r>
+            </m:e>
+            <m:sub>
+              <m:r>
+                <w:rPr>
+                  <w:rFonts w:ascii="Cambria Math" w:hAnsi="Cambria Math"/>
+                  <w:lang w:val="en-US"/>
+                </w:rPr>
+                <m:t>n</m:t>
+              </m:r>
+            </m:sub>
+          </m:sSub>
+          <m:f>
+            <m:fPr>
+              <m:ctrlPr>
+                <w:rPr>
+                  <w:rFonts w:ascii="Cambria Math" w:hAnsi="Cambria Math"/>
+                  <w:i/>
+                  <w:lang w:val="en-US"/>
+                </w:rPr>
+              </m:ctrlPr>
+            </m:fPr>
+            <m:num>
+              <m:sSub>
+                <m:sSubPr>
+                  <m:ctrlPr>
+                    <w:rPr>
+                      <w:rFonts w:ascii="Cambria Math" w:hAnsi="Cambria Math"/>
+                      <w:i/>
+                      <w:lang w:val="en-US"/>
+                    </w:rPr>
+                  </m:ctrlPr>
+                </m:sSubPr>
+                <m:e>
+                  <m:r>
+                    <w:rPr>
+                      <w:rFonts w:ascii="Cambria Math" w:hAnsi="Cambria Math"/>
+                      <w:lang w:val="en-US"/>
+                    </w:rPr>
+                    <m:t>W</m:t>
+                  </m:r>
+                </m:e>
+                <m:sub>
+                  <m:r>
+                    <w:rPr>
+                      <w:rFonts w:ascii="Cambria Math" w:hAnsi="Cambria Math"/>
+                      <w:lang w:val="en-US"/>
+                    </w:rPr>
+                    <m:t>n</m:t>
+                  </m:r>
+                </m:sub>
+              </m:sSub>
+            </m:num>
+            <m:den>
+              <m:sSub>
+                <m:sSubPr>
+                  <m:ctrlPr>
+                    <w:rPr>
+                      <w:rFonts w:ascii="Cambria Math" w:hAnsi="Cambria Math"/>
+                      <w:i/>
+                      <w:lang w:val="en-US"/>
+                    </w:rPr>
+                  </m:ctrlPr>
+                </m:sSubPr>
+                <m:e>
+                  <m:r>
+                    <w:rPr>
+                      <w:rFonts w:ascii="Cambria Math" w:hAnsi="Cambria Math"/>
+                      <w:lang w:val="en-US"/>
+                    </w:rPr>
+                    <m:t>L</m:t>
+                  </m:r>
+                </m:e>
+                <m:sub>
+                  <m:r>
+                    <w:rPr>
+                      <w:rFonts w:ascii="Cambria Math" w:hAnsi="Cambria Math"/>
+                      <w:lang w:val="en-US"/>
+                    </w:rPr>
+                    <m:t>n</m:t>
+                  </m:r>
+                </m:sub>
+              </m:sSub>
+            </m:den>
+          </m:f>
+          <m:r>
+            <w:rPr>
+              <w:rFonts w:ascii="Cambria Math" w:hAnsi="Cambria Math"/>
+              <w:lang w:val="en-US"/>
+            </w:rPr>
+            <m:t>=</m:t>
+          </m:r>
+          <m:r>
+            <m:rPr>
+              <m:sty m:val="p"/>
+            </m:rPr>
+            <w:rPr>
+              <w:rFonts w:ascii="Cambria Math" w:hAnsi="Cambria Math"/>
+            </w:rPr>
+            <m:t>0,0317</m:t>
+          </m:r>
+          <m:r>
+            <m:rPr>
+              <m:sty m:val="p"/>
+            </m:rPr>
+            <w:rPr>
+              <w:rFonts w:ascii="Cambria Math" w:hAnsi="Cambria Math"/>
+            </w:rPr>
+            <m:t>·</m:t>
+          </m:r>
+          <m:f>
+            <m:fPr>
+              <m:ctrlPr>
+                <w:rPr>
+                  <w:rFonts w:ascii="Cambria Math" w:hAnsi="Cambria Math"/>
+                  <w:i/>
+                  <w:lang w:val="en-US"/>
+                </w:rPr>
+              </m:ctrlPr>
+            </m:fPr>
+            <m:num>
+              <m:r>
+                <w:rPr>
+                  <w:rFonts w:ascii="Cambria Math" w:hAnsi="Cambria Math"/>
+                  <w:sz w:val="24"/>
+                </w:rPr>
+                <m:t>1,</m:t>
+              </m:r>
+              <m:r>
+                <w:rPr>
+                  <w:rFonts w:ascii="Cambria Math" w:hAnsi="Cambria Math"/>
+                  <w:sz w:val="24"/>
+                </w:rPr>
+                <m:t>25</m:t>
+              </m:r>
+            </m:num>
+            <m:den>
+              <m:r>
+                <w:rPr>
+                  <w:rFonts w:ascii="Cambria Math" w:hAnsi="Cambria Math"/>
+                  <w:lang w:val="en-US"/>
+                </w:rPr>
+                <m:t>0,25</m:t>
+              </m:r>
+            </m:den>
+          </m:f>
+          <m:r>
+            <w:rPr>
+              <w:rFonts w:ascii="Cambria Math" w:hAnsi="Cambria Math"/>
+              <w:lang w:val="en-US"/>
+            </w:rPr>
+            <m:t>=</m:t>
+          </m:r>
+          <m:r>
+            <w:rPr>
+              <w:rFonts w:ascii="Cambria Math" w:hAnsi="Cambria Math"/>
+              <w:lang w:val="en-US"/>
+            </w:rPr>
+            <m:t>0,</m:t>
+          </m:r>
+          <m:r>
+            <w:rPr>
+              <w:rFonts w:ascii="Cambria Math" w:hAnsi="Cambria Math"/>
+              <w:lang w:val="en-US"/>
+            </w:rPr>
+            <m:t>1585</m:t>
+          </m:r>
+        </m:oMath>
+      </m:oMathPara>
+    </w:p>
+    <w:p>
+      <w:pPr>
+        <w:rPr>
+          <w:rFonts w:eastAsiaTheme="minorEastAsia"/>
+          <w:sz w:val="24"/>
+          <w:lang w:val="en-US"/>
+        </w:rPr>
+      </w:pPr>
+    </w:p>
+    <w:p>
+      <w:pPr>
+        <w:rPr>
+          <w:rFonts w:eastAsiaTheme="minorEastAsia"/>
+          <w:lang w:val="en-US"/>
+        </w:rPr>
+      </w:pPr>
+      <m:oMathPara>
+        <m:oMath>
+          <m:sSub>
+            <m:sSubPr>
+              <m:ctrlPr>
+                <w:rPr>
+                  <w:rFonts w:ascii="Cambria Math" w:hAnsi="Cambria Math"/>
+                  <w:i/>
+                  <w:lang w:val="en-US"/>
+                </w:rPr>
+              </m:ctrlPr>
+            </m:sSubPr>
+            <m:e>
+              <m:sSub>
+                <m:sSubPr>
+                  <m:ctrlPr>
+                    <w:rPr>
+                      <w:rFonts w:ascii="Cambria Math" w:eastAsiaTheme="minorEastAsia" w:hAnsi="Cambria Math"/>
+                      <w:i/>
+                      <w:lang w:val="en-US"/>
+                    </w:rPr>
+                  </m:ctrlPr>
+                </m:sSubPr>
+                <m:e>
+                  <m:r>
+                    <w:rPr>
+                      <w:rFonts w:ascii="Cambria Math" w:eastAsiaTheme="minorEastAsia" w:hAnsi="Cambria Math"/>
+                      <w:lang w:val="en-US"/>
+                    </w:rPr>
+                    <m:t>kp</m:t>
+                  </m:r>
+                </m:e>
+                <m:sub>
+                  <m:r>
+                    <w:rPr>
+                      <w:rFonts w:ascii="Cambria Math" w:eastAsiaTheme="minorEastAsia" w:hAnsi="Cambria Math"/>
+                      <w:lang w:val="en-US"/>
+                    </w:rPr>
+                    <m:t>p</m:t>
+                  </m:r>
+                </m:sub>
+              </m:sSub>
+              <m:r>
+                <w:rPr>
+                  <w:rFonts w:ascii="Cambria Math" w:eastAsiaTheme="minorEastAsia" w:hAnsi="Cambria Math"/>
+                  <w:lang w:val="en-US"/>
+                </w:rPr>
+                <m:t>=</m:t>
+              </m:r>
+              <m:r>
+                <w:rPr>
+                  <w:rFonts w:ascii="Cambria Math" w:hAnsi="Cambria Math"/>
+                  <w:lang w:val="en-US"/>
+                </w:rPr>
+                <m:t>μ</m:t>
+              </m:r>
+            </m:e>
+            <m:sub>
+              <m:r>
+                <w:rPr>
+                  <w:rFonts w:ascii="Cambria Math" w:hAnsi="Cambria Math"/>
+                  <w:lang w:val="en-US"/>
+                </w:rPr>
+                <m:t>p</m:t>
+              </m:r>
+            </m:sub>
+          </m:sSub>
+          <m:f>
+            <m:fPr>
+              <m:ctrlPr>
+                <w:rPr>
+                  <w:rFonts w:ascii="Cambria Math" w:hAnsi="Cambria Math"/>
+                  <w:i/>
+                  <w:lang w:val="en-US"/>
+                </w:rPr>
+              </m:ctrlPr>
+            </m:fPr>
+            <m:num>
+              <m:sSub>
+                <m:sSubPr>
+                  <m:ctrlPr>
+                    <w:rPr>
+                      <w:rFonts w:ascii="Cambria Math" w:hAnsi="Cambria Math"/>
+                      <w:i/>
+                      <w:lang w:val="en-US"/>
+                    </w:rPr>
+                  </m:ctrlPr>
+                </m:sSubPr>
+                <m:e>
+                  <m:r>
+                    <w:rPr>
+                      <w:rFonts w:ascii="Cambria Math" w:hAnsi="Cambria Math"/>
+                      <w:lang w:val="en-US"/>
+                    </w:rPr>
+                    <m:t>W</m:t>
+                  </m:r>
+                </m:e>
+                <m:sub>
+                  <m:r>
+                    <w:rPr>
+                      <w:rFonts w:ascii="Cambria Math" w:hAnsi="Cambria Math"/>
+                      <w:lang w:val="en-US"/>
+                    </w:rPr>
+                    <m:t>p</m:t>
+                  </m:r>
+                </m:sub>
+              </m:sSub>
+            </m:num>
+            <m:den>
+              <m:sSub>
+                <m:sSubPr>
+                  <m:ctrlPr>
+                    <w:rPr>
+                      <w:rFonts w:ascii="Cambria Math" w:hAnsi="Cambria Math"/>
+                      <w:i/>
+                      <w:lang w:val="en-US"/>
+                    </w:rPr>
+                  </m:ctrlPr>
+                </m:sSubPr>
+                <m:e>
+                  <m:r>
+                    <w:rPr>
+                      <w:rFonts w:ascii="Cambria Math" w:hAnsi="Cambria Math"/>
+                      <w:lang w:val="en-US"/>
+                    </w:rPr>
+                    <m:t>L</m:t>
+                  </m:r>
+                </m:e>
+                <m:sub>
+                  <m:r>
+                    <w:rPr>
+                      <w:rFonts w:ascii="Cambria Math" w:hAnsi="Cambria Math"/>
+                      <w:lang w:val="en-US"/>
+                    </w:rPr>
+                    <m:t>p</m:t>
+                  </m:r>
+                </m:sub>
+              </m:sSub>
+            </m:den>
+          </m:f>
+          <m:r>
+            <w:rPr>
+              <w:rFonts w:ascii="Cambria Math" w:eastAsiaTheme="minorEastAsia" w:hAnsi="Cambria Math"/>
+              <w:lang w:val="en-US"/>
+            </w:rPr>
+            <m:t>=</m:t>
+          </m:r>
+          <m:r>
+            <m:rPr>
+              <m:sty m:val="p"/>
+            </m:rPr>
+            <w:rPr>
+              <w:rFonts w:ascii="Cambria Math" w:hAnsi="Cambria Math"/>
+            </w:rPr>
+            <m:t>0,0136·</m:t>
+          </m:r>
+          <m:f>
+            <m:fPr>
+              <m:ctrlPr>
+                <w:rPr>
+                  <w:rFonts w:ascii="Cambria Math" w:hAnsi="Cambria Math"/>
+                  <w:i/>
+                  <w:lang w:val="en-US"/>
+                </w:rPr>
+              </m:ctrlPr>
+            </m:fPr>
+            <m:num>
+              <m:r>
+                <w:rPr>
+                  <w:rFonts w:ascii="Cambria Math" w:hAnsi="Cambria Math"/>
+                  <w:sz w:val="24"/>
+                </w:rPr>
+                <m:t>2,56</m:t>
+              </m:r>
+            </m:num>
+            <m:den>
+              <m:r>
+                <w:rPr>
+                  <w:rFonts w:ascii="Cambria Math" w:hAnsi="Cambria Math"/>
+                  <w:lang w:val="en-US"/>
+                </w:rPr>
+                <m:t>0,2</m:t>
+              </m:r>
+              <m:r>
+                <w:rPr>
+                  <w:rFonts w:ascii="Cambria Math" w:hAnsi="Cambria Math"/>
+                  <w:lang w:val="en-US"/>
+                </w:rPr>
+                <m:t>2</m:t>
+              </m:r>
+            </m:den>
+          </m:f>
+          <m:r>
+            <w:rPr>
+              <w:rFonts w:ascii="Cambria Math" w:hAnsi="Cambria Math"/>
+              <w:lang w:val="en-US"/>
+            </w:rPr>
+            <m:t>=0,</m:t>
+          </m:r>
+          <m:r>
+            <w:rPr>
+              <w:rFonts w:ascii="Cambria Math" w:hAnsi="Cambria Math"/>
+              <w:lang w:val="en-US"/>
+            </w:rPr>
+            <m:t>1583</m:t>
+          </m:r>
+        </m:oMath>
+      </m:oMathPara>
+    </w:p>
+    <w:p>
+      <w:pPr>
+        <w:rPr>
+          <w:rFonts w:eastAsiaTheme="minorEastAsia"/>
+          <w:lang w:val="en-US"/>
+        </w:rPr>
+      </w:pPr>
+      <m:oMathPara>
+        <m:oMath>
+          <m:sSub>
+            <m:sSubPr>
+              <m:ctrlPr>
+                <w:rPr>
+                  <w:rFonts w:ascii="Cambria Math" w:eastAsiaTheme="minorEastAsia" w:hAnsi="Cambria Math"/>
+                  <w:i/>
+                  <w:lang w:val="en-US"/>
+                </w:rPr>
+              </m:ctrlPr>
+            </m:sSubPr>
+            <m:e>
+              <m:r>
+                <w:rPr>
+                  <w:rFonts w:ascii="Cambria Math" w:eastAsiaTheme="minorEastAsia" w:hAnsi="Cambria Math"/>
+                  <w:lang w:val="en-US"/>
+                </w:rPr>
+                <m:t>kp</m:t>
+              </m:r>
+            </m:e>
+            <m:sub>
+              <m:r>
+                <w:rPr>
+                  <w:rFonts w:ascii="Cambria Math" w:eastAsiaTheme="minorEastAsia" w:hAnsi="Cambria Math"/>
+                  <w:lang w:val="en-US"/>
+                </w:rPr>
+                <m:t>n</m:t>
+              </m:r>
+            </m:sub>
+          </m:sSub>
+          <m:r>
+            <w:rPr>
+              <w:rFonts w:ascii="Cambria Math" w:eastAsiaTheme="minorEastAsia" w:hAnsi="Cambria Math"/>
+              <w:lang w:val="en-US"/>
+            </w:rPr>
+            <m:t>≅</m:t>
+          </m:r>
+          <m:sSub>
+            <m:sSubPr>
+              <m:ctrlPr>
+                <w:rPr>
+                  <w:rFonts w:ascii="Cambria Math" w:eastAsiaTheme="minorEastAsia" w:hAnsi="Cambria Math"/>
+                  <w:i/>
+                  <w:lang w:val="en-US"/>
+                </w:rPr>
+              </m:ctrlPr>
+            </m:sSubPr>
+            <m:e>
+              <m:r>
+                <w:rPr>
+                  <w:rFonts w:ascii="Cambria Math" w:eastAsiaTheme="minorEastAsia" w:hAnsi="Cambria Math"/>
+                  <w:lang w:val="en-US"/>
+                </w:rPr>
+                <m:t>kp</m:t>
+              </m:r>
+            </m:e>
+            <m:sub>
+              <m:r>
+                <w:rPr>
+                  <w:rFonts w:ascii="Cambria Math" w:eastAsiaTheme="minorEastAsia" w:hAnsi="Cambria Math"/>
+                  <w:lang w:val="en-US"/>
+                </w:rPr>
+                <m:t>p</m:t>
+              </m:r>
+            </m:sub>
+          </m:sSub>
+        </m:oMath>
+      </m:oMathPara>
+    </w:p>
+    <w:p>
+      <w:pPr>
+        <w:rPr>
+          <w:sz w:val="24"/>
+          <w:lang w:val="en-US"/>
+        </w:rPr>
+      </w:pPr>
+      <w:r>
+        <w:rPr>
+          <w:sz w:val="24"/>
+        </w:rPr>
+        <w:t>Определение других параметров</w:t>
+      </w:r>
+      <w:r>
+        <w:rPr>
+          <w:sz w:val="24"/>
+          <w:lang w:val="en-US"/>
+        </w:rPr>
+        <w:t>:</w:t>
+      </w:r>
+    </w:p>
+    <w:p>
+      <w:pPr>
+        <w:rPr>
+          <w:rFonts w:eastAsiaTheme="minorEastAsia"/>
+          <w:sz w:val="24"/>
+        </w:rPr>
+      </w:pPr>
+      <m:oMathPara>
+        <m:oMath>
+          <m:sSubSup>
+            <m:sSubSupPr>
+              <m:ctrlPr>
+                <w:rPr>
+                  <w:rFonts w:ascii="Cambria Math" w:hAnsi="Cambria Math"/>
+                  <w:i/>
+                  <w:sz w:val="24"/>
+                </w:rPr>
+              </m:ctrlPr>
+            </m:sSubSupPr>
+            <m:e>
+              <m:r>
+                <w:rPr>
+                  <w:rFonts w:ascii="Cambria Math" w:hAnsi="Cambria Math"/>
+                  <w:sz w:val="24"/>
+                </w:rPr>
+                <m:t>U</m:t>
+              </m:r>
+            </m:e>
+            <m:sub>
+              <m:r>
+                <w:rPr>
+                  <w:rFonts w:ascii="Cambria Math" w:hAnsi="Cambria Math"/>
+                  <w:sz w:val="24"/>
+                </w:rPr>
+                <m:t>лог</m:t>
+              </m:r>
+            </m:sub>
+            <m:sup>
+              <m:r>
+                <w:rPr>
+                  <w:rFonts w:ascii="Cambria Math" w:hAnsi="Cambria Math"/>
+                  <w:sz w:val="24"/>
+                </w:rPr>
+                <m:t>0</m:t>
+              </m:r>
+            </m:sup>
+          </m:sSubSup>
+          <m:r>
+            <w:rPr>
+              <w:rFonts w:ascii="Cambria Math" w:eastAsiaTheme="minorEastAsia" w:hAnsi="Cambria Math"/>
+              <w:sz w:val="24"/>
+            </w:rPr>
+            <m:t>≡0</m:t>
+          </m:r>
+        </m:oMath>
+      </m:oMathPara>
+    </w:p>
+    <w:p>
+      <w:pPr>
+        <w:rPr>
+          <w:rFonts w:eastAsiaTheme="minorEastAsia"/>
+          <w:i/>
+          <w:sz w:val="24"/>
+          <w:lang w:val="en-US"/>
+        </w:rPr>
+      </w:pPr>
+      <m:oMathPara>
+        <m:oMath>
+          <m:sSubSup>
+            <m:sSubSupPr>
+              <m:ctrlPr>
+                <w:rPr>
+                  <w:rFonts w:ascii="Cambria Math" w:hAnsi="Cambria Math"/>
+                  <w:i/>
+                  <w:sz w:val="24"/>
+                </w:rPr>
+              </m:ctrlPr>
+            </m:sSubSupPr>
+            <m:e>
+              <m:r>
+                <w:rPr>
+                  <w:rFonts w:ascii="Cambria Math" w:hAnsi="Cambria Math"/>
+                  <w:sz w:val="24"/>
+                </w:rPr>
+                <m:t>U</m:t>
+              </m:r>
+            </m:e>
+            <m:sub>
+              <m:r>
+                <w:rPr>
+                  <w:rFonts w:ascii="Cambria Math" w:hAnsi="Cambria Math"/>
+                  <w:sz w:val="24"/>
+                </w:rPr>
+                <m:t>лог</m:t>
+              </m:r>
+            </m:sub>
+            <m:sup>
+              <m:r>
+                <w:rPr>
+                  <w:rFonts w:ascii="Cambria Math" w:hAnsi="Cambria Math"/>
+                  <w:sz w:val="24"/>
+                </w:rPr>
+                <m:t>1</m:t>
+              </m:r>
+            </m:sup>
+          </m:sSubSup>
+          <m:r>
+            <w:rPr>
+              <w:rFonts w:ascii="Cambria Math" w:eastAsiaTheme="minorEastAsia" w:hAnsi="Cambria Math"/>
+              <w:sz w:val="24"/>
+            </w:rPr>
+            <m:t>=</m:t>
+          </m:r>
+          <m:sSub>
+            <m:sSubPr>
+              <m:ctrlPr>
+                <w:rPr>
+                  <w:rFonts w:ascii="Cambria Math" w:eastAsiaTheme="minorEastAsia" w:hAnsi="Cambria Math"/>
+                  <w:i/>
+                  <w:sz w:val="24"/>
+                  <w:lang w:val="en-US"/>
+                </w:rPr>
+              </m:ctrlPr>
+            </m:sSubPr>
+            <m:e>
+              <m:r>
+                <w:rPr>
+                  <w:rFonts w:ascii="Cambria Math" w:eastAsiaTheme="minorEastAsia" w:hAnsi="Cambria Math"/>
+                  <w:sz w:val="24"/>
+                  <w:lang w:val="en-US"/>
+                </w:rPr>
+                <m:t>E</m:t>
+              </m:r>
+            </m:e>
+            <m:sub>
+              <m:r>
+                <w:rPr>
+                  <w:rFonts w:ascii="Cambria Math" w:eastAsiaTheme="minorEastAsia" w:hAnsi="Cambria Math"/>
+                  <w:sz w:val="24"/>
+                </w:rPr>
+                <m:t>пит</m:t>
+              </m:r>
+            </m:sub>
+          </m:sSub>
+          <m:r>
+            <w:rPr>
+              <w:rFonts w:ascii="Cambria Math" w:eastAsiaTheme="minorEastAsia" w:hAnsi="Cambria Math"/>
+              <w:sz w:val="24"/>
+              <w:lang w:val="en-US"/>
+            </w:rPr>
+            <m:t>=2,5 В</m:t>
+          </m:r>
+        </m:oMath>
+      </m:oMathPara>
+    </w:p>
+    <w:p>
+      <w:pPr>
+        <w:pStyle w:val="ad"/>
+      </w:pPr>
+      <w:proofErr w:type="spellStart"/>
+      <w:r>
+        <w:lastRenderedPageBreak/>
+        <w:t>Рисунок</w:t>
+      </w:r>
+      <w:proofErr w:type="spellEnd"/>
+      <w:r>
+        <w:t xml:space="preserve"> </w:t>
+      </w:r>
+      <w:r>
+        <w:fldChar w:fldCharType="begin"/>
+      </w:r>
+      <w:r>
+        <w:instrText xml:space="preserve"> SEQ Рисунок \* ARABIC </w:instrText>
+      </w:r>
+      <w:r>
+        <w:fldChar w:fldCharType="separate"/>
+      </w:r>
+      <w:r>
+        <w:rPr>
+          <w:noProof/>
+        </w:rPr>
+        <w:t>9</w:t>
+      </w:r>
+      <w:r>
+        <w:fldChar w:fldCharType="end"/>
+      </w:r>
+      <w:r>
+        <w:t xml:space="preserve">. </w:t>
+      </w:r>
+      <w:r>
+        <w:rPr>
+          <w:lang w:val="ru-RU"/>
+        </w:rPr>
+        <w:t>Расчет</w:t>
+      </w:r>
+      <w:r>
+        <w:rPr>
+          <w:lang w:val="ru-RU"/>
+        </w:rPr>
+        <w:t xml:space="preserve"> запаса</w:t>
+      </w:r>
+      <w:r>
+        <w:rPr>
+          <w:lang w:val="ru-RU"/>
+        </w:rPr>
+        <w:t xml:space="preserve"> помехоустойчивости</w:t>
+      </w:r>
+    </w:p>
+    <w:p>
+      <w:pPr>
+        <w:rPr>
+          <w:rFonts w:eastAsiaTheme="minorEastAsia"/>
+          <w:sz w:val="24"/>
+        </w:rPr>
+      </w:pPr>
+      <w:r>
+        <w:rPr>
+          <w:noProof/>
+          <w:lang w:eastAsia="ru-RU"/>
+        </w:rPr>
+        <w:drawing>
+          <wp:inline distT="0" distB="0" distL="0" distR="0" wp14:anchorId="5DFB889B" wp14:editId="50A276E1">
+            <wp:extent cx="5940425" cy="2866390"/>
+            <wp:effectExtent l="0" t="0" r="3175" b="0"/>
+            <wp:docPr id="7" name="Рисунок 7"/>
+            <wp:cNvGraphicFramePr>
+              <a:graphicFrameLocks xmlns:a="http://schemas.openxmlformats.org/drawingml/2006/main" noChangeAspect="1"/>
+            </wp:cNvGraphicFramePr>
+            <a:graphic xmlns:a="http://schemas.openxmlformats.org/drawingml/2006/main">
+              <a:graphicData uri="http://schemas.openxmlformats.org/drawingml/2006/picture">
+                <pic:pic xmlns:pic="http://schemas.openxmlformats.org/drawingml/2006/picture">
+                  <pic:nvPicPr>
+                    <pic:cNvPr id="1" name=""/>
+                    <pic:cNvPicPr/>
+                  </pic:nvPicPr>
+                  <pic:blipFill>
+                    <a:blip r:embed="rId14"/>
+                    <a:stretch>
+                      <a:fillRect/>
+                    </a:stretch>
+                  </pic:blipFill>
+                  <pic:spPr>
+                    <a:xfrm>
+                      <a:off x="0" y="0"/>
+                      <a:ext cx="5940425" cy="2866390"/>
+                    </a:xfrm>
+                    <a:prstGeom prst="rect">
+                      <a:avLst/>
+                    </a:prstGeom>
+                  </pic:spPr>
+                </pic:pic>
+              </a:graphicData>
+            </a:graphic>
+          </wp:inline>
+        </w:drawing>
+      </w:r>
+    </w:p>
+    <w:p>
+      <w:pPr>
+        <w:rPr>
+          <w:rFonts w:eastAsiaTheme="minorEastAsia"/>
+          <w:i/>
+          <w:sz w:val="24"/>
+        </w:rPr>
+      </w:pPr>
+      <m:oMathPara>
+        <m:oMath>
+          <m:r>
+            <m:rPr>
+              <m:sty m:val="p"/>
+            </m:rPr>
+            <w:rPr>
+              <w:rFonts w:ascii="Cambria Math" w:hAnsi="Cambria Math"/>
+            </w:rPr>
+            <m:t>Δ</m:t>
+          </m:r>
+          <m:sSubSup>
+            <m:sSubSupPr>
+              <m:ctrlPr>
+                <w:rPr>
+                  <w:rFonts w:ascii="Cambria Math" w:hAnsi="Cambria Math"/>
+                  <w:i/>
+                  <w:sz w:val="24"/>
+                </w:rPr>
+              </m:ctrlPr>
+            </m:sSubSupPr>
+            <m:e>
+              <m:r>
+                <w:rPr>
+                  <w:rFonts w:ascii="Cambria Math" w:hAnsi="Cambria Math"/>
+                  <w:sz w:val="24"/>
+                </w:rPr>
+                <m:t>U</m:t>
+              </m:r>
+            </m:e>
+            <m:sub>
+              <m:r>
+                <w:rPr>
+                  <w:rFonts w:ascii="Cambria Math" w:hAnsi="Cambria Math"/>
+                  <w:sz w:val="24"/>
+                </w:rPr>
+                <m:t>пом</m:t>
+              </m:r>
+            </m:sub>
+            <m:sup>
+              <m:r>
+                <w:rPr>
+                  <w:rFonts w:ascii="Cambria Math" w:hAnsi="Cambria Math"/>
+                  <w:sz w:val="24"/>
+                </w:rPr>
+                <m:t>+</m:t>
+              </m:r>
+            </m:sup>
+          </m:sSubSup>
+          <m:r>
+            <w:rPr>
+              <w:rFonts w:ascii="Cambria Math" w:eastAsiaTheme="minorEastAsia" w:hAnsi="Cambria Math"/>
+              <w:sz w:val="24"/>
+            </w:rPr>
+            <m:t>=</m:t>
+          </m:r>
+          <m:sSub>
+            <m:sSubPr>
+              <m:ctrlPr>
+                <w:rPr>
+                  <w:rFonts w:ascii="Cambria Math" w:hAnsi="Cambria Math"/>
+                  <w:i/>
+                  <w:sz w:val="24"/>
+                </w:rPr>
+              </m:ctrlPr>
+            </m:sSubPr>
+            <m:e>
+              <m:r>
+                <w:rPr>
+                  <w:rFonts w:ascii="Cambria Math" w:hAnsi="Cambria Math"/>
+                  <w:sz w:val="24"/>
+                </w:rPr>
+                <m:t>U</m:t>
+              </m:r>
+            </m:e>
+            <m:sub>
+              <m:r>
+                <w:rPr>
+                  <w:rFonts w:ascii="Cambria Math" w:hAnsi="Cambria Math"/>
+                  <w:sz w:val="24"/>
+                </w:rPr>
+                <m:t>d</m:t>
+              </m:r>
+            </m:sub>
+          </m:sSub>
+          <m:r>
+            <w:rPr>
+              <w:rFonts w:ascii="Cambria Math" w:hAnsi="Cambria Math"/>
+              <w:sz w:val="24"/>
+            </w:rPr>
+            <m:t>-</m:t>
+          </m:r>
+          <m:sSubSup>
+            <m:sSubSupPr>
+              <m:ctrlPr>
+                <w:rPr>
+                  <w:rFonts w:ascii="Cambria Math" w:hAnsi="Cambria Math"/>
+                  <w:i/>
+                  <w:sz w:val="24"/>
+                </w:rPr>
+              </m:ctrlPr>
+            </m:sSubSupPr>
+            <m:e>
+              <m:r>
+                <w:rPr>
+                  <w:rFonts w:ascii="Cambria Math" w:hAnsi="Cambria Math"/>
+                  <w:sz w:val="24"/>
+                </w:rPr>
+                <m:t>U</m:t>
+              </m:r>
+            </m:e>
+            <m:sub>
+              <m:r>
+                <w:rPr>
+                  <w:rFonts w:ascii="Cambria Math" w:hAnsi="Cambria Math"/>
+                  <w:sz w:val="24"/>
+                </w:rPr>
+                <m:t>лог</m:t>
+              </m:r>
+            </m:sub>
+            <m:sup>
+              <m:r>
+                <w:rPr>
+                  <w:rFonts w:ascii="Cambria Math" w:hAnsi="Cambria Math"/>
+                  <w:sz w:val="24"/>
+                </w:rPr>
+                <m:t>0</m:t>
+              </m:r>
+            </m:sup>
+          </m:sSubSup>
+          <m:r>
+            <w:rPr>
+              <w:rFonts w:ascii="Cambria Math" w:hAnsi="Cambria Math"/>
+              <w:sz w:val="24"/>
+            </w:rPr>
+            <m:t>=1,24 В</m:t>
+          </m:r>
+        </m:oMath>
+      </m:oMathPara>
+    </w:p>
+    <w:p>
+      <w:pPr>
+        <w:rPr>
+          <w:rFonts w:eastAsiaTheme="minorEastAsia"/>
+          <w:i/>
+          <w:sz w:val="24"/>
+        </w:rPr>
+      </w:pPr>
+      <m:oMathPara>
+        <m:oMath>
+          <m:r>
+            <m:rPr>
+              <m:sty m:val="p"/>
+            </m:rPr>
+            <w:rPr>
+              <w:rFonts w:ascii="Cambria Math" w:hAnsi="Cambria Math"/>
+            </w:rPr>
+            <m:t>Δ</m:t>
+          </m:r>
+          <m:sSubSup>
+            <m:sSubSupPr>
+              <m:ctrlPr>
+                <w:rPr>
+                  <w:rFonts w:ascii="Cambria Math" w:hAnsi="Cambria Math"/>
+                  <w:i/>
+                  <w:sz w:val="24"/>
+                </w:rPr>
+              </m:ctrlPr>
+            </m:sSubSupPr>
+            <m:e>
+              <m:r>
+                <w:rPr>
+                  <w:rFonts w:ascii="Cambria Math" w:hAnsi="Cambria Math"/>
+                  <w:sz w:val="24"/>
+                </w:rPr>
+                <m:t>U</m:t>
+              </m:r>
+            </m:e>
+            <m:sub>
+              <m:r>
+                <w:rPr>
+                  <w:rFonts w:ascii="Cambria Math" w:hAnsi="Cambria Math"/>
+                  <w:sz w:val="24"/>
+                </w:rPr>
+                <m:t>пом</m:t>
+              </m:r>
+            </m:sub>
+            <m:sup>
+              <m:r>
+                <w:rPr>
+                  <w:rFonts w:ascii="Cambria Math" w:hAnsi="Cambria Math"/>
+                  <w:sz w:val="24"/>
+                </w:rPr>
+                <m:t>-</m:t>
+              </m:r>
+            </m:sup>
+          </m:sSubSup>
+          <m:r>
+            <w:rPr>
+              <w:rFonts w:ascii="Cambria Math" w:eastAsiaTheme="minorEastAsia" w:hAnsi="Cambria Math"/>
+              <w:sz w:val="24"/>
+            </w:rPr>
+            <m:t>=</m:t>
+          </m:r>
+          <m:sSubSup>
+            <m:sSubSupPr>
+              <m:ctrlPr>
+                <w:rPr>
+                  <w:rFonts w:ascii="Cambria Math" w:hAnsi="Cambria Math"/>
+                  <w:i/>
+                  <w:sz w:val="24"/>
+                </w:rPr>
+              </m:ctrlPr>
+            </m:sSubSupPr>
+            <m:e>
+              <m:r>
+                <w:rPr>
+                  <w:rFonts w:ascii="Cambria Math" w:hAnsi="Cambria Math"/>
+                  <w:sz w:val="24"/>
+                </w:rPr>
+                <m:t>U</m:t>
+              </m:r>
+            </m:e>
+            <m:sub>
+              <m:r>
+                <w:rPr>
+                  <w:rFonts w:ascii="Cambria Math" w:hAnsi="Cambria Math"/>
+                  <w:sz w:val="24"/>
+                </w:rPr>
+                <m:t>лог</m:t>
+              </m:r>
+            </m:sub>
+            <m:sup>
+              <m:r>
+                <w:rPr>
+                  <w:rFonts w:ascii="Cambria Math" w:hAnsi="Cambria Math"/>
+                  <w:sz w:val="24"/>
+                </w:rPr>
+                <m:t>1</m:t>
+              </m:r>
+            </m:sup>
+          </m:sSubSup>
+          <m:r>
+            <w:rPr>
+              <w:rFonts w:ascii="Cambria Math" w:hAnsi="Cambria Math"/>
+              <w:sz w:val="24"/>
+            </w:rPr>
+            <m:t>-</m:t>
+          </m:r>
+          <m:sSub>
+            <m:sSubPr>
+              <m:ctrlPr>
+                <w:rPr>
+                  <w:rFonts w:ascii="Cambria Math" w:hAnsi="Cambria Math"/>
+                  <w:i/>
+                  <w:sz w:val="24"/>
+                </w:rPr>
+              </m:ctrlPr>
+            </m:sSubPr>
+            <m:e>
+              <m:r>
+                <w:rPr>
+                  <w:rFonts w:ascii="Cambria Math" w:hAnsi="Cambria Math"/>
+                  <w:sz w:val="24"/>
+                </w:rPr>
+                <m:t>U</m:t>
+              </m:r>
+            </m:e>
+            <m:sub>
+              <m:r>
+                <w:rPr>
+                  <w:rFonts w:ascii="Cambria Math" w:hAnsi="Cambria Math"/>
+                  <w:sz w:val="24"/>
+                </w:rPr>
+                <m:t>d</m:t>
+              </m:r>
+            </m:sub>
+          </m:sSub>
+          <m:r>
+            <w:rPr>
+              <w:rFonts w:ascii="Cambria Math" w:hAnsi="Cambria Math"/>
+              <w:sz w:val="24"/>
+            </w:rPr>
+            <m:t>=</m:t>
+          </m:r>
+          <m:r>
+            <w:rPr>
+              <w:rFonts w:ascii="Cambria Math" w:hAnsi="Cambria Math"/>
+              <w:sz w:val="24"/>
+            </w:rPr>
+            <m:t>2,5-</m:t>
+          </m:r>
+          <m:r>
+            <w:rPr>
+              <w:rFonts w:ascii="Cambria Math" w:hAnsi="Cambria Math"/>
+              <w:sz w:val="24"/>
+            </w:rPr>
+            <m:t>1,24</m:t>
+          </m:r>
+          <m:r>
+            <w:rPr>
+              <w:rFonts w:ascii="Cambria Math" w:hAnsi="Cambria Math"/>
+              <w:sz w:val="24"/>
+            </w:rPr>
+            <m:t>=</m:t>
+          </m:r>
+          <m:r>
+            <w:rPr>
+              <w:rFonts w:ascii="Cambria Math" w:hAnsi="Cambria Math"/>
+              <w:sz w:val="24"/>
+              <w:lang w:val="en-US"/>
+            </w:rPr>
+            <m:t>1,26</m:t>
+          </m:r>
+          <m:r>
+            <w:rPr>
+              <w:rFonts w:ascii="Cambria Math" w:hAnsi="Cambria Math"/>
+              <w:sz w:val="24"/>
+              <w:lang w:val="en-US"/>
+            </w:rPr>
+            <m:t xml:space="preserve"> </m:t>
+          </m:r>
+          <m:r>
+            <w:rPr>
+              <w:rFonts w:ascii="Cambria Math" w:hAnsi="Cambria Math"/>
+              <w:sz w:val="24"/>
+            </w:rPr>
+            <m:t>В</m:t>
+          </m:r>
+        </m:oMath>
+      </m:oMathPara>
+    </w:p>
+    <w:p>
+      <w:pPr>
+        <w:rPr>
+          <w:rFonts w:eastAsiaTheme="minorEastAsia"/>
+          <w:sz w:val="24"/>
+        </w:rPr>
+      </w:pPr>
+      <w:r>
+        <w:rPr>
+          <w:rFonts w:eastAsiaTheme="minorEastAsia"/>
+          <w:sz w:val="24"/>
+        </w:rPr>
+        <w:t>Запас помехоустойчивости высок и симметричен по отношению к положительным и отрицательным помехам.</w:t>
+      </w:r>
+    </w:p>
+    <w:p>
+      <w:pPr>
+        <w:pStyle w:val="ad"/>
+      </w:pPr>
+      <w:proofErr w:type="spellStart"/>
+      <w:r>
+        <w:t>Рисунок</w:t>
+      </w:r>
+      <w:proofErr w:type="spellEnd"/>
+      <w:r>
+        <w:t xml:space="preserve"> </w:t>
+      </w:r>
+      <w:r>
+        <w:fldChar w:fldCharType="begin"/>
+      </w:r>
+      <w:r>
+        <w:instrText xml:space="preserve"> SEQ Рисунок \* ARABIC </w:instrText>
+      </w:r>
+      <w:r>
+        <w:fldChar w:fldCharType="separate"/>
+      </w:r>
+      <w:r>
+        <w:rPr>
+          <w:noProof/>
+        </w:rPr>
+        <w:t>10</w:t>
+      </w:r>
+      <w:r>
+        <w:fldChar w:fldCharType="end"/>
+      </w:r>
+      <w:r>
+        <w:rPr>
+          <w:lang w:val="ru-RU"/>
+        </w:rPr>
+        <w:t>. Расчет среднего потребляемого тока</w:t>
+      </w:r>
+    </w:p>
+    <w:p>
+      <w:pPr>
+        <w:rPr>
+          <w:rFonts w:eastAsiaTheme="minorEastAsia"/>
+          <w:sz w:val="24"/>
+        </w:rPr>
+      </w:pPr>
+      <w:r>
+        <w:rPr>
+          <w:noProof/>
+          <w:lang w:eastAsia="ru-RU"/>
+        </w:rPr>
+        <w:drawing>
+          <wp:inline distT="0" distB="0" distL="0" distR="0" wp14:anchorId="789BDA74" wp14:editId="15193DF8">
+            <wp:extent cx="5940425" cy="2882900"/>
+            <wp:effectExtent l="0" t="0" r="3175" b="0"/>
+            <wp:docPr id="8" name="Рисунок 8"/>
+            <wp:cNvGraphicFramePr>
+              <a:graphicFrameLocks xmlns:a="http://schemas.openxmlformats.org/drawingml/2006/main" noChangeAspect="1"/>
+            </wp:cNvGraphicFramePr>
+            <a:graphic xmlns:a="http://schemas.openxmlformats.org/drawingml/2006/main">
+              <a:graphicData uri="http://schemas.openxmlformats.org/drawingml/2006/picture">
+                <pic:pic xmlns:pic="http://schemas.openxmlformats.org/drawingml/2006/picture">
+                  <pic:nvPicPr>
+                    <pic:cNvPr id="1" name=""/>
+                    <pic:cNvPicPr/>
+                  </pic:nvPicPr>
+                  <pic:blipFill>
+                    <a:blip r:embed="rId15"/>
+                    <a:stretch>
+                      <a:fillRect/>
+                    </a:stretch>
+                  </pic:blipFill>
+                  <pic:spPr>
+                    <a:xfrm>
+                      <a:off x="0" y="0"/>
+                      <a:ext cx="5940425" cy="2882900"/>
+                    </a:xfrm>
+                    <a:prstGeom prst="rect">
+                      <a:avLst/>
+                    </a:prstGeom>
+                  </pic:spPr>
+                </pic:pic>
+              </a:graphicData>
+            </a:graphic>
+          </wp:inline>
+        </w:drawing>
+      </w:r>
+    </w:p>
+    <w:p>
+      <w:pPr>
+        <w:rPr>
+          <w:rFonts w:eastAsiaTheme="minorEastAsia"/>
+          <w:color w:val="000000" w:themeColor="text1"/>
+          <w:sz w:val="24"/>
+        </w:rPr>
+      </w:pPr>
+      <w:r>
+        <w:rPr>
+          <w:rFonts w:eastAsiaTheme="minorEastAsia"/>
+          <w:color w:val="000000" w:themeColor="text1"/>
+          <w:sz w:val="24"/>
+        </w:rPr>
+        <w:t>Средний потребляем</w:t>
+      </w:r>
+      <w:r>
+        <w:rPr>
+          <w:rFonts w:eastAsiaTheme="minorEastAsia"/>
+          <w:color w:val="000000" w:themeColor="text1"/>
+          <w:sz w:val="24"/>
+        </w:rPr>
+        <w:t>ый ток = 62,24 мкА</w:t>
+      </w:r>
+      <w:r>
+        <w:rPr>
+          <w:rFonts w:eastAsiaTheme="minorEastAsia"/>
+          <w:color w:val="000000" w:themeColor="text1"/>
+          <w:sz w:val="24"/>
+        </w:rPr>
+        <w:t>.</w:t>
+      </w:r>
+    </w:p>
+    <w:p>
+      <w:pPr>
+        <w:rPr>
+          <w:rFonts w:eastAsiaTheme="minorEastAsia"/>
+          <w:sz w:val="24"/>
+        </w:rPr>
+      </w:pPr>
+      <w:r>
+        <w:rPr>
+          <w:rFonts w:eastAsiaTheme="minorEastAsia"/>
+          <w:sz w:val="24"/>
+        </w:rPr>
+        <w:t xml:space="preserve">Так как в статическом режиме в </w:t>
+      </w:r>
+      <w:r>
+        <w:rPr>
+          <w:rFonts w:eastAsiaTheme="minorEastAsia"/>
+          <w:sz w:val="24"/>
+        </w:rPr>
+        <w:t>схеме не протекают токи, статич</w:t>
+      </w:r>
+      <w:r>
+        <w:rPr>
+          <w:rFonts w:eastAsiaTheme="minorEastAsia"/>
+          <w:sz w:val="24"/>
+        </w:rPr>
+        <w:t>е</w:t>
+      </w:r>
+      <w:r>
+        <w:rPr>
+          <w:rFonts w:eastAsiaTheme="minorEastAsia"/>
+          <w:sz w:val="24"/>
+        </w:rPr>
+        <w:t>ская потре</w:t>
+      </w:r>
+      <w:r>
+        <w:rPr>
+          <w:rFonts w:eastAsiaTheme="minorEastAsia"/>
+          <w:sz w:val="24"/>
+        </w:rPr>
+        <w:t xml:space="preserve">бляемая мощность </w:t>
+      </w:r>
+      <w:r>
+        <w:rPr>
+          <w:rFonts w:eastAsiaTheme="minorEastAsia" w:cstheme="minorHAnsi"/>
+          <w:sz w:val="24"/>
+        </w:rPr>
+        <w:t>≡</w:t>
+      </w:r>
+      <w:r>
+        <w:rPr>
+          <w:rFonts w:eastAsiaTheme="minorEastAsia"/>
+          <w:sz w:val="24"/>
+        </w:rPr>
+        <w:t xml:space="preserve"> 0.</w:t>
+      </w:r>
+    </w:p>
+    <w:p>
+      <w:pPr>
+        <w:rPr>
+          <w:rFonts w:eastAsiaTheme="minorEastAsia"/>
+          <w:sz w:val="24"/>
+        </w:rPr>
+      </w:pPr>
+      <w:r>
+        <w:rPr>
+          <w:rFonts w:eastAsiaTheme="minorEastAsia"/>
+          <w:sz w:val="24"/>
+        </w:rPr>
+        <w:br w:type="page"/>
+      </w:r>
+    </w:p>
+    <w:p>
+      <w:pPr>
+        <w:pStyle w:val="ad"/>
+      </w:pPr>
+      <w:proofErr w:type="spellStart"/>
+      <w:r>
+        <w:lastRenderedPageBreak/>
+        <w:t>Рисунок</w:t>
+      </w:r>
+      <w:proofErr w:type="spellEnd"/>
+      <w:r>
+        <w:t xml:space="preserve"> </w:t>
+      </w:r>
+      <w:r>
+        <w:fldChar w:fldCharType="begin"/>
+      </w:r>
+      <w:r>
+        <w:instrText xml:space="preserve"> SEQ Рисунок \* ARABIC </w:instrText>
+      </w:r>
+      <w:r>
+        <w:fldChar w:fldCharType="separate"/>
+      </w:r>
+      <w:r>
+        <w:rPr>
+          <w:noProof/>
+        </w:rPr>
+        <w:t>11</w:t>
+      </w:r>
+      <w:r>
+        <w:fldChar w:fldCharType="end"/>
+      </w:r>
+      <w:r>
+        <w:t>.</w:t>
+      </w:r>
+      <w:r>
+        <w:rPr>
+          <w:lang w:val="ru-RU"/>
+        </w:rPr>
+        <w:t xml:space="preserve"> Переходная характеристика схемы</w:t>
+      </w:r>
+    </w:p>
+    <w:p>
+      <w:pPr>
+        <w:rPr>
+          <w:rFonts w:eastAsiaTheme="minorEastAsia"/>
+          <w:sz w:val="24"/>
+          <w:lang w:val="en-US"/>
+        </w:rPr>
+      </w:pPr>
+      <w:r>
+        <w:rPr>
+          <w:noProof/>
+          <w:lang w:eastAsia="ru-RU"/>
+        </w:rPr>
+        <w:drawing>
+          <wp:inline distT="0" distB="0" distL="0" distR="0" wp14:anchorId="68ADC23A" wp14:editId="3E375390">
+            <wp:extent cx="5940425" cy="2745105"/>
+            <wp:effectExtent l="0" t="0" r="3175" b="0"/>
+            <wp:docPr id="9" name="Рисунок 9"/>
+            <wp:cNvGraphicFramePr>
+              <a:graphicFrameLocks xmlns:a="http://schemas.openxmlformats.org/drawingml/2006/main" noChangeAspect="1"/>
+            </wp:cNvGraphicFramePr>
+            <a:graphic xmlns:a="http://schemas.openxmlformats.org/drawingml/2006/main">
+              <a:graphicData uri="http://schemas.openxmlformats.org/drawingml/2006/picture">
+                <pic:pic xmlns:pic="http://schemas.openxmlformats.org/drawingml/2006/picture">
+                  <pic:nvPicPr>
+                    <pic:cNvPr id="1" name=""/>
+                    <pic:cNvPicPr/>
+                  </pic:nvPicPr>
+                  <pic:blipFill>
+                    <a:blip r:embed="rId16"/>
+                    <a:stretch>
+                      <a:fillRect/>
+                    </a:stretch>
+                  </pic:blipFill>
+                  <pic:spPr>
+                    <a:xfrm>
+                      <a:off x="0" y="0"/>
+                      <a:ext cx="5940425" cy="2745105"/>
+                    </a:xfrm>
+                    <a:prstGeom prst="rect">
+                      <a:avLst/>
+                    </a:prstGeom>
+                  </pic:spPr>
+                </pic:pic>
+              </a:graphicData>
+            </a:graphic>
+          </wp:inline>
+        </w:drawing>
+      </w:r>
+    </w:p>
+    <w:p>
+      <w:pPr>
+        <w:rPr>
+          <w:rFonts w:eastAsiaTheme="minorEastAsia"/>
+          <w:sz w:val="24"/>
+        </w:rPr>
+      </w:pPr>
+      <w:bookmarkStart w:id="0" w:name="_GoBack"/>
+      <w:bookmarkEnd w:id="0"/>
+    </w:p>
     <w:sectPr>
       <w:pgSz w:w="11906" w:h="16838"/>
       <w:pgMar w:top="1134" w:right="850" w:bottom="1134" w:left="1701" w:header="708" w:footer="708" w:gutter="0"/>
@@ -6509,7 +8526,7 @@
 </file>
 
 <file path=customXml/itemProps1.xml><?xml version="1.0" encoding="utf-8"?>
-<ds:datastoreItem xmlns:ds="http://schemas.openxmlformats.org/officeDocument/2006/customXml" ds:itemID="{8EFF8DAC-33F7-4105-930E-5AEE4CE5A0F9}">
+<ds:datastoreItem xmlns:ds="http://schemas.openxmlformats.org/officeDocument/2006/customXml" ds:itemID="{87460E6C-4721-4F8E-897C-C3C72EF88BC2}">
   <ds:schemaRefs>
     <ds:schemaRef ds:uri="http://schemas.openxmlformats.org/officeDocument/2006/bibliography"/>
   </ds:schemaRefs>

</xml_diff>

<commit_message>
started to do 4 c)
</commit_message>
<xml_diff>
--- a/Домашнее задание 2.docx
+++ b/Домашнее задание 2.docx
@@ -640,13 +640,8 @@
       <w:pPr>
         <w:pStyle w:val="ad"/>
       </w:pPr>
-      <w:proofErr w:type="spellStart"/>
-      <w:r>
-        <w:t>Рисунок</w:t>
-      </w:r>
-      <w:proofErr w:type="spellEnd"/>
-      <w:r>
-        <w:t xml:space="preserve"> </w:t>
+      <w:r>
+        <w:t xml:space="preserve">Рисунок </w:t>
       </w:r>
       <w:r>
         <w:fldChar w:fldCharType="begin"/>
@@ -667,21 +662,11 @@
         <w:fldChar w:fldCharType="end"/>
       </w:r>
       <w:r>
-        <w:t xml:space="preserve">. </w:t>
-      </w:r>
-      <w:proofErr w:type="spellStart"/>
-      <w:r>
-        <w:t>Схема</w:t>
-      </w:r>
-      <w:proofErr w:type="spellEnd"/>
-      <w:r>
-        <w:t xml:space="preserve"> КМОП </w:t>
-      </w:r>
-      <w:proofErr w:type="spellStart"/>
+        <w:t xml:space="preserve">. Схема КМОП </w:t>
+      </w:r>
       <w:r>
         <w:t>xor</w:t>
       </w:r>
-      <w:proofErr w:type="spellEnd"/>
     </w:p>
     <w:p>
       <w:pPr>
@@ -736,13 +721,8 @@
       <w:pPr>
         <w:pStyle w:val="ad"/>
       </w:pPr>
-      <w:proofErr w:type="spellStart"/>
-      <w:r>
-        <w:t>Таблица</w:t>
-      </w:r>
-      <w:proofErr w:type="spellEnd"/>
-      <w:r>
-        <w:t xml:space="preserve"> </w:t>
+      <w:r>
+        <w:t xml:space="preserve">Таблица </w:t>
       </w:r>
       <w:r>
         <w:rPr>
@@ -1889,15 +1869,7 @@
           <w:rFonts w:eastAsiaTheme="minorEastAsia"/>
           <w:sz w:val="24"/>
         </w:rPr>
-        <w:t xml:space="preserve"> означает </w:t>
-      </w:r>
-      <w:proofErr w:type="gramStart"/>
-      <w:r>
-        <w:rPr>
-          <w:rFonts w:eastAsiaTheme="minorEastAsia"/>
-          <w:sz w:val="24"/>
-        </w:rPr>
-        <w:t>уровень</w:t>
+        <w:t xml:space="preserve"> означает уровень</w:t>
       </w:r>
       <w:r>
         <w:rPr>
@@ -1953,15 +1925,7 @@
           <w:rFonts w:eastAsiaTheme="minorEastAsia"/>
           <w:sz w:val="24"/>
         </w:rPr>
-        <w:t>,</w:t>
-      </w:r>
-      <w:proofErr w:type="gramEnd"/>
-      <w:r>
-        <w:rPr>
-          <w:rFonts w:eastAsiaTheme="minorEastAsia"/>
-          <w:sz w:val="24"/>
-        </w:rPr>
-        <w:t xml:space="preserve"> а </w:t>
+        <w:t xml:space="preserve">, а </w:t>
       </w:r>
       <w:r>
         <w:rPr>
@@ -2159,7 +2123,6 @@
         </w:rPr>
         <w:t xml:space="preserve">. </w:t>
       </w:r>
-      <w:proofErr w:type="gramStart"/>
       <w:r>
         <w:rPr>
           <w:lang w:val="ru-RU"/>
@@ -2169,7 +2132,6 @@
       <w:r>
         <w:t>A</w:t>
       </w:r>
-      <w:proofErr w:type="gramEnd"/>
       <w:r>
         <w:rPr>
           <w:lang w:val="ru-RU"/>
@@ -2305,7 +2267,6 @@
         </w:rPr>
         <w:t xml:space="preserve">. </w:t>
       </w:r>
-      <w:proofErr w:type="gramStart"/>
       <w:r>
         <w:rPr>
           <w:lang w:val="ru-RU"/>
@@ -2315,7 +2276,6 @@
       <w:r>
         <w:t>A</w:t>
       </w:r>
-      <w:proofErr w:type="gramEnd"/>
       <w:r>
         <w:rPr>
           <w:lang w:val="ru-RU"/>
@@ -2452,7 +2412,6 @@
         </w:rPr>
         <w:t xml:space="preserve">. </w:t>
       </w:r>
-      <w:proofErr w:type="gramStart"/>
       <w:r>
         <w:rPr>
           <w:lang w:val="ru-RU"/>
@@ -2462,7 +2421,6 @@
       <w:r>
         <w:t>A</w:t>
       </w:r>
-      <w:proofErr w:type="gramEnd"/>
       <w:r>
         <w:rPr>
           <w:lang w:val="ru-RU"/>
@@ -2598,7 +2556,6 @@
         </w:rPr>
         <w:t xml:space="preserve">. </w:t>
       </w:r>
-      <w:proofErr w:type="gramStart"/>
       <w:r>
         <w:rPr>
           <w:lang w:val="ru-RU"/>
@@ -2608,7 +2565,6 @@
       <w:r>
         <w:t>A</w:t>
       </w:r>
-      <w:proofErr w:type="gramEnd"/>
       <w:r>
         <w:rPr>
           <w:lang w:val="ru-RU"/>
@@ -2666,14 +2622,7 @@
         <w:rPr>
           <w:sz w:val="24"/>
         </w:rPr>
-        <w:t xml:space="preserve">Выходное напряжение </w:t>
-      </w:r>
-      <w:proofErr w:type="gramStart"/>
-      <w:r>
-        <w:rPr>
-          <w:sz w:val="24"/>
-        </w:rPr>
-        <w:t xml:space="preserve">= </w:t>
+        <w:t xml:space="preserve">Выходное напряжение = </w:t>
       </w:r>
       <m:oMath>
         <m:sSubSup>
@@ -2737,7 +2686,6 @@
         </w:rPr>
         <w:t>,</w:t>
       </w:r>
-      <w:proofErr w:type="gramEnd"/>
       <w:r>
         <w:rPr>
           <w:sz w:val="24"/>
@@ -3453,15 +3401,7 @@
           </w:tcPr>
           <w:p>
             <w:r>
-              <w:t xml:space="preserve">Емкость </w:t>
-            </w:r>
-            <w:proofErr w:type="spellStart"/>
-            <w:r>
-              <w:t>межсоединения</w:t>
-            </w:r>
-            <w:proofErr w:type="spellEnd"/>
-            <w:r>
-              <w:t>, пФ</w:t>
+              <w:t>Емкость межсоединения, пФ</w:t>
             </w:r>
           </w:p>
         </w:tc>
@@ -3532,13 +3472,8 @@
           </w:tcPr>
           <w:p>
             <w:r>
-              <w:t xml:space="preserve">Толщина подзатворного оксида, </w:t>
-            </w:r>
-            <w:proofErr w:type="spellStart"/>
-            <w:r>
-              <w:t>нм</w:t>
-            </w:r>
-            <w:proofErr w:type="spellEnd"/>
+              <w:t>Толщина подзатворного оксида, нм</w:t>
+            </w:r>
           </w:p>
         </w:tc>
         <w:tc>
@@ -3620,15 +3555,7 @@
               <w:t>/</w:t>
             </w:r>
             <w:r>
-              <w:t>(</w:t>
-            </w:r>
-            <w:proofErr w:type="spellStart"/>
-            <w:r>
-              <w:t>В·с</w:t>
-            </w:r>
-            <w:proofErr w:type="spellEnd"/>
-            <w:r>
-              <w:t>)</w:t>
+              <w:t>(В·с)</w:t>
             </w:r>
           </w:p>
         </w:tc>
@@ -3705,15 +3632,7 @@
               <w:t>/</w:t>
             </w:r>
             <w:r>
-              <w:t>(</w:t>
-            </w:r>
-            <w:proofErr w:type="spellStart"/>
-            <w:r>
-              <w:t>В·с</w:t>
-            </w:r>
-            <w:proofErr w:type="spellEnd"/>
-            <w:r>
-              <w:t>)</w:t>
+              <w:t>(В·с)</w:t>
             </w:r>
           </w:p>
         </w:tc>
@@ -3879,13 +3798,8 @@
               <w:t xml:space="preserve"> </w:t>
             </w:r>
             <w:r>
-              <w:t xml:space="preserve">перехода исток-подложка и сток-подложка, </w:t>
-            </w:r>
-            <w:proofErr w:type="spellStart"/>
-            <w:r>
-              <w:t>нм</w:t>
-            </w:r>
-            <w:proofErr w:type="spellEnd"/>
+              <w:t>перехода исток-подложка и сток-подложка, нм</w:t>
+            </w:r>
           </w:p>
         </w:tc>
         <w:tc>
@@ -4711,14 +4625,7 @@
         <w:rPr>
           <w:rFonts w:eastAsiaTheme="minorEastAsia"/>
         </w:rPr>
-        <w:t xml:space="preserve">Возьмем </w:t>
-      </w:r>
-      <w:proofErr w:type="gramStart"/>
-      <w:r>
-        <w:rPr>
-          <w:rFonts w:eastAsiaTheme="minorEastAsia"/>
-        </w:rPr>
-        <w:t xml:space="preserve">отношение </w:t>
+        <w:t xml:space="preserve">Возьмем отношение </w:t>
       </w:r>
       <m:oMath>
         <m:f>
@@ -4799,14 +4706,7 @@
         <w:rPr>
           <w:rFonts w:eastAsiaTheme="minorEastAsia"/>
         </w:rPr>
-        <w:t xml:space="preserve"> =</w:t>
-      </w:r>
-      <w:proofErr w:type="gramEnd"/>
-      <w:r>
-        <w:rPr>
-          <w:rFonts w:eastAsiaTheme="minorEastAsia"/>
-        </w:rPr>
-        <w:t xml:space="preserve"> </w:t>
+        <w:t xml:space="preserve"> = </w:t>
       </w:r>
       <w:r>
         <w:rPr>
@@ -5633,8 +5533,6 @@
           <w:sz w:val="24"/>
         </w:rPr>
       </w:pPr>
-      <w:bookmarkStart w:id="0" w:name="_GoBack"/>
-      <w:bookmarkEnd w:id="0"/>
       <w:r>
         <w:rPr>
           <w:noProof/>
@@ -5836,14 +5734,7 @@
               <w:rFonts w:ascii="Cambria Math" w:hAnsi="Cambria Math"/>
               <w:sz w:val="24"/>
             </w:rPr>
-            <m:t>=3</m:t>
-          </m:r>
-          <m:r>
-            <w:rPr>
-              <w:rFonts w:ascii="Cambria Math" w:hAnsi="Cambria Math"/>
-              <w:sz w:val="24"/>
-            </w:rPr>
-            <m:t>,5 мкм,</m:t>
+            <m:t>=3,5 мкм,</m:t>
           </m:r>
           <m:sSub>
             <m:sSubPr>
@@ -5879,14 +5770,7 @@
               <w:rFonts w:ascii="Cambria Math" w:hAnsi="Cambria Math"/>
               <w:sz w:val="24"/>
             </w:rPr>
-            <m:t>=0,25</m:t>
-          </m:r>
-          <m:r>
-            <w:rPr>
-              <w:rFonts w:ascii="Cambria Math" w:hAnsi="Cambria Math"/>
-              <w:sz w:val="24"/>
-            </w:rPr>
-            <m:t xml:space="preserve"> мкм</m:t>
+            <m:t>=0,25 мкм</m:t>
           </m:r>
         </m:oMath>
       </m:oMathPara>
@@ -6080,13 +5964,8 @@
       <w:pPr>
         <w:pStyle w:val="ad"/>
       </w:pPr>
-      <w:proofErr w:type="spellStart"/>
-      <w:r>
-        <w:t>Рисунок</w:t>
-      </w:r>
-      <w:proofErr w:type="spellEnd"/>
-      <w:r>
-        <w:t xml:space="preserve"> </w:t>
+      <w:r>
+        <w:t xml:space="preserve">Рисунок </w:t>
       </w:r>
       <w:r>
         <w:fldChar w:fldCharType="begin"/>
@@ -6508,13 +6387,8 @@
       <w:pPr>
         <w:pStyle w:val="ad"/>
       </w:pPr>
-      <w:proofErr w:type="spellStart"/>
-      <w:r>
-        <w:t>Рисунок</w:t>
-      </w:r>
-      <w:proofErr w:type="spellEnd"/>
-      <w:r>
-        <w:t xml:space="preserve"> </w:t>
+      <w:r>
+        <w:t xml:space="preserve">Рисунок </w:t>
       </w:r>
       <w:r>
         <w:fldChar w:fldCharType="begin"/>
@@ -6698,42 +6572,80 @@
     <w:p>
       <w:pPr>
         <w:pStyle w:val="ad"/>
-      </w:pPr>
-      <w:proofErr w:type="spellStart"/>
-      <w:r>
+        <w:rPr>
+          <w:lang w:val="ru-RU"/>
+        </w:rPr>
+      </w:pPr>
+      <w:r>
+        <w:rPr>
+          <w:lang w:val="ru-RU"/>
+        </w:rPr>
         <w:lastRenderedPageBreak/>
-        <w:t>Рисунок</w:t>
-      </w:r>
-      <w:proofErr w:type="spellEnd"/>
-      <w:r>
+        <w:t xml:space="preserve">Рисунок </w:t>
+      </w:r>
+      <w:r>
+        <w:fldChar w:fldCharType="begin"/>
+      </w:r>
+      <w:r>
+        <w:rPr>
+          <w:lang w:val="ru-RU"/>
+        </w:rPr>
+        <w:instrText xml:space="preserve"> </w:instrText>
+      </w:r>
+      <w:r>
+        <w:instrText>SEQ</w:instrText>
+      </w:r>
+      <w:r>
+        <w:rPr>
+          <w:lang w:val="ru-RU"/>
+        </w:rPr>
+        <w:instrText xml:space="preserve"> Рисунок \* </w:instrText>
+      </w:r>
+      <w:r>
+        <w:instrText>ARABIC</w:instrText>
+      </w:r>
+      <w:r>
+        <w:rPr>
+          <w:lang w:val="ru-RU"/>
+        </w:rPr>
+        <w:instrText xml:space="preserve"> </w:instrText>
+      </w:r>
+      <w:r>
+        <w:fldChar w:fldCharType="separate"/>
+      </w:r>
+      <w:r>
+        <w:rPr>
+          <w:noProof/>
+          <w:lang w:val="ru-RU"/>
+        </w:rPr>
+        <w:t>11</w:t>
+      </w:r>
+      <w:r>
+        <w:fldChar w:fldCharType="end"/>
+      </w:r>
+      <w:r>
+        <w:rPr>
+          <w:lang w:val="ru-RU"/>
+        </w:rPr>
+        <w:t>.</w:t>
+      </w:r>
+      <w:r>
+        <w:rPr>
+          <w:lang w:val="ru-RU"/>
+        </w:rPr>
+        <w:t xml:space="preserve"> Переходная характеристика схемы</w:t>
+      </w:r>
+      <w:r>
+        <w:rPr>
+          <w:lang w:val="ru-RU"/>
+        </w:rPr>
         <w:t xml:space="preserve"> </w:t>
       </w:r>
       <w:r>
-        <w:fldChar w:fldCharType="begin"/>
-      </w:r>
-      <w:r>
-        <w:instrText xml:space="preserve"> SEQ Рисунок \* ARABIC </w:instrText>
-      </w:r>
-      <w:r>
-        <w:fldChar w:fldCharType="separate"/>
-      </w:r>
-      <w:r>
-        <w:rPr>
-          <w:noProof/>
-        </w:rPr>
-        <w:t>11</w:t>
-      </w:r>
-      <w:r>
-        <w:fldChar w:fldCharType="end"/>
-      </w:r>
-      <w:r>
-        <w:t>.</w:t>
-      </w:r>
-      <w:r>
-        <w:rPr>
-          <w:lang w:val="ru-RU"/>
-        </w:rPr>
-        <w:t xml:space="preserve"> Переходная характеристика схемы</w:t>
+        <w:rPr>
+          <w:lang w:val="ru-RU"/>
+        </w:rPr>
+        <w:t>без нагрузки</w:t>
       </w:r>
     </w:p>
     <w:p>
@@ -6750,10 +6662,10 @@
           <w:lang w:eastAsia="ru-RU"/>
         </w:rPr>
         <w:drawing>
-          <wp:inline distT="0" distB="0" distL="0" distR="0" wp14:anchorId="68ADC23A" wp14:editId="3E375390">
-            <wp:extent cx="5940425" cy="2745105"/>
-            <wp:effectExtent l="0" t="0" r="3175" b="0"/>
-            <wp:docPr id="9" name="Рисунок 9"/>
+          <wp:inline distT="0" distB="0" distL="0" distR="0" wp14:anchorId="07EF5235" wp14:editId="1777F570">
+            <wp:extent cx="5924550" cy="2686050"/>
+            <wp:effectExtent l="0" t="0" r="0" b="0"/>
+            <wp:docPr id="11" name="Рисунок 11"/>
             <wp:cNvGraphicFramePr>
               <a:graphicFrameLocks xmlns:a="http://schemas.openxmlformats.org/drawingml/2006/main" noChangeAspect="1"/>
             </wp:cNvGraphicFramePr>
@@ -6764,20 +6676,27 @@
                     <pic:cNvPr id="1" name=""/>
                     <pic:cNvPicPr/>
                   </pic:nvPicPr>
-                  <pic:blipFill>
+                  <pic:blipFill rotWithShape="1">
                     <a:blip r:embed="rId16"/>
-                    <a:stretch>
-                      <a:fillRect/>
-                    </a:stretch>
+                    <a:srcRect r="267" b="634"/>
+                    <a:stretch/>
                   </pic:blipFill>
-                  <pic:spPr>
+                  <pic:spPr bwMode="auto">
                     <a:xfrm>
                       <a:off x="0" y="0"/>
-                      <a:ext cx="5940425" cy="2745105"/>
+                      <a:ext cx="5924550" cy="2686050"/>
                     </a:xfrm>
                     <a:prstGeom prst="rect">
                       <a:avLst/>
                     </a:prstGeom>
+                    <a:ln>
+                      <a:noFill/>
+                    </a:ln>
+                    <a:extLst>
+                      <a:ext uri="{53640926-AAD7-44D8-BBD7-CCE9431645EC}">
+                        <a14:shadowObscured xmlns:a14="http://schemas.microsoft.com/office/drawing/2010/main"/>
+                      </a:ext>
+                    </a:extLst>
                   </pic:spPr>
                 </pic:pic>
               </a:graphicData>
@@ -6791,6 +6710,44 @@
         <w:rPr>
           <w:rFonts w:eastAsiaTheme="minorEastAsia"/>
           <w:sz w:val="24"/>
+          <w:lang w:val="en-US"/>
+        </w:rPr>
+      </w:pPr>
+      <w:r>
+        <w:rPr>
+          <w:rFonts w:eastAsiaTheme="minorEastAsia"/>
+          <w:sz w:val="24"/>
+          <w:lang w:val="en-US"/>
+        </w:rPr>
+        <w:t>PULSE(0 2.5 0.01n 1p 1p 0.08n 0.16n 0)</w:t>
+      </w:r>
+    </w:p>
+    <w:p>
+      <w:pPr>
+        <w:rPr>
+          <w:rFonts w:eastAsiaTheme="minorEastAsia"/>
+          <w:sz w:val="24"/>
+          <w:lang w:val="en-US"/>
+        </w:rPr>
+      </w:pPr>
+      <w:bookmarkStart w:id="0" w:name="_GoBack"/>
+      <w:bookmarkEnd w:id="0"/>
+    </w:p>
+    <w:p>
+      <w:pPr>
+        <w:rPr>
+          <w:rFonts w:eastAsiaTheme="minorEastAsia"/>
+          <w:sz w:val="24"/>
+          <w:lang w:val="en-US"/>
+        </w:rPr>
+      </w:pPr>
+    </w:p>
+    <w:p>
+      <w:pPr>
+        <w:rPr>
+          <w:rFonts w:eastAsiaTheme="minorEastAsia"/>
+          <w:sz w:val="24"/>
+          <w:lang w:val="en-US"/>
         </w:rPr>
       </w:pPr>
     </w:p>
@@ -7888,7 +7845,7 @@
 </file>
 
 <file path=customXml/itemProps1.xml><?xml version="1.0" encoding="utf-8"?>
-<ds:datastoreItem xmlns:ds="http://schemas.openxmlformats.org/officeDocument/2006/customXml" ds:itemID="{3541808A-3D17-4769-A0C9-517CB1F75958}">
+<ds:datastoreItem xmlns:ds="http://schemas.openxmlformats.org/officeDocument/2006/customXml" ds:itemID="{14317647-A52D-4F3C-8041-96A244D3308A}">
   <ds:schemaRefs>
     <ds:schemaRef ds:uri="http://schemas.openxmlformats.org/officeDocument/2006/bibliography"/>
   </ds:schemaRefs>

</xml_diff>

<commit_message>
final fix after final showdown
</commit_message>
<xml_diff>
--- a/Домашнее задание 2.docx
+++ b/Домашнее задание 2.docx
@@ -1,6 +1,6 @@
 
 <file path=word/document.xml><?xml version="1.0" encoding="utf-8"?>
-<w:document xmlns:wpc="http://schemas.microsoft.com/office/word/2010/wordprocessingCanvas" xmlns:mc="http://schemas.openxmlformats.org/markup-compatibility/2006" xmlns:o="urn:schemas-microsoft-com:office:office" xmlns:r="http://schemas.openxmlformats.org/officeDocument/2006/relationships" xmlns:m="http://schemas.openxmlformats.org/officeDocument/2006/math" xmlns:v="urn:schemas-microsoft-com:vml" xmlns:wp14="http://schemas.microsoft.com/office/word/2010/wordprocessingDrawing" xmlns:wp="http://schemas.openxmlformats.org/drawingml/2006/wordprocessingDrawing" xmlns:w10="urn:schemas-microsoft-com:office:word" xmlns:w="http://schemas.openxmlformats.org/wordprocessingml/2006/main" xmlns:w14="http://schemas.microsoft.com/office/word/2010/wordml" xmlns:w15="http://schemas.microsoft.com/office/word/2012/wordml" xmlns:wpg="http://schemas.microsoft.com/office/word/2010/wordprocessingGroup" xmlns:wpi="http://schemas.microsoft.com/office/word/2010/wordprocessingInk" xmlns:wne="http://schemas.microsoft.com/office/word/2006/wordml" xmlns:wps="http://schemas.microsoft.com/office/word/2010/wordprocessingShape" mc:Ignorable="w14 w15 wp14">
+<w:document xmlns:wpc="http://schemas.microsoft.com/office/word/2010/wordprocessingCanvas" xmlns:cx="http://schemas.microsoft.com/office/drawing/2014/chartex" xmlns:cx1="http://schemas.microsoft.com/office/drawing/2015/9/8/chartex" xmlns:cx2="http://schemas.microsoft.com/office/drawing/2015/10/21/chartex" xmlns:cx3="http://schemas.microsoft.com/office/drawing/2016/5/9/chartex" xmlns:cx4="http://schemas.microsoft.com/office/drawing/2016/5/10/chartex" xmlns:cx5="http://schemas.microsoft.com/office/drawing/2016/5/11/chartex" xmlns:cx6="http://schemas.microsoft.com/office/drawing/2016/5/12/chartex" xmlns:cx7="http://schemas.microsoft.com/office/drawing/2016/5/13/chartex" xmlns:cx8="http://schemas.microsoft.com/office/drawing/2016/5/14/chartex" xmlns:mc="http://schemas.openxmlformats.org/markup-compatibility/2006" xmlns:aink="http://schemas.microsoft.com/office/drawing/2016/ink" xmlns:am3d="http://schemas.microsoft.com/office/drawing/2017/model3d" xmlns:o="urn:schemas-microsoft-com:office:office" xmlns:r="http://schemas.openxmlformats.org/officeDocument/2006/relationships" xmlns:m="http://schemas.openxmlformats.org/officeDocument/2006/math" xmlns:v="urn:schemas-microsoft-com:vml" xmlns:wp14="http://schemas.microsoft.com/office/word/2010/wordprocessingDrawing" xmlns:wp="http://schemas.openxmlformats.org/drawingml/2006/wordprocessingDrawing" xmlns:w10="urn:schemas-microsoft-com:office:word" xmlns:w="http://schemas.openxmlformats.org/wordprocessingml/2006/main" xmlns:w14="http://schemas.microsoft.com/office/word/2010/wordml" xmlns:w15="http://schemas.microsoft.com/office/word/2012/wordml" xmlns:w16cid="http://schemas.microsoft.com/office/word/2016/wordml/cid" xmlns:w16se="http://schemas.microsoft.com/office/word/2015/wordml/symex" xmlns:wpg="http://schemas.microsoft.com/office/word/2010/wordprocessingGroup" xmlns:wpi="http://schemas.microsoft.com/office/word/2010/wordprocessingInk" xmlns:wne="http://schemas.microsoft.com/office/word/2006/wordml" xmlns:wps="http://schemas.microsoft.com/office/word/2010/wordprocessingShape" mc:Ignorable="w14 w15 w16se w16cid wp14">
   <w:body>
     <w:p>
       <w:pPr>
@@ -546,10 +546,11 @@
           <w:sz w:val="24"/>
           <w:szCs w:val="26"/>
         </w:rPr>
-        <w:t xml:space="preserve">Исмаил-Заде </w:t>
-      </w:r>
-      <w:proofErr w:type="spellStart"/>
-      <w:r>
+        <w:t>Исмаил-Заде Мамед Рашидович</w:t>
+      </w:r>
+    </w:p>
+    <w:p>
+      <w:pPr>
         <w:rPr>
           <w:rFonts w:ascii="Times New Roman" w:hAnsi="Times New Roman" w:cs="Times New Roman"/>
           <w:b/>
@@ -557,10 +558,11 @@
           <w:sz w:val="24"/>
           <w:szCs w:val="26"/>
         </w:rPr>
-        <w:t>Мамед</w:t>
-      </w:r>
-      <w:proofErr w:type="spellEnd"/>
-      <w:r>
+      </w:pPr>
+    </w:p>
+    <w:p>
+      <w:pPr>
+        <w:jc w:val="center"/>
         <w:rPr>
           <w:rFonts w:ascii="Times New Roman" w:hAnsi="Times New Roman" w:cs="Times New Roman"/>
           <w:b/>
@@ -568,11 +570,11 @@
           <w:sz w:val="24"/>
           <w:szCs w:val="26"/>
         </w:rPr>
-        <w:t xml:space="preserve"> Рашидович</w:t>
-      </w:r>
-    </w:p>
-    <w:p>
-      <w:pPr>
+      </w:pPr>
+    </w:p>
+    <w:p>
+      <w:pPr>
+        <w:jc w:val="center"/>
         <w:rPr>
           <w:rFonts w:ascii="Times New Roman" w:hAnsi="Times New Roman" w:cs="Times New Roman"/>
           <w:b/>
@@ -584,7 +586,6 @@
     </w:p>
     <w:p>
       <w:pPr>
-        <w:jc w:val="center"/>
         <w:rPr>
           <w:rFonts w:ascii="Times New Roman" w:hAnsi="Times New Roman" w:cs="Times New Roman"/>
           <w:b/>
@@ -608,6 +609,7 @@
     </w:p>
     <w:p>
       <w:pPr>
+        <w:jc w:val="center"/>
         <w:rPr>
           <w:rFonts w:ascii="Times New Roman" w:hAnsi="Times New Roman" w:cs="Times New Roman"/>
           <w:b/>
@@ -631,7 +633,6 @@
     </w:p>
     <w:p>
       <w:pPr>
-        <w:jc w:val="center"/>
         <w:rPr>
           <w:rFonts w:ascii="Times New Roman" w:hAnsi="Times New Roman" w:cs="Times New Roman"/>
           <w:b/>
@@ -652,9 +653,7 @@
           <w:szCs w:val="26"/>
         </w:rPr>
       </w:pPr>
-    </w:p>
-    <w:p>
-      <w:pPr>
+      <w:r>
         <w:rPr>
           <w:rFonts w:ascii="Times New Roman" w:hAnsi="Times New Roman" w:cs="Times New Roman"/>
           <w:b/>
@@ -662,11 +661,9 @@
           <w:sz w:val="24"/>
           <w:szCs w:val="26"/>
         </w:rPr>
-      </w:pPr>
-    </w:p>
-    <w:p>
-      <w:pPr>
-        <w:jc w:val="center"/>
+        <w:t>МОСКВА 201</w:t>
+      </w:r>
+      <w:r>
         <w:rPr>
           <w:rFonts w:ascii="Times New Roman" w:hAnsi="Times New Roman" w:cs="Times New Roman"/>
           <w:b/>
@@ -674,30 +671,18 @@
           <w:sz w:val="24"/>
           <w:szCs w:val="26"/>
         </w:rPr>
-      </w:pPr>
-      <w:r>
-        <w:rPr>
-          <w:rFonts w:ascii="Times New Roman" w:hAnsi="Times New Roman" w:cs="Times New Roman"/>
-          <w:b/>
-          <w:bCs/>
-          <w:sz w:val="24"/>
-          <w:szCs w:val="26"/>
-        </w:rPr>
-        <w:t>МОСКВА 201</w:t>
-      </w:r>
-      <w:r>
-        <w:rPr>
-          <w:rFonts w:ascii="Times New Roman" w:hAnsi="Times New Roman" w:cs="Times New Roman"/>
-          <w:b/>
-          <w:bCs/>
-          <w:sz w:val="24"/>
-          <w:szCs w:val="26"/>
-        </w:rPr>
         <w:t>9</w:t>
       </w:r>
     </w:p>
     <w:sdt>
       <w:sdtPr>
+        <w:rPr>
+          <w:rFonts w:asciiTheme="minorHAnsi" w:eastAsiaTheme="minorHAnsi" w:hAnsiTheme="minorHAnsi" w:cstheme="minorBidi"/>
+          <w:color w:val="auto"/>
+          <w:sz w:val="22"/>
+          <w:szCs w:val="22"/>
+          <w:lang w:eastAsia="en-US"/>
+        </w:rPr>
         <w:id w:val="-1930498145"/>
         <w:docPartObj>
           <w:docPartGallery w:val="Table of Contents"/>
@@ -706,13 +691,8 @@
       </w:sdtPr>
       <w:sdtEndPr>
         <w:rPr>
-          <w:rFonts w:asciiTheme="minorHAnsi" w:eastAsiaTheme="minorHAnsi" w:hAnsiTheme="minorHAnsi" w:cstheme="minorBidi"/>
           <w:b/>
           <w:bCs/>
-          <w:color w:val="auto"/>
-          <w:sz w:val="22"/>
-          <w:szCs w:val="22"/>
-          <w:lang w:eastAsia="en-US"/>
         </w:rPr>
       </w:sdtEndPr>
       <w:sdtContent>
@@ -723,8 +703,6 @@
           <w:r>
             <w:t>Оглавление</w:t>
           </w:r>
-          <w:bookmarkStart w:id="0" w:name="_GoBack"/>
-          <w:bookmarkEnd w:id="0"/>
         </w:p>
         <w:p>
           <w:pPr>
@@ -1310,12 +1288,12 @@
           <w:numId w:val="3"/>
         </w:numPr>
       </w:pPr>
-      <w:bookmarkStart w:id="1" w:name="_Toc2280005"/>
+      <w:bookmarkStart w:id="0" w:name="_Toc2280005"/>
       <w:r>
         <w:lastRenderedPageBreak/>
         <w:t>Описание таблицы истинности и принцип работы схемы на электрическом уровне</w:t>
       </w:r>
-      <w:bookmarkEnd w:id="1"/>
+      <w:bookmarkEnd w:id="0"/>
     </w:p>
     <w:p/>
     <w:p>
@@ -2193,14 +2171,7 @@
         <w:rPr>
           <w:sz w:val="24"/>
         </w:rPr>
-        <w:t xml:space="preserve"> При </w:t>
-      </w:r>
-      <w:proofErr w:type="gramStart"/>
-      <w:r>
-        <w:rPr>
-          <w:sz w:val="24"/>
-        </w:rPr>
-        <w:t xml:space="preserve">подаче </w:t>
+        <w:t xml:space="preserve"> При подаче </w:t>
       </w:r>
       <m:oMath>
         <m:sSubSup>
@@ -2249,15 +2220,7 @@
           <w:rFonts w:eastAsiaTheme="minorEastAsia"/>
           <w:sz w:val="24"/>
         </w:rPr>
-        <w:t xml:space="preserve"> на</w:t>
-      </w:r>
-      <w:proofErr w:type="gramEnd"/>
-      <w:r>
-        <w:rPr>
-          <w:rFonts w:eastAsiaTheme="minorEastAsia"/>
-          <w:sz w:val="24"/>
-        </w:rPr>
-        <w:t xml:space="preserve"> вход </w:t>
+        <w:t xml:space="preserve"> на вход </w:t>
       </w:r>
       <w:r>
         <w:rPr>
@@ -2301,15 +2264,7 @@
           <w:rFonts w:eastAsiaTheme="minorEastAsia"/>
           <w:sz w:val="24"/>
         </w:rPr>
-        <w:t xml:space="preserve">МОПТ открывается. При </w:t>
-      </w:r>
-      <w:proofErr w:type="gramStart"/>
-      <w:r>
-        <w:rPr>
-          <w:rFonts w:eastAsiaTheme="minorEastAsia"/>
-          <w:sz w:val="24"/>
-        </w:rPr>
-        <w:t xml:space="preserve">подаче </w:t>
+        <w:t xml:space="preserve">МОПТ открывается. При подаче </w:t>
       </w:r>
       <m:oMath>
         <m:sSubSup>
@@ -2358,15 +2313,7 @@
           <w:rFonts w:eastAsiaTheme="minorEastAsia"/>
           <w:sz w:val="24"/>
         </w:rPr>
-        <w:t xml:space="preserve"> на</w:t>
-      </w:r>
-      <w:proofErr w:type="gramEnd"/>
-      <w:r>
-        <w:rPr>
-          <w:rFonts w:eastAsiaTheme="minorEastAsia"/>
-          <w:sz w:val="24"/>
-        </w:rPr>
-        <w:t xml:space="preserve"> вход </w:t>
+        <w:t xml:space="preserve"> на вход </w:t>
       </w:r>
       <w:r>
         <w:rPr>
@@ -2615,15 +2562,7 @@
           <w:rFonts w:eastAsiaTheme="minorEastAsia"/>
           <w:sz w:val="24"/>
         </w:rPr>
-        <w:t xml:space="preserve"> означает </w:t>
-      </w:r>
-      <w:proofErr w:type="gramStart"/>
-      <w:r>
-        <w:rPr>
-          <w:rFonts w:eastAsiaTheme="minorEastAsia"/>
-          <w:sz w:val="24"/>
-        </w:rPr>
-        <w:t>уровень</w:t>
+        <w:t xml:space="preserve"> означает уровень</w:t>
       </w:r>
       <w:r>
         <w:rPr>
@@ -2679,15 +2618,7 @@
           <w:rFonts w:eastAsiaTheme="minorEastAsia"/>
           <w:sz w:val="24"/>
         </w:rPr>
-        <w:t>,</w:t>
-      </w:r>
-      <w:proofErr w:type="gramEnd"/>
-      <w:r>
-        <w:rPr>
-          <w:rFonts w:eastAsiaTheme="minorEastAsia"/>
-          <w:sz w:val="24"/>
-        </w:rPr>
-        <w:t xml:space="preserve"> а </w:t>
+        <w:t xml:space="preserve">, а </w:t>
       </w:r>
       <w:r>
         <w:rPr>
@@ -2885,7 +2816,6 @@
         </w:rPr>
         <w:t xml:space="preserve">. </w:t>
       </w:r>
-      <w:proofErr w:type="gramStart"/>
       <w:r>
         <w:rPr>
           <w:lang w:val="ru-RU"/>
@@ -2895,7 +2825,6 @@
       <w:r>
         <w:t>A</w:t>
       </w:r>
-      <w:proofErr w:type="gramEnd"/>
       <w:r>
         <w:rPr>
           <w:lang w:val="ru-RU"/>
@@ -3031,7 +2960,6 @@
         </w:rPr>
         <w:t xml:space="preserve">. </w:t>
       </w:r>
-      <w:proofErr w:type="gramStart"/>
       <w:r>
         <w:rPr>
           <w:lang w:val="ru-RU"/>
@@ -3041,7 +2969,6 @@
       <w:r>
         <w:t>A</w:t>
       </w:r>
-      <w:proofErr w:type="gramEnd"/>
       <w:r>
         <w:rPr>
           <w:lang w:val="ru-RU"/>
@@ -3178,7 +3105,6 @@
         </w:rPr>
         <w:t xml:space="preserve">. </w:t>
       </w:r>
-      <w:proofErr w:type="gramStart"/>
       <w:r>
         <w:rPr>
           <w:lang w:val="ru-RU"/>
@@ -3188,7 +3114,6 @@
       <w:r>
         <w:t>A</w:t>
       </w:r>
-      <w:proofErr w:type="gramEnd"/>
       <w:r>
         <w:rPr>
           <w:lang w:val="ru-RU"/>
@@ -3324,7 +3249,6 @@
         </w:rPr>
         <w:t xml:space="preserve">. </w:t>
       </w:r>
-      <w:proofErr w:type="gramStart"/>
       <w:r>
         <w:rPr>
           <w:lang w:val="ru-RU"/>
@@ -3334,7 +3258,6 @@
       <w:r>
         <w:t>A</w:t>
       </w:r>
-      <w:proofErr w:type="gramEnd"/>
       <w:r>
         <w:rPr>
           <w:lang w:val="ru-RU"/>
@@ -3392,14 +3315,7 @@
         <w:rPr>
           <w:sz w:val="24"/>
         </w:rPr>
-        <w:t xml:space="preserve">Выходное напряжение </w:t>
-      </w:r>
-      <w:proofErr w:type="gramStart"/>
-      <w:r>
-        <w:rPr>
-          <w:sz w:val="24"/>
-        </w:rPr>
-        <w:t xml:space="preserve">= </w:t>
+        <w:t xml:space="preserve">Выходное напряжение = </w:t>
       </w:r>
       <m:oMath>
         <m:sSubSup>
@@ -3463,7 +3379,6 @@
         </w:rPr>
         <w:t>,</w:t>
       </w:r>
-      <w:proofErr w:type="gramEnd"/>
       <w:r>
         <w:rPr>
           <w:sz w:val="24"/>
@@ -3585,12 +3500,12 @@
           <w:numId w:val="3"/>
         </w:numPr>
       </w:pPr>
-      <w:bookmarkStart w:id="2" w:name="_Toc2280006"/>
+      <w:bookmarkStart w:id="1" w:name="_Toc2280006"/>
       <w:r>
         <w:lastRenderedPageBreak/>
         <w:t>Расчет параметров элементов схемы</w:t>
       </w:r>
-      <w:bookmarkEnd w:id="2"/>
+      <w:bookmarkEnd w:id="1"/>
     </w:p>
     <w:p/>
     <w:p>
@@ -5442,14 +5357,7 @@
         <w:rPr>
           <w:rFonts w:eastAsiaTheme="minorEastAsia"/>
         </w:rPr>
-        <w:t xml:space="preserve">Возьмем </w:t>
-      </w:r>
-      <w:proofErr w:type="gramStart"/>
-      <w:r>
-        <w:rPr>
-          <w:rFonts w:eastAsiaTheme="minorEastAsia"/>
-        </w:rPr>
-        <w:t xml:space="preserve">отношение </w:t>
+        <w:t xml:space="preserve">Возьмем отношение </w:t>
       </w:r>
       <m:oMath>
         <m:f>
@@ -5530,14 +5438,7 @@
         <w:rPr>
           <w:rFonts w:eastAsiaTheme="minorEastAsia"/>
         </w:rPr>
-        <w:t xml:space="preserve"> =</w:t>
-      </w:r>
-      <w:proofErr w:type="gramEnd"/>
-      <w:r>
-        <w:rPr>
-          <w:rFonts w:eastAsiaTheme="minorEastAsia"/>
-        </w:rPr>
-        <w:t xml:space="preserve"> </w:t>
+        <w:t xml:space="preserve"> = </w:t>
       </w:r>
       <w:r>
         <w:rPr>
@@ -5938,14 +5839,7 @@
               <w:rFonts w:ascii="Cambria Math" w:hAnsi="Cambria Math"/>
               <w:lang w:val="en-US"/>
             </w:rPr>
-            <m:t>≅</m:t>
-          </m:r>
-          <m:r>
-            <w:rPr>
-              <w:rFonts w:ascii="Cambria Math" w:hAnsi="Cambria Math"/>
-              <w:lang w:val="en-US"/>
-            </w:rPr>
-            <m:t>12</m:t>
+            <m:t>≅12</m:t>
           </m:r>
           <m:r>
             <m:rPr>
@@ -5963,7 +5857,6 @@
       <w:pPr>
         <w:rPr>
           <w:rFonts w:eastAsiaTheme="minorEastAsia"/>
-          <w:lang w:val="en-US"/>
         </w:rPr>
       </w:pPr>
       <w:r>
@@ -5976,7 +5869,6 @@
       <w:r>
         <w:rPr>
           <w:rFonts w:eastAsiaTheme="minorEastAsia"/>
-          <w:lang w:val="en-US"/>
         </w:rPr>
         <w:t>:</w:t>
       </w:r>
@@ -6091,13 +5983,7 @@
           <w:rPr>
             <w:rFonts w:ascii="Cambria Math" w:hAnsi="Cambria Math"/>
           </w:rPr>
-          <m:t>=</m:t>
-        </m:r>
-        <m:r>
-          <w:rPr>
-            <w:rFonts w:ascii="Cambria Math" w:hAnsi="Cambria Math"/>
-          </w:rPr>
-          <m:t>1</m:t>
+          <m:t>=1</m:t>
         </m:r>
         <m:r>
           <w:rPr>
@@ -6146,25 +6032,7 @@
           <w:rPr>
             <w:rFonts w:ascii="Cambria Math" w:hAnsi="Cambria Math"/>
           </w:rPr>
-          <m:t xml:space="preserve"> =</m:t>
-        </m:r>
-        <m:r>
-          <w:rPr>
-            <w:rFonts w:ascii="Cambria Math" w:hAnsi="Cambria Math"/>
-          </w:rPr>
-          <m:t xml:space="preserve"> </m:t>
-        </m:r>
-        <m:r>
-          <w:rPr>
-            <w:rFonts w:ascii="Cambria Math" w:hAnsi="Cambria Math"/>
-          </w:rPr>
-          <m:t>0,</m:t>
-        </m:r>
-        <m:r>
-          <w:rPr>
-            <w:rFonts w:ascii="Cambria Math" w:hAnsi="Cambria Math"/>
-          </w:rPr>
-          <m:t>78125</m:t>
+          <m:t xml:space="preserve"> = 0,78125</m:t>
         </m:r>
         <m:r>
           <m:rPr>
@@ -6351,13 +6219,7 @@
           <w:rPr>
             <w:rFonts w:ascii="Cambria Math" w:hAnsi="Cambria Math"/>
           </w:rPr>
-          <m:t>=</m:t>
-        </m:r>
-        <m:r>
-          <w:rPr>
-            <w:rFonts w:ascii="Cambria Math" w:hAnsi="Cambria Math"/>
-          </w:rPr>
-          <m:t xml:space="preserve"> 1</m:t>
+          <m:t>= 1</m:t>
         </m:r>
         <m:r>
           <w:rPr>
@@ -6406,25 +6268,7 @@
           <w:rPr>
             <w:rFonts w:ascii="Cambria Math" w:hAnsi="Cambria Math"/>
           </w:rPr>
-          <m:t>=</m:t>
-        </m:r>
-        <m:r>
-          <w:rPr>
-            <w:rFonts w:ascii="Cambria Math" w:hAnsi="Cambria Math"/>
-          </w:rPr>
-          <m:t xml:space="preserve"> </m:t>
-        </m:r>
-        <m:r>
-          <w:rPr>
-            <w:rFonts w:ascii="Cambria Math" w:hAnsi="Cambria Math"/>
-          </w:rPr>
-          <m:t>0,</m:t>
-        </m:r>
-        <m:r>
-          <w:rPr>
-            <w:rFonts w:ascii="Cambria Math" w:hAnsi="Cambria Math"/>
-          </w:rPr>
-          <m:t>78125</m:t>
+          <m:t>= 0,78125</m:t>
         </m:r>
         <m:r>
           <m:rPr>
@@ -6578,16 +6422,7 @@
               <w:rPr>
                 <w:rFonts w:ascii="Cambria Math" w:hAnsi="Cambria Math"/>
               </w:rPr>
-              <m:t>·Δ</m:t>
-            </m:r>
-            <m:r>
-              <m:rPr>
-                <m:sty m:val="p"/>
-              </m:rPr>
-              <w:rPr>
-                <w:rFonts w:ascii="Cambria Math" w:hAnsi="Cambria Math"/>
-              </w:rPr>
-              <m:t xml:space="preserve">+ </m:t>
+              <m:t xml:space="preserve">·Δ+ </m:t>
             </m:r>
             <m:sSub>
               <m:sSubPr>
@@ -6639,246 +6474,7 @@
           <w:rPr>
             <w:rFonts w:ascii="Cambria Math" w:hAnsi="Cambria Math"/>
           </w:rPr>
-          <m:t>2</m:t>
-        </m:r>
-        <m:r>
-          <w:rPr>
-            <w:rFonts w:ascii="Cambria Math" w:hAnsi="Cambria Math"/>
-          </w:rPr>
-          <m:t>=</m:t>
-        </m:r>
-        <m:r>
-          <w:rPr>
-            <w:rFonts w:ascii="Cambria Math" w:hAnsi="Cambria Math"/>
-          </w:rPr>
-          <m:t>1</m:t>
-        </m:r>
-        <m:r>
-          <w:rPr>
-            <w:rFonts w:ascii="Cambria Math" w:eastAsiaTheme="minorEastAsia" w:hAnsi="Cambria Math"/>
-          </w:rPr>
-          <m:t>5</m:t>
-        </m:r>
-        <m:r>
-          <m:rPr>
-            <m:sty m:val="p"/>
-          </m:rPr>
-          <w:rPr>
-            <w:rFonts w:ascii="Cambria Math" w:hAnsi="Cambria Math"/>
-          </w:rPr>
-          <m:t>·Δ</m:t>
-        </m:r>
-        <m:r>
-          <m:rPr>
-            <m:sty m:val="p"/>
-          </m:rPr>
-          <w:rPr>
-            <w:rFonts w:ascii="Cambria Math" w:hAnsi="Cambria Math"/>
-          </w:rPr>
-          <m:t>=</m:t>
-        </m:r>
-        <m:r>
-          <w:rPr>
-            <w:rFonts w:ascii="Cambria Math" w:hAnsi="Cambria Math"/>
-          </w:rPr>
-          <m:t>3,75</m:t>
-        </m:r>
-        <m:r>
-          <m:rPr>
-            <m:sty m:val="p"/>
-          </m:rPr>
-          <w:rPr>
-            <w:rFonts w:ascii="Cambria Math" w:hAnsi="Cambria Math"/>
-          </w:rPr>
-          <m:t>·</m:t>
-        </m:r>
-        <m:sSup>
-          <m:sSupPr>
-            <m:ctrlPr>
-              <w:rPr>
-                <w:rFonts w:ascii="Cambria Math" w:hAnsi="Cambria Math"/>
-              </w:rPr>
-            </m:ctrlPr>
-          </m:sSupPr>
-          <m:e>
-            <m:r>
-              <m:rPr>
-                <m:sty m:val="p"/>
-              </m:rPr>
-              <w:rPr>
-                <w:rFonts w:ascii="Cambria Math" w:hAnsi="Cambria Math"/>
-              </w:rPr>
-              <m:t>10</m:t>
-            </m:r>
-          </m:e>
-          <m:sup>
-            <m:r>
-              <w:rPr>
-                <w:rFonts w:ascii="Cambria Math" w:hAnsi="Cambria Math"/>
-              </w:rPr>
-              <m:t>-</m:t>
-            </m:r>
-            <m:r>
-              <w:rPr>
-                <w:rFonts w:ascii="Cambria Math" w:hAnsi="Cambria Math"/>
-              </w:rPr>
-              <m:t>6</m:t>
-            </m:r>
-          </m:sup>
-        </m:sSup>
-        <m:r>
-          <w:rPr>
-            <w:rFonts w:ascii="Cambria Math" w:hAnsi="Cambria Math"/>
-          </w:rPr>
-          <m:t xml:space="preserve"> </m:t>
-        </m:r>
-        <m:r>
-          <w:rPr>
-            <w:rFonts w:ascii="Cambria Math" w:hAnsi="Cambria Math"/>
-          </w:rPr>
-          <m:t>м</m:t>
-        </m:r>
-      </m:oMath>
-      <w:r>
-        <w:rPr>
-          <w:rFonts w:eastAsiaTheme="minorEastAsia"/>
-        </w:rPr>
-        <w:t xml:space="preserve"> </w:t>
-      </w:r>
-    </w:p>
-    <w:p>
-      <w:pPr>
-        <w:rPr>
-          <w:rFonts w:eastAsiaTheme="minorEastAsia"/>
-        </w:rPr>
-      </w:pPr>
-      <w:r>
-        <w:rPr>
-          <w:rFonts w:eastAsiaTheme="minorEastAsia"/>
-        </w:rPr>
-        <w:t xml:space="preserve">Периметр стока </w:t>
-      </w:r>
-      <w:r>
-        <w:rPr>
-          <w:rFonts w:eastAsiaTheme="minorEastAsia"/>
-          <w:lang w:val="en-US"/>
-        </w:rPr>
-        <w:t>n</w:t>
-      </w:r>
-      <w:r>
-        <w:rPr>
-          <w:rFonts w:eastAsiaTheme="minorEastAsia"/>
-        </w:rPr>
-        <w:t xml:space="preserve"> – </w:t>
-      </w:r>
-      <w:r>
-        <w:rPr>
-          <w:rFonts w:eastAsiaTheme="minorEastAsia"/>
-        </w:rPr>
-        <w:t xml:space="preserve">МОПТ </w:t>
-      </w:r>
-      <w:r>
-        <w:rPr>
-          <w:rFonts w:eastAsiaTheme="minorEastAsia"/>
-          <w:lang w:val="en-US"/>
-        </w:rPr>
-        <w:t>PD</w:t>
-      </w:r>
-      <w:r>
-        <w:rPr>
-          <w:rFonts w:eastAsiaTheme="minorEastAsia"/>
-        </w:rPr>
-        <w:t xml:space="preserve"> </w:t>
-      </w:r>
-      <w:r>
-        <w:rPr>
-          <w:rFonts w:eastAsiaTheme="minorEastAsia"/>
-        </w:rPr>
-        <w:t>=</w:t>
-      </w:r>
-      <m:oMath>
-        <m:r>
-          <w:rPr>
-            <w:rFonts w:ascii="Cambria Math" w:eastAsiaTheme="minorEastAsia" w:hAnsi="Cambria Math"/>
-          </w:rPr>
-          <m:t xml:space="preserve"> </m:t>
-        </m:r>
-        <m:r>
-          <w:rPr>
-            <w:rFonts w:ascii="Cambria Math" w:eastAsiaTheme="minorEastAsia" w:hAnsi="Cambria Math"/>
-          </w:rPr>
-          <m:t>(</m:t>
-        </m:r>
-        <m:r>
-          <w:rPr>
-            <w:rFonts w:ascii="Cambria Math" w:eastAsiaTheme="minorEastAsia" w:hAnsi="Cambria Math"/>
-          </w:rPr>
-          <m:t>2,5</m:t>
-        </m:r>
-        <m:r>
-          <m:rPr>
-            <m:sty m:val="p"/>
-          </m:rPr>
-          <w:rPr>
-            <w:rFonts w:ascii="Cambria Math" w:hAnsi="Cambria Math"/>
-          </w:rPr>
-          <m:t xml:space="preserve">·Δ+ </m:t>
-        </m:r>
-        <m:sSub>
-          <m:sSubPr>
-            <m:ctrlPr>
-              <w:rPr>
-                <w:rFonts w:ascii="Cambria Math" w:hAnsi="Cambria Math"/>
-                <w:i/>
-                <w:lang w:val="en-US"/>
-              </w:rPr>
-            </m:ctrlPr>
-          </m:sSubPr>
-          <m:e>
-            <m:r>
-              <w:rPr>
-                <w:rFonts w:ascii="Cambria Math" w:hAnsi="Cambria Math"/>
-                <w:lang w:val="en-US"/>
-              </w:rPr>
-              <m:t>W</m:t>
-            </m:r>
-          </m:e>
-          <m:sub>
-            <m:r>
-              <w:rPr>
-                <w:rFonts w:ascii="Cambria Math" w:hAnsi="Cambria Math"/>
-                <w:lang w:val="en-US"/>
-              </w:rPr>
-              <m:t>n</m:t>
-            </m:r>
-          </m:sub>
-        </m:sSub>
-        <m:r>
-          <w:rPr>
-            <w:rFonts w:ascii="Cambria Math" w:hAnsi="Cambria Math"/>
-          </w:rPr>
-          <m:t>)</m:t>
-        </m:r>
-        <m:r>
-          <m:rPr>
-            <m:sty m:val="p"/>
-          </m:rPr>
-          <w:rPr>
-            <w:rFonts w:ascii="Cambria Math" w:hAnsi="Cambria Math"/>
-          </w:rPr>
-          <m:t>·</m:t>
-        </m:r>
-        <m:r>
-          <w:rPr>
-            <w:rFonts w:ascii="Cambria Math" w:hAnsi="Cambria Math"/>
-          </w:rPr>
-          <m:t>2</m:t>
-        </m:r>
-        <m:r>
-          <w:rPr>
-            <w:rFonts w:ascii="Cambria Math" w:hAnsi="Cambria Math"/>
-          </w:rPr>
-          <m:t>=1</m:t>
+          <m:t>2=1</m:t>
         </m:r>
         <m:r>
           <w:rPr>
@@ -6945,6 +6541,194 @@
           <m:t xml:space="preserve"> м</m:t>
         </m:r>
       </m:oMath>
+      <w:r>
+        <w:rPr>
+          <w:rFonts w:eastAsiaTheme="minorEastAsia"/>
+        </w:rPr>
+        <w:t xml:space="preserve"> </w:t>
+      </w:r>
+    </w:p>
+    <w:p>
+      <w:pPr>
+        <w:rPr>
+          <w:rFonts w:eastAsiaTheme="minorEastAsia"/>
+        </w:rPr>
+      </w:pPr>
+      <w:r>
+        <w:rPr>
+          <w:rFonts w:eastAsiaTheme="minorEastAsia"/>
+        </w:rPr>
+        <w:t xml:space="preserve">Периметр стока </w:t>
+      </w:r>
+      <w:r>
+        <w:rPr>
+          <w:rFonts w:eastAsiaTheme="minorEastAsia"/>
+          <w:lang w:val="en-US"/>
+        </w:rPr>
+        <w:t>n</w:t>
+      </w:r>
+      <w:r>
+        <w:rPr>
+          <w:rFonts w:eastAsiaTheme="minorEastAsia"/>
+        </w:rPr>
+        <w:t xml:space="preserve"> – </w:t>
+      </w:r>
+      <w:r>
+        <w:rPr>
+          <w:rFonts w:eastAsiaTheme="minorEastAsia"/>
+        </w:rPr>
+        <w:t xml:space="preserve">МОПТ </w:t>
+      </w:r>
+      <w:r>
+        <w:rPr>
+          <w:rFonts w:eastAsiaTheme="minorEastAsia"/>
+          <w:lang w:val="en-US"/>
+        </w:rPr>
+        <w:t>PD</w:t>
+      </w:r>
+      <w:r>
+        <w:rPr>
+          <w:rFonts w:eastAsiaTheme="minorEastAsia"/>
+        </w:rPr>
+        <w:t xml:space="preserve"> </w:t>
+      </w:r>
+      <w:r>
+        <w:rPr>
+          <w:rFonts w:eastAsiaTheme="minorEastAsia"/>
+        </w:rPr>
+        <w:t>=</w:t>
+      </w:r>
+      <m:oMath>
+        <m:r>
+          <w:rPr>
+            <w:rFonts w:ascii="Cambria Math" w:eastAsiaTheme="minorEastAsia" w:hAnsi="Cambria Math"/>
+          </w:rPr>
+          <m:t xml:space="preserve"> (2,5</m:t>
+        </m:r>
+        <m:r>
+          <m:rPr>
+            <m:sty m:val="p"/>
+          </m:rPr>
+          <w:rPr>
+            <w:rFonts w:ascii="Cambria Math" w:hAnsi="Cambria Math"/>
+          </w:rPr>
+          <m:t xml:space="preserve">·Δ+ </m:t>
+        </m:r>
+        <m:sSub>
+          <m:sSubPr>
+            <m:ctrlPr>
+              <w:rPr>
+                <w:rFonts w:ascii="Cambria Math" w:hAnsi="Cambria Math"/>
+                <w:i/>
+                <w:lang w:val="en-US"/>
+              </w:rPr>
+            </m:ctrlPr>
+          </m:sSubPr>
+          <m:e>
+            <m:r>
+              <w:rPr>
+                <w:rFonts w:ascii="Cambria Math" w:hAnsi="Cambria Math"/>
+                <w:lang w:val="en-US"/>
+              </w:rPr>
+              <m:t>W</m:t>
+            </m:r>
+          </m:e>
+          <m:sub>
+            <m:r>
+              <w:rPr>
+                <w:rFonts w:ascii="Cambria Math" w:hAnsi="Cambria Math"/>
+                <w:lang w:val="en-US"/>
+              </w:rPr>
+              <m:t>n</m:t>
+            </m:r>
+          </m:sub>
+        </m:sSub>
+        <m:r>
+          <w:rPr>
+            <w:rFonts w:ascii="Cambria Math" w:hAnsi="Cambria Math"/>
+          </w:rPr>
+          <m:t>)</m:t>
+        </m:r>
+        <m:r>
+          <m:rPr>
+            <m:sty m:val="p"/>
+          </m:rPr>
+          <w:rPr>
+            <w:rFonts w:ascii="Cambria Math" w:hAnsi="Cambria Math"/>
+          </w:rPr>
+          <m:t>·</m:t>
+        </m:r>
+        <m:r>
+          <w:rPr>
+            <w:rFonts w:ascii="Cambria Math" w:hAnsi="Cambria Math"/>
+          </w:rPr>
+          <m:t>2=1</m:t>
+        </m:r>
+        <m:r>
+          <w:rPr>
+            <w:rFonts w:ascii="Cambria Math" w:eastAsiaTheme="minorEastAsia" w:hAnsi="Cambria Math"/>
+          </w:rPr>
+          <m:t>5</m:t>
+        </m:r>
+        <m:r>
+          <m:rPr>
+            <m:sty m:val="p"/>
+          </m:rPr>
+          <w:rPr>
+            <w:rFonts w:ascii="Cambria Math" w:hAnsi="Cambria Math"/>
+          </w:rPr>
+          <m:t>·Δ=</m:t>
+        </m:r>
+        <m:r>
+          <w:rPr>
+            <w:rFonts w:ascii="Cambria Math" w:hAnsi="Cambria Math"/>
+          </w:rPr>
+          <m:t>3,75</m:t>
+        </m:r>
+        <m:r>
+          <m:rPr>
+            <m:sty m:val="p"/>
+          </m:rPr>
+          <w:rPr>
+            <w:rFonts w:ascii="Cambria Math" w:hAnsi="Cambria Math"/>
+          </w:rPr>
+          <m:t>·</m:t>
+        </m:r>
+        <m:sSup>
+          <m:sSupPr>
+            <m:ctrlPr>
+              <w:rPr>
+                <w:rFonts w:ascii="Cambria Math" w:hAnsi="Cambria Math"/>
+              </w:rPr>
+            </m:ctrlPr>
+          </m:sSupPr>
+          <m:e>
+            <m:r>
+              <m:rPr>
+                <m:sty m:val="p"/>
+              </m:rPr>
+              <w:rPr>
+                <w:rFonts w:ascii="Cambria Math" w:hAnsi="Cambria Math"/>
+              </w:rPr>
+              <m:t>10</m:t>
+            </m:r>
+          </m:e>
+          <m:sup>
+            <m:r>
+              <w:rPr>
+                <w:rFonts w:ascii="Cambria Math" w:hAnsi="Cambria Math"/>
+              </w:rPr>
+              <m:t>-6</m:t>
+            </m:r>
+          </m:sup>
+        </m:sSup>
+        <m:r>
+          <w:rPr>
+            <w:rFonts w:ascii="Cambria Math" w:hAnsi="Cambria Math"/>
+          </w:rPr>
+          <m:t xml:space="preserve"> м</m:t>
+        </m:r>
+      </m:oMath>
     </w:p>
     <w:p>
       <w:pPr>
@@ -7056,13 +6840,7 @@
           <w:rPr>
             <w:rFonts w:ascii="Cambria Math" w:hAnsi="Cambria Math"/>
           </w:rPr>
-          <m:t>=</m:t>
-        </m:r>
-        <m:r>
-          <w:rPr>
-            <w:rFonts w:ascii="Cambria Math" w:hAnsi="Cambria Math"/>
-          </w:rPr>
-          <m:t>30</m:t>
+          <m:t>=30</m:t>
         </m:r>
         <m:r>
           <m:rPr>
@@ -7105,31 +6883,7 @@
           <w:rPr>
             <w:rFonts w:ascii="Cambria Math" w:hAnsi="Cambria Math"/>
           </w:rPr>
-          <m:t xml:space="preserve"> =</m:t>
-        </m:r>
-        <m:r>
-          <w:rPr>
-            <w:rFonts w:ascii="Cambria Math" w:hAnsi="Cambria Math"/>
-          </w:rPr>
-          <m:t xml:space="preserve"> </m:t>
-        </m:r>
-        <m:r>
-          <w:rPr>
-            <w:rFonts w:ascii="Cambria Math" w:hAnsi="Cambria Math"/>
-          </w:rPr>
-          <m:t>1</m:t>
-        </m:r>
-        <m:r>
-          <w:rPr>
-            <w:rFonts w:ascii="Cambria Math" w:hAnsi="Cambria Math"/>
-          </w:rPr>
-          <m:t>,</m:t>
-        </m:r>
-        <m:r>
-          <w:rPr>
-            <w:rFonts w:ascii="Cambria Math" w:hAnsi="Cambria Math"/>
-          </w:rPr>
-          <m:t>875</m:t>
+          <m:t xml:space="preserve"> = 1,875</m:t>
         </m:r>
         <m:r>
           <m:rPr>
@@ -7322,19 +7076,7 @@
           <w:rPr>
             <w:rFonts w:ascii="Cambria Math" w:hAnsi="Cambria Math"/>
           </w:rPr>
-          <m:t>=</m:t>
-        </m:r>
-        <m:r>
-          <w:rPr>
-            <w:rFonts w:ascii="Cambria Math" w:hAnsi="Cambria Math"/>
-          </w:rPr>
-          <m:t xml:space="preserve"> </m:t>
-        </m:r>
-        <m:r>
-          <w:rPr>
-            <w:rFonts w:ascii="Cambria Math" w:hAnsi="Cambria Math"/>
-          </w:rPr>
-          <m:t>30</m:t>
+          <m:t>= 30</m:t>
         </m:r>
         <m:r>
           <m:rPr>
@@ -7377,31 +7119,7 @@
           <w:rPr>
             <w:rFonts w:ascii="Cambria Math" w:hAnsi="Cambria Math"/>
           </w:rPr>
-          <m:t>=</m:t>
-        </m:r>
-        <m:r>
-          <w:rPr>
-            <w:rFonts w:ascii="Cambria Math" w:hAnsi="Cambria Math"/>
-          </w:rPr>
-          <m:t xml:space="preserve"> </m:t>
-        </m:r>
-        <m:r>
-          <w:rPr>
-            <w:rFonts w:ascii="Cambria Math" w:hAnsi="Cambria Math"/>
-          </w:rPr>
-          <m:t>1</m:t>
-        </m:r>
-        <m:r>
-          <w:rPr>
-            <w:rFonts w:ascii="Cambria Math" w:hAnsi="Cambria Math"/>
-          </w:rPr>
-          <m:t>,</m:t>
-        </m:r>
-        <m:r>
-          <w:rPr>
-            <w:rFonts w:ascii="Cambria Math" w:hAnsi="Cambria Math"/>
-          </w:rPr>
-          <m:t>875</m:t>
+          <m:t>= 1,875</m:t>
         </m:r>
         <m:r>
           <m:rPr>
@@ -7607,19 +7325,7 @@
           <w:rPr>
             <w:rFonts w:ascii="Cambria Math" w:hAnsi="Cambria Math"/>
           </w:rPr>
-          <m:t>2</m:t>
-        </m:r>
-        <m:r>
-          <w:rPr>
-            <w:rFonts w:ascii="Cambria Math" w:hAnsi="Cambria Math"/>
-          </w:rPr>
-          <m:t>=</m:t>
-        </m:r>
-        <m:r>
-          <w:rPr>
-            <w:rFonts w:ascii="Cambria Math" w:hAnsi="Cambria Math"/>
-          </w:rPr>
-          <m:t>29</m:t>
+          <m:t>2=29</m:t>
         </m:r>
         <m:r>
           <m:rPr>
@@ -7634,25 +7340,7 @@
           <w:rPr>
             <w:rFonts w:ascii="Cambria Math" w:hAnsi="Cambria Math"/>
           </w:rPr>
-          <m:t>7</m:t>
-        </m:r>
-        <m:r>
-          <w:rPr>
-            <w:rFonts w:ascii="Cambria Math" w:hAnsi="Cambria Math"/>
-          </w:rPr>
-          <m:t>,</m:t>
-        </m:r>
-        <m:r>
-          <w:rPr>
-            <w:rFonts w:ascii="Cambria Math" w:hAnsi="Cambria Math"/>
-          </w:rPr>
-          <m:t>2</m:t>
-        </m:r>
-        <m:r>
-          <w:rPr>
-            <w:rFonts w:ascii="Cambria Math" w:hAnsi="Cambria Math"/>
-          </w:rPr>
-          <m:t>5</m:t>
+          <m:t>7,25</m:t>
         </m:r>
         <m:r>
           <m:rPr>
@@ -7760,13 +7448,7 @@
           <w:rPr>
             <w:rFonts w:ascii="Cambria Math" w:eastAsiaTheme="minorEastAsia" w:hAnsi="Cambria Math"/>
           </w:rPr>
-          <m:t xml:space="preserve"> (</m:t>
-        </m:r>
-        <m:r>
-          <w:rPr>
-            <w:rFonts w:ascii="Cambria Math" w:eastAsiaTheme="minorEastAsia" w:hAnsi="Cambria Math"/>
-          </w:rPr>
-          <m:t>2,5</m:t>
+          <m:t xml:space="preserve"> (2,5</m:t>
         </m:r>
         <m:r>
           <m:rPr>
@@ -7825,19 +7507,7 @@
           <w:rPr>
             <w:rFonts w:ascii="Cambria Math" w:hAnsi="Cambria Math"/>
           </w:rPr>
-          <m:t>2</m:t>
-        </m:r>
-        <m:r>
-          <w:rPr>
-            <w:rFonts w:ascii="Cambria Math" w:hAnsi="Cambria Math"/>
-          </w:rPr>
-          <m:t>=</m:t>
-        </m:r>
-        <m:r>
-          <w:rPr>
-            <w:rFonts w:ascii="Cambria Math" w:hAnsi="Cambria Math"/>
-          </w:rPr>
-          <m:t>29</m:t>
+          <m:t>2=29</m:t>
         </m:r>
         <m:r>
           <m:rPr>
@@ -7852,25 +7522,7 @@
           <w:rPr>
             <w:rFonts w:ascii="Cambria Math" w:hAnsi="Cambria Math"/>
           </w:rPr>
-          <m:t>7</m:t>
-        </m:r>
-        <m:r>
-          <w:rPr>
-            <w:rFonts w:ascii="Cambria Math" w:hAnsi="Cambria Math"/>
-          </w:rPr>
-          <m:t>,</m:t>
-        </m:r>
-        <m:r>
-          <w:rPr>
-            <w:rFonts w:ascii="Cambria Math" w:hAnsi="Cambria Math"/>
-          </w:rPr>
-          <m:t>2</m:t>
-        </m:r>
-        <m:r>
-          <w:rPr>
-            <w:rFonts w:ascii="Cambria Math" w:hAnsi="Cambria Math"/>
-          </w:rPr>
-          <m:t>5</m:t>
+          <m:t>7,25</m:t>
         </m:r>
         <m:r>
           <m:rPr>
@@ -7935,7 +7587,7 @@
           <w:rFonts w:eastAsiaTheme="minorEastAsia"/>
         </w:rPr>
       </w:pPr>
-      <w:bookmarkStart w:id="3" w:name="_Toc2280007"/>
+      <w:bookmarkStart w:id="2" w:name="_Toc2280007"/>
       <w:r>
         <w:rPr>
           <w:rFonts w:eastAsiaTheme="minorEastAsia"/>
@@ -7943,7 +7595,7 @@
         <w:lastRenderedPageBreak/>
         <w:t>Вид сверху и разрез</w:t>
       </w:r>
-      <w:bookmarkEnd w:id="3"/>
+      <w:bookmarkEnd w:id="2"/>
     </w:p>
     <w:p>
       <w:pPr>
@@ -8149,7 +7801,7 @@
         </w:rPr>
         <w:br w:type="page"/>
       </w:r>
-      <w:bookmarkStart w:id="4" w:name="_Toc2280008"/>
+      <w:bookmarkStart w:id="3" w:name="_Toc2280008"/>
       <w:r>
         <w:rPr>
           <w:rFonts w:eastAsiaTheme="minorEastAsia"/>
@@ -8177,7 +7829,7 @@
         </w:rPr>
         <w:t>Spice</w:t>
       </w:r>
-      <w:bookmarkEnd w:id="4"/>
+      <w:bookmarkEnd w:id="3"/>
     </w:p>
     <w:p/>
     <w:p>
@@ -8498,6 +8150,7 @@
       <w:r>
         <w:rPr>
           <w:noProof/>
+          <w:lang w:val="ru-RU"/>
         </w:rPr>
         <w:t>9</w:t>
       </w:r>
@@ -9264,14 +8917,7 @@
               <w:rFonts w:ascii="Cambria Math" w:hAnsi="Cambria Math"/>
               <w:sz w:val="24"/>
             </w:rPr>
-            <m:t>=1,25</m:t>
-          </m:r>
-          <m:r>
-            <w:rPr>
-              <w:rFonts w:ascii="Cambria Math" w:hAnsi="Cambria Math"/>
-              <w:sz w:val="24"/>
-            </w:rPr>
-            <m:t xml:space="preserve"> В</m:t>
+            <m:t>=1,25 В</m:t>
           </m:r>
         </m:oMath>
       </m:oMathPara>
@@ -9419,14 +9065,7 @@
               <w:rFonts w:ascii="Cambria Math" w:hAnsi="Cambria Math"/>
               <w:sz w:val="24"/>
             </w:rPr>
-            <m:t>=2,5-1,25</m:t>
-          </m:r>
-          <m:r>
-            <w:rPr>
-              <w:rFonts w:ascii="Cambria Math" w:hAnsi="Cambria Math"/>
-              <w:sz w:val="24"/>
-            </w:rPr>
-            <m:t>=</m:t>
+            <m:t>=2,5-1,25=</m:t>
           </m:r>
           <m:r>
             <w:rPr>
@@ -9434,15 +9073,7 @@
               <w:sz w:val="24"/>
               <w:lang w:val="en-US"/>
             </w:rPr>
-            <m:t>1,25</m:t>
-          </m:r>
-          <m:r>
-            <w:rPr>
-              <w:rFonts w:ascii="Cambria Math" w:hAnsi="Cambria Math"/>
-              <w:sz w:val="24"/>
-              <w:lang w:val="en-US"/>
-            </w:rPr>
-            <m:t xml:space="preserve"> </m:t>
+            <m:t xml:space="preserve">1,25 </m:t>
           </m:r>
           <m:r>
             <w:rPr>
@@ -9617,7 +9248,6 @@
           <w:rFonts w:eastAsiaTheme="minorEastAsia"/>
           <w:color w:val="000000" w:themeColor="text1"/>
           <w:sz w:val="24"/>
-          <w:lang w:val="en-US"/>
         </w:rPr>
         <w:t>4</w:t>
       </w:r>
@@ -9831,43 +9461,7 @@
             <w:rPr>
               <w:rFonts w:ascii="Cambria Math" w:hAnsi="Cambria Math"/>
             </w:rPr>
-            <m:t>·</m:t>
-          </m:r>
-          <m:r>
-            <m:rPr>
-              <m:sty m:val="p"/>
-            </m:rPr>
-            <w:rPr>
-              <w:rFonts w:ascii="Cambria Math" w:hAnsi="Cambria Math"/>
-            </w:rPr>
-            <m:t>4</m:t>
-          </m:r>
-          <m:r>
-            <m:rPr>
-              <m:sty m:val="p"/>
-            </m:rPr>
-            <w:rPr>
-              <w:rFonts w:ascii="Cambria Math" w:hAnsi="Cambria Math"/>
-            </w:rPr>
-            <m:t>,</m:t>
-          </m:r>
-          <m:r>
-            <m:rPr>
-              <m:sty m:val="p"/>
-            </m:rPr>
-            <w:rPr>
-              <w:rFonts w:ascii="Cambria Math" w:hAnsi="Cambria Math"/>
-            </w:rPr>
-            <m:t>1</m:t>
-          </m:r>
-          <m:r>
-            <m:rPr>
-              <m:sty m:val="p"/>
-            </m:rPr>
-            <w:rPr>
-              <w:rFonts w:ascii="Cambria Math" w:hAnsi="Cambria Math"/>
-            </w:rPr>
-            <m:t>·</m:t>
+            <m:t>·4,1·</m:t>
           </m:r>
           <m:sSup>
             <m:sSupPr>
@@ -9936,13 +9530,7 @@
                 <w:rPr>
                   <w:rFonts w:ascii="Cambria Math" w:hAnsi="Cambria Math"/>
                 </w:rPr>
-                <m:t>-</m:t>
-              </m:r>
-              <m:r>
-                <w:rPr>
-                  <w:rFonts w:ascii="Cambria Math" w:hAnsi="Cambria Math"/>
-                </w:rPr>
-                <m:t>5</m:t>
+                <m:t>-5</m:t>
               </m:r>
             </m:sup>
           </m:sSup>
@@ -9950,19 +9538,7 @@
             <w:rPr>
               <w:rFonts w:ascii="Cambria Math" w:hAnsi="Cambria Math"/>
             </w:rPr>
-            <m:t xml:space="preserve"> Вт=1</m:t>
-          </m:r>
-          <m:r>
-            <w:rPr>
-              <w:rFonts w:ascii="Cambria Math" w:hAnsi="Cambria Math"/>
-            </w:rPr>
-            <m:t>0,25</m:t>
-          </m:r>
-          <m:r>
-            <w:rPr>
-              <w:rFonts w:ascii="Cambria Math" w:hAnsi="Cambria Math"/>
-            </w:rPr>
-            <m:t xml:space="preserve"> мкВт</m:t>
+            <m:t xml:space="preserve"> Вт=10,25 мкВт</m:t>
           </m:r>
         </m:oMath>
       </m:oMathPara>
@@ -10023,7 +9599,7 @@
         <w:rPr>
           <w:lang w:val="ru-RU"/>
         </w:rPr>
-        <w:t>. Переходная характеристика схемы без нагрузки</w:t>
+        <w:t>. Переходная характеристика схемы</w:t>
       </w:r>
     </w:p>
     <w:p>
@@ -10036,13 +9612,12 @@
       <w:r>
         <w:rPr>
           <w:noProof/>
-          <w:lang w:eastAsia="ru-RU"/>
         </w:rPr>
         <w:drawing>
-          <wp:inline distT="0" distB="0" distL="0" distR="0" wp14:anchorId="2809458E" wp14:editId="1910068D">
-            <wp:extent cx="5915025" cy="2654935"/>
-            <wp:effectExtent l="0" t="0" r="9525" b="0"/>
-            <wp:docPr id="2" name="Рисунок 2"/>
+          <wp:inline distT="0" distB="0" distL="0" distR="0" wp14:anchorId="5810993A" wp14:editId="2671B0E7">
+            <wp:extent cx="5940425" cy="2646680"/>
+            <wp:effectExtent l="0" t="0" r="3175" b="1270"/>
+            <wp:docPr id="7" name="Рисунок 7"/>
             <wp:cNvGraphicFramePr>
               <a:graphicFrameLocks xmlns:a="http://schemas.openxmlformats.org/drawingml/2006/main" noChangeAspect="1"/>
             </wp:cNvGraphicFramePr>
@@ -10053,27 +9628,20 @@
                     <pic:cNvPr id="1" name=""/>
                     <pic:cNvPicPr/>
                   </pic:nvPicPr>
-                  <pic:blipFill rotWithShape="1">
+                  <pic:blipFill>
                     <a:blip r:embed="rId21"/>
-                    <a:srcRect r="428"/>
-                    <a:stretch/>
+                    <a:stretch>
+                      <a:fillRect/>
+                    </a:stretch>
                   </pic:blipFill>
-                  <pic:spPr bwMode="auto">
+                  <pic:spPr>
                     <a:xfrm>
                       <a:off x="0" y="0"/>
-                      <a:ext cx="5915025" cy="2654935"/>
+                      <a:ext cx="5940425" cy="2646680"/>
                     </a:xfrm>
                     <a:prstGeom prst="rect">
                       <a:avLst/>
                     </a:prstGeom>
-                    <a:ln>
-                      <a:noFill/>
-                    </a:ln>
-                    <a:extLst>
-                      <a:ext uri="{53640926-AAD7-44D8-BBD7-CCE9431645EC}">
-                        <a14:shadowObscured xmlns:a14="http://schemas.microsoft.com/office/drawing/2010/main"/>
-                      </a:ext>
-                    </a:extLst>
                   </pic:spPr>
                 </pic:pic>
               </a:graphicData>
@@ -10129,6 +9697,7 @@
       <w:r>
         <w:rPr>
           <w:noProof/>
+          <w:lang w:val="ru-RU"/>
         </w:rPr>
         <w:t>13</w:t>
       </w:r>
@@ -10698,7 +10267,7 @@
                 <w:rPr>
                   <w:rFonts w:ascii="Cambria Math" w:hAnsi="Cambria Math"/>
                 </w:rPr>
-                <m:t>нагр</m:t>
+                <m:t>схемы</m:t>
               </m:r>
             </m:sub>
           </m:sSub>
@@ -10772,7 +10341,15 @@
         <w:keepNext/>
         <w:rPr>
           <w:rFonts w:eastAsiaTheme="minorEastAsia"/>
-          <w:i/>
+          <w:lang w:val="en-US"/>
+        </w:rPr>
+      </w:pPr>
+    </w:p>
+    <w:p>
+      <w:pPr>
+        <w:keepNext/>
+        <w:rPr>
+          <w:rFonts w:eastAsiaTheme="minorEastAsia"/>
         </w:rPr>
       </w:pPr>
       <m:oMathPara>
@@ -10791,7 +10368,7 @@
                 <w:rPr>
                   <w:rFonts w:ascii="Cambria Math" w:hAnsi="Cambria Math"/>
                 </w:rPr>
-                <m:t>P</m:t>
+                <m:t>C</m:t>
               </m:r>
             </m:e>
             <m:sub>
@@ -10799,7 +10376,278 @@
                 <w:rPr>
                   <w:rFonts w:ascii="Cambria Math" w:hAnsi="Cambria Math"/>
                 </w:rPr>
-                <m:t>дин</m:t>
+                <m:t>схемы</m:t>
+              </m:r>
+            </m:sub>
+          </m:sSub>
+          <m:r>
+            <w:rPr>
+              <w:rFonts w:ascii="Cambria Math" w:eastAsiaTheme="minorEastAsia" w:hAnsi="Cambria Math"/>
+              <w:lang w:val="en-US"/>
+            </w:rPr>
+            <m:t>=</m:t>
+          </m:r>
+          <m:sSub>
+            <m:sSubPr>
+              <m:ctrlPr>
+                <w:rPr>
+                  <w:rFonts w:ascii="Cambria Math" w:eastAsiaTheme="minorEastAsia" w:hAnsi="Cambria Math"/>
+                  <w:i/>
+                  <w:lang w:val="en-US"/>
+                </w:rPr>
+              </m:ctrlPr>
+            </m:sSubPr>
+            <m:e>
+              <m:r>
+                <w:rPr>
+                  <w:rFonts w:ascii="Cambria Math" w:eastAsiaTheme="minorEastAsia" w:hAnsi="Cambria Math"/>
+                  <w:lang w:val="en-US"/>
+                </w:rPr>
+                <m:t>N</m:t>
+              </m:r>
+            </m:e>
+            <m:sub>
+              <m:r>
+                <w:rPr>
+                  <w:rFonts w:ascii="Cambria Math" w:eastAsiaTheme="minorEastAsia" w:hAnsi="Cambria Math"/>
+                  <w:lang w:val="en-US"/>
+                </w:rPr>
+                <m:t>n</m:t>
+              </m:r>
+            </m:sub>
+          </m:sSub>
+          <m:r>
+            <m:rPr>
+              <m:sty m:val="p"/>
+            </m:rPr>
+            <w:rPr>
+              <w:rFonts w:ascii="Cambria Math" w:hAnsi="Cambria Math"/>
+            </w:rPr>
+            <m:t>·</m:t>
+          </m:r>
+          <m:d>
+            <m:dPr>
+              <m:ctrlPr>
+                <w:rPr>
+                  <w:rFonts w:ascii="Cambria Math" w:hAnsi="Cambria Math"/>
+                </w:rPr>
+              </m:ctrlPr>
+            </m:dPr>
+            <m:e>
+              <m:sSub>
+                <m:sSubPr>
+                  <m:ctrlPr>
+                    <w:rPr>
+                      <w:rFonts w:ascii="Cambria Math" w:hAnsi="Cambria Math"/>
+                      <w:i/>
+                    </w:rPr>
+                  </m:ctrlPr>
+                </m:sSubPr>
+                <m:e>
+                  <m:r>
+                    <w:rPr>
+                      <w:rFonts w:ascii="Cambria Math" w:hAnsi="Cambria Math"/>
+                    </w:rPr>
+                    <m:t>CGSO</m:t>
+                  </m:r>
+                </m:e>
+                <m:sub>
+                  <m:r>
+                    <w:rPr>
+                      <w:rFonts w:ascii="Cambria Math" w:hAnsi="Cambria Math"/>
+                    </w:rPr>
+                    <m:t>n</m:t>
+                  </m:r>
+                </m:sub>
+              </m:sSub>
+              <m:r>
+                <w:rPr>
+                  <w:rFonts w:ascii="Cambria Math" w:hAnsi="Cambria Math"/>
+                </w:rPr>
+                <m:t>+</m:t>
+              </m:r>
+              <m:sSub>
+                <m:sSubPr>
+                  <m:ctrlPr>
+                    <w:rPr>
+                      <w:rFonts w:ascii="Cambria Math" w:hAnsi="Cambria Math"/>
+                      <w:i/>
+                    </w:rPr>
+                  </m:ctrlPr>
+                </m:sSubPr>
+                <m:e>
+                  <m:r>
+                    <w:rPr>
+                      <w:rFonts w:ascii="Cambria Math" w:hAnsi="Cambria Math"/>
+                    </w:rPr>
+                    <m:t>CGDO</m:t>
+                  </m:r>
+                </m:e>
+                <m:sub>
+                  <m:r>
+                    <w:rPr>
+                      <w:rFonts w:ascii="Cambria Math" w:hAnsi="Cambria Math"/>
+                    </w:rPr>
+                    <m:t>n</m:t>
+                  </m:r>
+                </m:sub>
+              </m:sSub>
+              <m:ctrlPr>
+                <w:rPr>
+                  <w:rFonts w:ascii="Cambria Math" w:hAnsi="Cambria Math"/>
+                  <w:i/>
+                </w:rPr>
+              </m:ctrlPr>
+            </m:e>
+          </m:d>
+          <m:r>
+            <w:rPr>
+              <w:rFonts w:ascii="Cambria Math" w:hAnsi="Cambria Math"/>
+            </w:rPr>
+            <m:t>+</m:t>
+          </m:r>
+          <m:sSub>
+            <m:sSubPr>
+              <m:ctrlPr>
+                <w:rPr>
+                  <w:rFonts w:ascii="Cambria Math" w:eastAsiaTheme="minorEastAsia" w:hAnsi="Cambria Math"/>
+                  <w:i/>
+                  <w:lang w:val="en-US"/>
+                </w:rPr>
+              </m:ctrlPr>
+            </m:sSubPr>
+            <m:e>
+              <m:r>
+                <w:rPr>
+                  <w:rFonts w:ascii="Cambria Math" w:eastAsiaTheme="minorEastAsia" w:hAnsi="Cambria Math"/>
+                  <w:lang w:val="en-US"/>
+                </w:rPr>
+                <m:t>N</m:t>
+              </m:r>
+            </m:e>
+            <m:sub>
+              <m:r>
+                <w:rPr>
+                  <w:rFonts w:ascii="Cambria Math" w:eastAsiaTheme="minorEastAsia" w:hAnsi="Cambria Math"/>
+                  <w:lang w:val="en-US"/>
+                </w:rPr>
+                <m:t>p</m:t>
+              </m:r>
+            </m:sub>
+          </m:sSub>
+          <m:r>
+            <m:rPr>
+              <m:sty m:val="p"/>
+            </m:rPr>
+            <w:rPr>
+              <w:rFonts w:ascii="Cambria Math" w:hAnsi="Cambria Math"/>
+            </w:rPr>
+            <m:t>·</m:t>
+          </m:r>
+          <m:d>
+            <m:dPr>
+              <m:ctrlPr>
+                <w:rPr>
+                  <w:rFonts w:ascii="Cambria Math" w:hAnsi="Cambria Math"/>
+                </w:rPr>
+              </m:ctrlPr>
+            </m:dPr>
+            <m:e>
+              <m:sSub>
+                <m:sSubPr>
+                  <m:ctrlPr>
+                    <w:rPr>
+                      <w:rFonts w:ascii="Cambria Math" w:hAnsi="Cambria Math"/>
+                      <w:i/>
+                    </w:rPr>
+                  </m:ctrlPr>
+                </m:sSubPr>
+                <m:e>
+                  <m:r>
+                    <w:rPr>
+                      <w:rFonts w:ascii="Cambria Math" w:hAnsi="Cambria Math"/>
+                    </w:rPr>
+                    <m:t>CGSO</m:t>
+                  </m:r>
+                </m:e>
+                <m:sub>
+                  <m:r>
+                    <w:rPr>
+                      <w:rFonts w:ascii="Cambria Math" w:hAnsi="Cambria Math"/>
+                    </w:rPr>
+                    <m:t>p</m:t>
+                  </m:r>
+                </m:sub>
+              </m:sSub>
+              <m:r>
+                <w:rPr>
+                  <w:rFonts w:ascii="Cambria Math" w:hAnsi="Cambria Math"/>
+                </w:rPr>
+                <m:t>+</m:t>
+              </m:r>
+              <m:sSub>
+                <m:sSubPr>
+                  <m:ctrlPr>
+                    <w:rPr>
+                      <w:rFonts w:ascii="Cambria Math" w:hAnsi="Cambria Math"/>
+                      <w:i/>
+                    </w:rPr>
+                  </m:ctrlPr>
+                </m:sSubPr>
+                <m:e>
+                  <m:r>
+                    <w:rPr>
+                      <w:rFonts w:ascii="Cambria Math" w:hAnsi="Cambria Math"/>
+                    </w:rPr>
+                    <m:t>CGDO</m:t>
+                  </m:r>
+                </m:e>
+                <m:sub>
+                  <m:r>
+                    <w:rPr>
+                      <w:rFonts w:ascii="Cambria Math" w:hAnsi="Cambria Math"/>
+                    </w:rPr>
+                    <m:t>p</m:t>
+                  </m:r>
+                </m:sub>
+              </m:sSub>
+              <m:ctrlPr>
+                <w:rPr>
+                  <w:rFonts w:ascii="Cambria Math" w:hAnsi="Cambria Math"/>
+                  <w:i/>
+                </w:rPr>
+              </m:ctrlPr>
+            </m:e>
+          </m:d>
+          <m:r>
+            <w:rPr>
+              <w:rFonts w:ascii="Cambria Math" w:hAnsi="Cambria Math"/>
+            </w:rPr>
+            <m:t>+</m:t>
+          </m:r>
+          <m:sSub>
+            <m:sSubPr>
+              <m:ctrlPr>
+                <w:rPr>
+                  <w:rFonts w:ascii="Cambria Math" w:hAnsi="Cambria Math"/>
+                  <w:i/>
+                </w:rPr>
+              </m:ctrlPr>
+            </m:sSubPr>
+            <m:e>
+              <m:r>
+                <w:rPr>
+                  <w:rFonts w:ascii="Cambria Math" w:hAnsi="Cambria Math"/>
+                </w:rPr>
+                <m:t>C</m:t>
+              </m:r>
+            </m:e>
+            <m:sub>
+              <m:r>
+                <w:rPr>
+                  <w:rFonts w:ascii="Cambria Math" w:hAnsi="Cambria Math"/>
+                </w:rPr>
+                <m:t>меж</m:t>
               </m:r>
             </m:sub>
           </m:sSub>
@@ -10807,7 +10655,347 @@
             <w:rPr>
               <w:rFonts w:ascii="Cambria Math" w:hAnsi="Cambria Math"/>
             </w:rPr>
-            <m:t>=10</m:t>
+            <m:t>=</m:t>
+          </m:r>
+        </m:oMath>
+      </m:oMathPara>
+    </w:p>
+    <w:p>
+      <w:pPr>
+        <w:keepNext/>
+        <w:rPr>
+          <w:rFonts w:eastAsiaTheme="minorEastAsia"/>
+        </w:rPr>
+      </w:pPr>
+      <m:oMathPara>
+        <m:oMath>
+          <m:r>
+            <w:rPr>
+              <w:rFonts w:ascii="Cambria Math" w:eastAsiaTheme="minorEastAsia" w:hAnsi="Cambria Math"/>
+              <w:lang w:val="en-US"/>
+            </w:rPr>
+            <m:t>=4</m:t>
+          </m:r>
+          <m:r>
+            <m:rPr>
+              <m:sty m:val="p"/>
+            </m:rPr>
+            <w:rPr>
+              <w:rFonts w:ascii="Cambria Math" w:hAnsi="Cambria Math"/>
+            </w:rPr>
+            <m:t>·</m:t>
+          </m:r>
+          <m:d>
+            <m:dPr>
+              <m:ctrlPr>
+                <w:rPr>
+                  <w:rFonts w:ascii="Cambria Math" w:hAnsi="Cambria Math"/>
+                </w:rPr>
+              </m:ctrlPr>
+            </m:dPr>
+            <m:e>
+              <m:r>
+                <w:rPr>
+                  <w:rFonts w:ascii="Cambria Math" w:hAnsi="Cambria Math"/>
+                </w:rPr>
+                <m:t>3</m:t>
+              </m:r>
+              <m:r>
+                <w:rPr>
+                  <w:rFonts w:ascii="Cambria Math" w:hAnsi="Cambria Math"/>
+                </w:rPr>
+                <m:t>,</m:t>
+              </m:r>
+              <m:r>
+                <w:rPr>
+                  <w:rFonts w:ascii="Cambria Math" w:hAnsi="Cambria Math"/>
+                </w:rPr>
+                <m:t>11</m:t>
+              </m:r>
+              <m:r>
+                <m:rPr>
+                  <m:sty m:val="p"/>
+                </m:rPr>
+                <w:rPr>
+                  <w:rFonts w:ascii="Cambria Math" w:hAnsi="Cambria Math"/>
+                </w:rPr>
+                <m:t>·</m:t>
+              </m:r>
+              <m:sSup>
+                <m:sSupPr>
+                  <m:ctrlPr>
+                    <w:rPr>
+                      <w:rFonts w:ascii="Cambria Math" w:hAnsi="Cambria Math"/>
+                    </w:rPr>
+                  </m:ctrlPr>
+                </m:sSupPr>
+                <m:e>
+                  <m:r>
+                    <m:rPr>
+                      <m:sty m:val="p"/>
+                    </m:rPr>
+                    <w:rPr>
+                      <w:rFonts w:ascii="Cambria Math" w:hAnsi="Cambria Math"/>
+                    </w:rPr>
+                    <m:t>10</m:t>
+                  </m:r>
+                </m:e>
+                <m:sup>
+                  <m:r>
+                    <w:rPr>
+                      <w:rFonts w:ascii="Cambria Math" w:hAnsi="Cambria Math"/>
+                    </w:rPr>
+                    <m:t>-</m:t>
+                  </m:r>
+                  <m:r>
+                    <w:rPr>
+                      <w:rFonts w:ascii="Cambria Math" w:hAnsi="Cambria Math"/>
+                    </w:rPr>
+                    <m:t>10</m:t>
+                  </m:r>
+                </m:sup>
+              </m:sSup>
+              <m:r>
+                <w:rPr>
+                  <w:rFonts w:ascii="Cambria Math" w:hAnsi="Cambria Math"/>
+                </w:rPr>
+                <m:t>+</m:t>
+              </m:r>
+              <m:r>
+                <w:rPr>
+                  <w:rFonts w:ascii="Cambria Math" w:hAnsi="Cambria Math"/>
+                </w:rPr>
+                <m:t>3</m:t>
+              </m:r>
+              <m:r>
+                <w:rPr>
+                  <w:rFonts w:ascii="Cambria Math" w:hAnsi="Cambria Math"/>
+                </w:rPr>
+                <m:t>,</m:t>
+              </m:r>
+              <m:r>
+                <w:rPr>
+                  <w:rFonts w:ascii="Cambria Math" w:hAnsi="Cambria Math"/>
+                </w:rPr>
+                <m:t>11</m:t>
+              </m:r>
+              <m:r>
+                <m:rPr>
+                  <m:sty m:val="p"/>
+                </m:rPr>
+                <w:rPr>
+                  <w:rFonts w:ascii="Cambria Math" w:hAnsi="Cambria Math"/>
+                </w:rPr>
+                <m:t>·</m:t>
+              </m:r>
+              <m:sSup>
+                <m:sSupPr>
+                  <m:ctrlPr>
+                    <w:rPr>
+                      <w:rFonts w:ascii="Cambria Math" w:hAnsi="Cambria Math"/>
+                    </w:rPr>
+                  </m:ctrlPr>
+                </m:sSupPr>
+                <m:e>
+                  <m:r>
+                    <m:rPr>
+                      <m:sty m:val="p"/>
+                    </m:rPr>
+                    <w:rPr>
+                      <w:rFonts w:ascii="Cambria Math" w:hAnsi="Cambria Math"/>
+                    </w:rPr>
+                    <m:t>10</m:t>
+                  </m:r>
+                </m:e>
+                <m:sup>
+                  <m:r>
+                    <w:rPr>
+                      <w:rFonts w:ascii="Cambria Math" w:hAnsi="Cambria Math"/>
+                    </w:rPr>
+                    <m:t>-</m:t>
+                  </m:r>
+                  <m:r>
+                    <w:rPr>
+                      <w:rFonts w:ascii="Cambria Math" w:hAnsi="Cambria Math"/>
+                    </w:rPr>
+                    <m:t>10</m:t>
+                  </m:r>
+                </m:sup>
+              </m:sSup>
+              <m:ctrlPr>
+                <w:rPr>
+                  <w:rFonts w:ascii="Cambria Math" w:hAnsi="Cambria Math"/>
+                  <w:i/>
+                </w:rPr>
+              </m:ctrlPr>
+            </m:e>
+          </m:d>
+          <m:r>
+            <w:rPr>
+              <w:rFonts w:ascii="Cambria Math" w:hAnsi="Cambria Math"/>
+            </w:rPr>
+            <m:t>+</m:t>
+          </m:r>
+          <m:r>
+            <w:rPr>
+              <w:rFonts w:ascii="Cambria Math" w:eastAsiaTheme="minorEastAsia" w:hAnsi="Cambria Math"/>
+              <w:lang w:val="en-US"/>
+            </w:rPr>
+            <m:t>4</m:t>
+          </m:r>
+          <m:r>
+            <m:rPr>
+              <m:sty m:val="p"/>
+            </m:rPr>
+            <w:rPr>
+              <w:rFonts w:ascii="Cambria Math" w:hAnsi="Cambria Math"/>
+            </w:rPr>
+            <m:t>·</m:t>
+          </m:r>
+          <m:d>
+            <m:dPr>
+              <m:ctrlPr>
+                <w:rPr>
+                  <w:rFonts w:ascii="Cambria Math" w:hAnsi="Cambria Math"/>
+                </w:rPr>
+              </m:ctrlPr>
+            </m:dPr>
+            <m:e>
+              <m:r>
+                <w:rPr>
+                  <w:rFonts w:ascii="Cambria Math" w:hAnsi="Cambria Math"/>
+                </w:rPr>
+                <m:t>2</m:t>
+              </m:r>
+              <m:r>
+                <w:rPr>
+                  <w:rFonts w:ascii="Cambria Math" w:hAnsi="Cambria Math"/>
+                </w:rPr>
+                <m:t>,</m:t>
+              </m:r>
+              <m:r>
+                <w:rPr>
+                  <w:rFonts w:ascii="Cambria Math" w:hAnsi="Cambria Math"/>
+                </w:rPr>
+                <m:t>68</m:t>
+              </m:r>
+              <m:r>
+                <m:rPr>
+                  <m:sty m:val="p"/>
+                </m:rPr>
+                <w:rPr>
+                  <w:rFonts w:ascii="Cambria Math" w:hAnsi="Cambria Math"/>
+                </w:rPr>
+                <m:t>·</m:t>
+              </m:r>
+              <m:sSup>
+                <m:sSupPr>
+                  <m:ctrlPr>
+                    <w:rPr>
+                      <w:rFonts w:ascii="Cambria Math" w:hAnsi="Cambria Math"/>
+                    </w:rPr>
+                  </m:ctrlPr>
+                </m:sSupPr>
+                <m:e>
+                  <m:r>
+                    <m:rPr>
+                      <m:sty m:val="p"/>
+                    </m:rPr>
+                    <w:rPr>
+                      <w:rFonts w:ascii="Cambria Math" w:hAnsi="Cambria Math"/>
+                    </w:rPr>
+                    <m:t>10</m:t>
+                  </m:r>
+                </m:e>
+                <m:sup>
+                  <m:r>
+                    <w:rPr>
+                      <w:rFonts w:ascii="Cambria Math" w:hAnsi="Cambria Math"/>
+                    </w:rPr>
+                    <m:t>-10</m:t>
+                  </m:r>
+                </m:sup>
+              </m:sSup>
+              <m:r>
+                <w:rPr>
+                  <w:rFonts w:ascii="Cambria Math" w:hAnsi="Cambria Math"/>
+                </w:rPr>
+                <m:t>+</m:t>
+              </m:r>
+              <m:r>
+                <w:rPr>
+                  <w:rFonts w:ascii="Cambria Math" w:hAnsi="Cambria Math"/>
+                </w:rPr>
+                <m:t>2</m:t>
+              </m:r>
+              <m:r>
+                <w:rPr>
+                  <w:rFonts w:ascii="Cambria Math" w:hAnsi="Cambria Math"/>
+                </w:rPr>
+                <m:t>,</m:t>
+              </m:r>
+              <m:r>
+                <w:rPr>
+                  <w:rFonts w:ascii="Cambria Math" w:hAnsi="Cambria Math"/>
+                </w:rPr>
+                <m:t>68</m:t>
+              </m:r>
+              <m:r>
+                <m:rPr>
+                  <m:sty m:val="p"/>
+                </m:rPr>
+                <w:rPr>
+                  <w:rFonts w:ascii="Cambria Math" w:hAnsi="Cambria Math"/>
+                </w:rPr>
+                <m:t>·</m:t>
+              </m:r>
+              <m:sSup>
+                <m:sSupPr>
+                  <m:ctrlPr>
+                    <w:rPr>
+                      <w:rFonts w:ascii="Cambria Math" w:hAnsi="Cambria Math"/>
+                    </w:rPr>
+                  </m:ctrlPr>
+                </m:sSupPr>
+                <m:e>
+                  <m:r>
+                    <m:rPr>
+                      <m:sty m:val="p"/>
+                    </m:rPr>
+                    <w:rPr>
+                      <w:rFonts w:ascii="Cambria Math" w:hAnsi="Cambria Math"/>
+                    </w:rPr>
+                    <m:t>10</m:t>
+                  </m:r>
+                </m:e>
+                <m:sup>
+                  <m:r>
+                    <w:rPr>
+                      <w:rFonts w:ascii="Cambria Math" w:hAnsi="Cambria Math"/>
+                    </w:rPr>
+                    <m:t>-10</m:t>
+                  </m:r>
+                </m:sup>
+              </m:sSup>
+              <m:ctrlPr>
+                <w:rPr>
+                  <w:rFonts w:ascii="Cambria Math" w:hAnsi="Cambria Math"/>
+                  <w:i/>
+                </w:rPr>
+              </m:ctrlPr>
+            </m:e>
+          </m:d>
+          <m:r>
+            <w:rPr>
+              <w:rFonts w:ascii="Cambria Math" w:hAnsi="Cambria Math"/>
+            </w:rPr>
+            <m:t>+</m:t>
+          </m:r>
+          <m:r>
+            <w:rPr>
+              <w:rFonts w:ascii="Cambria Math" w:hAnsi="Cambria Math"/>
+            </w:rPr>
+            <m:t>10</m:t>
           </m:r>
           <m:r>
             <m:rPr>
@@ -10842,7 +11030,211 @@
                 <w:rPr>
                   <w:rFonts w:ascii="Cambria Math" w:hAnsi="Cambria Math"/>
                 </w:rPr>
-                <m:t>-12</m:t>
+                <m:t>-1</m:t>
+              </m:r>
+              <m:r>
+                <w:rPr>
+                  <w:rFonts w:ascii="Cambria Math" w:hAnsi="Cambria Math"/>
+                </w:rPr>
+                <m:t>2</m:t>
+              </m:r>
+            </m:sup>
+          </m:sSup>
+          <m:r>
+            <w:rPr>
+              <w:rFonts w:ascii="Cambria Math" w:hAnsi="Cambria Math"/>
+            </w:rPr>
+            <m:t>=</m:t>
+          </m:r>
+        </m:oMath>
+      </m:oMathPara>
+    </w:p>
+    <w:p>
+      <w:pPr>
+        <w:keepNext/>
+        <w:rPr>
+          <w:rFonts w:eastAsiaTheme="minorEastAsia"/>
+          <w:i/>
+        </w:rPr>
+      </w:pPr>
+      <m:oMathPara>
+        <m:oMath>
+          <m:r>
+            <w:rPr>
+              <w:rFonts w:ascii="Cambria Math" w:hAnsi="Cambria Math"/>
+            </w:rPr>
+            <m:t>=</m:t>
+          </m:r>
+          <m:r>
+            <w:rPr>
+              <w:rFonts w:ascii="Cambria Math" w:hAnsi="Cambria Math"/>
+            </w:rPr>
+            <m:t>4</m:t>
+          </m:r>
+          <m:r>
+            <w:rPr>
+              <w:rFonts w:ascii="Cambria Math" w:hAnsi="Cambria Math"/>
+            </w:rPr>
+            <m:t>,</m:t>
+          </m:r>
+          <m:r>
+            <w:rPr>
+              <w:rFonts w:ascii="Cambria Math" w:hAnsi="Cambria Math"/>
+            </w:rPr>
+            <m:t>64</m:t>
+          </m:r>
+          <m:r>
+            <m:rPr>
+              <m:sty m:val="p"/>
+            </m:rPr>
+            <w:rPr>
+              <w:rFonts w:ascii="Cambria Math" w:hAnsi="Cambria Math"/>
+            </w:rPr>
+            <m:t>·</m:t>
+          </m:r>
+          <m:sSup>
+            <m:sSupPr>
+              <m:ctrlPr>
+                <w:rPr>
+                  <w:rFonts w:ascii="Cambria Math" w:hAnsi="Cambria Math"/>
+                </w:rPr>
+              </m:ctrlPr>
+            </m:sSupPr>
+            <m:e>
+              <m:r>
+                <m:rPr>
+                  <m:sty m:val="p"/>
+                </m:rPr>
+                <w:rPr>
+                  <w:rFonts w:ascii="Cambria Math" w:hAnsi="Cambria Math"/>
+                </w:rPr>
+                <m:t>10</m:t>
+              </m:r>
+            </m:e>
+            <m:sup>
+              <m:r>
+                <w:rPr>
+                  <w:rFonts w:ascii="Cambria Math" w:hAnsi="Cambria Math"/>
+                </w:rPr>
+                <m:t>-</m:t>
+              </m:r>
+              <m:r>
+                <w:rPr>
+                  <w:rFonts w:ascii="Cambria Math" w:hAnsi="Cambria Math"/>
+                </w:rPr>
+                <m:t>9</m:t>
+              </m:r>
+            </m:sup>
+          </m:sSup>
+          <m:r>
+            <w:rPr>
+              <w:rFonts w:ascii="Cambria Math" w:hAnsi="Cambria Math"/>
+            </w:rPr>
+            <m:t xml:space="preserve"> Ф=4,64 нФ</m:t>
+          </m:r>
+        </m:oMath>
+      </m:oMathPara>
+    </w:p>
+    <w:p>
+      <w:pPr>
+        <w:keepNext/>
+        <w:rPr>
+          <w:rFonts w:eastAsiaTheme="minorEastAsia"/>
+          <w:i/>
+          <w:lang w:val="en-US"/>
+        </w:rPr>
+      </w:pPr>
+      <w:bookmarkStart w:id="4" w:name="_GoBack"/>
+      <w:bookmarkEnd w:id="4"/>
+    </w:p>
+    <w:p>
+      <w:pPr>
+        <w:keepNext/>
+        <w:rPr>
+          <w:rFonts w:eastAsiaTheme="minorEastAsia"/>
+          <w:i/>
+        </w:rPr>
+      </w:pPr>
+      <m:oMathPara>
+        <m:oMath>
+          <m:sSub>
+            <m:sSubPr>
+              <m:ctrlPr>
+                <w:rPr>
+                  <w:rFonts w:ascii="Cambria Math" w:hAnsi="Cambria Math"/>
+                  <w:i/>
+                </w:rPr>
+              </m:ctrlPr>
+            </m:sSubPr>
+            <m:e>
+              <m:r>
+                <w:rPr>
+                  <w:rFonts w:ascii="Cambria Math" w:hAnsi="Cambria Math"/>
+                </w:rPr>
+                <m:t>P</m:t>
+              </m:r>
+            </m:e>
+            <m:sub>
+              <m:r>
+                <w:rPr>
+                  <w:rFonts w:ascii="Cambria Math" w:hAnsi="Cambria Math"/>
+                </w:rPr>
+                <m:t>дин</m:t>
+              </m:r>
+            </m:sub>
+          </m:sSub>
+          <m:r>
+            <w:rPr>
+              <w:rFonts w:ascii="Cambria Math" w:hAnsi="Cambria Math"/>
+            </w:rPr>
+            <m:t>=</m:t>
+          </m:r>
+          <m:r>
+            <w:rPr>
+              <w:rFonts w:ascii="Cambria Math" w:hAnsi="Cambria Math"/>
+            </w:rPr>
+            <m:t>4,64</m:t>
+          </m:r>
+          <m:r>
+            <m:rPr>
+              <m:sty m:val="p"/>
+            </m:rPr>
+            <w:rPr>
+              <w:rFonts w:ascii="Cambria Math" w:hAnsi="Cambria Math"/>
+            </w:rPr>
+            <m:t>·</m:t>
+          </m:r>
+          <m:sSup>
+            <m:sSupPr>
+              <m:ctrlPr>
+                <w:rPr>
+                  <w:rFonts w:ascii="Cambria Math" w:hAnsi="Cambria Math"/>
+                </w:rPr>
+              </m:ctrlPr>
+            </m:sSupPr>
+            <m:e>
+              <m:r>
+                <m:rPr>
+                  <m:sty m:val="p"/>
+                </m:rPr>
+                <w:rPr>
+                  <w:rFonts w:ascii="Cambria Math" w:hAnsi="Cambria Math"/>
+                </w:rPr>
+                <m:t>10</m:t>
+              </m:r>
+            </m:e>
+            <m:sup>
+              <m:r>
+                <w:rPr>
+                  <w:rFonts w:ascii="Cambria Math" w:hAnsi="Cambria Math"/>
+                </w:rPr>
+                <m:t>-</m:t>
+              </m:r>
+              <m:r>
+                <w:rPr>
+                  <w:rFonts w:ascii="Cambria Math" w:hAnsi="Cambria Math"/>
+                </w:rPr>
+                <m:t>9</m:t>
               </m:r>
             </m:sup>
           </m:sSup>
@@ -10941,7 +11333,31 @@
             <w:rPr>
               <w:rFonts w:ascii="Cambria Math" w:hAnsi="Cambria Math"/>
             </w:rPr>
-            <m:t>=0,00098125 Вт=0,98 мВт</m:t>
+            <m:t>=</m:t>
+          </m:r>
+          <m:r>
+            <w:rPr>
+              <w:rFonts w:ascii="Cambria Math" w:hAnsi="Cambria Math"/>
+            </w:rPr>
+            <m:t>0</m:t>
+          </m:r>
+          <m:r>
+            <w:rPr>
+              <w:rFonts w:ascii="Cambria Math" w:hAnsi="Cambria Math"/>
+            </w:rPr>
+            <m:t>,</m:t>
+          </m:r>
+          <m:r>
+            <w:rPr>
+              <w:rFonts w:ascii="Cambria Math" w:hAnsi="Cambria Math"/>
+            </w:rPr>
+            <m:t>4553</m:t>
+          </m:r>
+          <m:r>
+            <w:rPr>
+              <w:rFonts w:ascii="Cambria Math" w:hAnsi="Cambria Math"/>
+            </w:rPr>
+            <m:t xml:space="preserve"> Вт</m:t>
           </m:r>
         </m:oMath>
       </m:oMathPara>
@@ -11191,7 +11607,7 @@
 </file>
 
 <file path=word/endnotes.xml><?xml version="1.0" encoding="utf-8"?>
-<w:endnotes xmlns:wpc="http://schemas.microsoft.com/office/word/2010/wordprocessingCanvas" xmlns:mc="http://schemas.openxmlformats.org/markup-compatibility/2006" xmlns:o="urn:schemas-microsoft-com:office:office" xmlns:r="http://schemas.openxmlformats.org/officeDocument/2006/relationships" xmlns:m="http://schemas.openxmlformats.org/officeDocument/2006/math" xmlns:v="urn:schemas-microsoft-com:vml" xmlns:wp14="http://schemas.microsoft.com/office/word/2010/wordprocessingDrawing" xmlns:wp="http://schemas.openxmlformats.org/drawingml/2006/wordprocessingDrawing" xmlns:w10="urn:schemas-microsoft-com:office:word" xmlns:w="http://schemas.openxmlformats.org/wordprocessingml/2006/main" xmlns:w14="http://schemas.microsoft.com/office/word/2010/wordml" xmlns:w15="http://schemas.microsoft.com/office/word/2012/wordml" xmlns:wpg="http://schemas.microsoft.com/office/word/2010/wordprocessingGroup" xmlns:wpi="http://schemas.microsoft.com/office/word/2010/wordprocessingInk" xmlns:wne="http://schemas.microsoft.com/office/word/2006/wordml" xmlns:wps="http://schemas.microsoft.com/office/word/2010/wordprocessingShape" mc:Ignorable="w14 w15 wp14">
+<w:endnotes xmlns:wpc="http://schemas.microsoft.com/office/word/2010/wordprocessingCanvas" xmlns:cx="http://schemas.microsoft.com/office/drawing/2014/chartex" xmlns:cx1="http://schemas.microsoft.com/office/drawing/2015/9/8/chartex" xmlns:cx2="http://schemas.microsoft.com/office/drawing/2015/10/21/chartex" xmlns:cx3="http://schemas.microsoft.com/office/drawing/2016/5/9/chartex" xmlns:cx4="http://schemas.microsoft.com/office/drawing/2016/5/10/chartex" xmlns:cx5="http://schemas.microsoft.com/office/drawing/2016/5/11/chartex" xmlns:cx6="http://schemas.microsoft.com/office/drawing/2016/5/12/chartex" xmlns:cx7="http://schemas.microsoft.com/office/drawing/2016/5/13/chartex" xmlns:cx8="http://schemas.microsoft.com/office/drawing/2016/5/14/chartex" xmlns:mc="http://schemas.openxmlformats.org/markup-compatibility/2006" xmlns:aink="http://schemas.microsoft.com/office/drawing/2016/ink" xmlns:am3d="http://schemas.microsoft.com/office/drawing/2017/model3d" xmlns:o="urn:schemas-microsoft-com:office:office" xmlns:r="http://schemas.openxmlformats.org/officeDocument/2006/relationships" xmlns:m="http://schemas.openxmlformats.org/officeDocument/2006/math" xmlns:v="urn:schemas-microsoft-com:vml" xmlns:wp14="http://schemas.microsoft.com/office/word/2010/wordprocessingDrawing" xmlns:wp="http://schemas.openxmlformats.org/drawingml/2006/wordprocessingDrawing" xmlns:w10="urn:schemas-microsoft-com:office:word" xmlns:w="http://schemas.openxmlformats.org/wordprocessingml/2006/main" xmlns:w14="http://schemas.microsoft.com/office/word/2010/wordml" xmlns:w15="http://schemas.microsoft.com/office/word/2012/wordml" xmlns:w16cid="http://schemas.microsoft.com/office/word/2016/wordml/cid" xmlns:w16se="http://schemas.microsoft.com/office/word/2015/wordml/symex" xmlns:wpg="http://schemas.microsoft.com/office/word/2010/wordprocessingGroup" xmlns:wpi="http://schemas.microsoft.com/office/word/2010/wordprocessingInk" xmlns:wne="http://schemas.microsoft.com/office/word/2006/wordml" xmlns:wps="http://schemas.microsoft.com/office/word/2010/wordprocessingShape" mc:Ignorable="w14 w15 w16se w16cid wp14">
   <w:endnote w:type="separator" w:id="-1">
     <w:p>
       <w:pPr>
@@ -11216,7 +11632,7 @@
 </file>
 
 <file path=word/footer1.xml><?xml version="1.0" encoding="utf-8"?>
-<w:ftr xmlns:wpc="http://schemas.microsoft.com/office/word/2010/wordprocessingCanvas" xmlns:mc="http://schemas.openxmlformats.org/markup-compatibility/2006" xmlns:o="urn:schemas-microsoft-com:office:office" xmlns:r="http://schemas.openxmlformats.org/officeDocument/2006/relationships" xmlns:m="http://schemas.openxmlformats.org/officeDocument/2006/math" xmlns:v="urn:schemas-microsoft-com:vml" xmlns:wp14="http://schemas.microsoft.com/office/word/2010/wordprocessingDrawing" xmlns:wp="http://schemas.openxmlformats.org/drawingml/2006/wordprocessingDrawing" xmlns:w10="urn:schemas-microsoft-com:office:word" xmlns:w="http://schemas.openxmlformats.org/wordprocessingml/2006/main" xmlns:w14="http://schemas.microsoft.com/office/word/2010/wordml" xmlns:w15="http://schemas.microsoft.com/office/word/2012/wordml" xmlns:wpg="http://schemas.microsoft.com/office/word/2010/wordprocessingGroup" xmlns:wpi="http://schemas.microsoft.com/office/word/2010/wordprocessingInk" xmlns:wne="http://schemas.microsoft.com/office/word/2006/wordml" xmlns:wps="http://schemas.microsoft.com/office/word/2010/wordprocessingShape" mc:Ignorable="w14 w15 wp14">
+<w:ftr xmlns:wpc="http://schemas.microsoft.com/office/word/2010/wordprocessingCanvas" xmlns:cx="http://schemas.microsoft.com/office/drawing/2014/chartex" xmlns:cx1="http://schemas.microsoft.com/office/drawing/2015/9/8/chartex" xmlns:cx2="http://schemas.microsoft.com/office/drawing/2015/10/21/chartex" xmlns:cx3="http://schemas.microsoft.com/office/drawing/2016/5/9/chartex" xmlns:cx4="http://schemas.microsoft.com/office/drawing/2016/5/10/chartex" xmlns:cx5="http://schemas.microsoft.com/office/drawing/2016/5/11/chartex" xmlns:cx6="http://schemas.microsoft.com/office/drawing/2016/5/12/chartex" xmlns:cx7="http://schemas.microsoft.com/office/drawing/2016/5/13/chartex" xmlns:cx8="http://schemas.microsoft.com/office/drawing/2016/5/14/chartex" xmlns:mc="http://schemas.openxmlformats.org/markup-compatibility/2006" xmlns:aink="http://schemas.microsoft.com/office/drawing/2016/ink" xmlns:am3d="http://schemas.microsoft.com/office/drawing/2017/model3d" xmlns:o="urn:schemas-microsoft-com:office:office" xmlns:r="http://schemas.openxmlformats.org/officeDocument/2006/relationships" xmlns:m="http://schemas.openxmlformats.org/officeDocument/2006/math" xmlns:v="urn:schemas-microsoft-com:vml" xmlns:wp14="http://schemas.microsoft.com/office/word/2010/wordprocessingDrawing" xmlns:wp="http://schemas.openxmlformats.org/drawingml/2006/wordprocessingDrawing" xmlns:w10="urn:schemas-microsoft-com:office:word" xmlns:w="http://schemas.openxmlformats.org/wordprocessingml/2006/main" xmlns:w14="http://schemas.microsoft.com/office/word/2010/wordml" xmlns:w15="http://schemas.microsoft.com/office/word/2012/wordml" xmlns:w16cid="http://schemas.microsoft.com/office/word/2016/wordml/cid" xmlns:w16se="http://schemas.microsoft.com/office/word/2015/wordml/symex" xmlns:wpg="http://schemas.microsoft.com/office/word/2010/wordprocessingGroup" xmlns:wpi="http://schemas.microsoft.com/office/word/2010/wordprocessingInk" xmlns:wne="http://schemas.microsoft.com/office/word/2006/wordml" xmlns:wps="http://schemas.microsoft.com/office/word/2010/wordprocessingShape" mc:Ignorable="w14 w15 w16se w16cid wp14">
   <w:sdt>
     <w:sdtPr>
       <w:id w:val="-394435887"/>
@@ -11261,7 +11677,7 @@
 </file>
 
 <file path=word/footnotes.xml><?xml version="1.0" encoding="utf-8"?>
-<w:footnotes xmlns:wpc="http://schemas.microsoft.com/office/word/2010/wordprocessingCanvas" xmlns:mc="http://schemas.openxmlformats.org/markup-compatibility/2006" xmlns:o="urn:schemas-microsoft-com:office:office" xmlns:r="http://schemas.openxmlformats.org/officeDocument/2006/relationships" xmlns:m="http://schemas.openxmlformats.org/officeDocument/2006/math" xmlns:v="urn:schemas-microsoft-com:vml" xmlns:wp14="http://schemas.microsoft.com/office/word/2010/wordprocessingDrawing" xmlns:wp="http://schemas.openxmlformats.org/drawingml/2006/wordprocessingDrawing" xmlns:w10="urn:schemas-microsoft-com:office:word" xmlns:w="http://schemas.openxmlformats.org/wordprocessingml/2006/main" xmlns:w14="http://schemas.microsoft.com/office/word/2010/wordml" xmlns:w15="http://schemas.microsoft.com/office/word/2012/wordml" xmlns:wpg="http://schemas.microsoft.com/office/word/2010/wordprocessingGroup" xmlns:wpi="http://schemas.microsoft.com/office/word/2010/wordprocessingInk" xmlns:wne="http://schemas.microsoft.com/office/word/2006/wordml" xmlns:wps="http://schemas.microsoft.com/office/word/2010/wordprocessingShape" mc:Ignorable="w14 w15 wp14">
+<w:footnotes xmlns:wpc="http://schemas.microsoft.com/office/word/2010/wordprocessingCanvas" xmlns:cx="http://schemas.microsoft.com/office/drawing/2014/chartex" xmlns:cx1="http://schemas.microsoft.com/office/drawing/2015/9/8/chartex" xmlns:cx2="http://schemas.microsoft.com/office/drawing/2015/10/21/chartex" xmlns:cx3="http://schemas.microsoft.com/office/drawing/2016/5/9/chartex" xmlns:cx4="http://schemas.microsoft.com/office/drawing/2016/5/10/chartex" xmlns:cx5="http://schemas.microsoft.com/office/drawing/2016/5/11/chartex" xmlns:cx6="http://schemas.microsoft.com/office/drawing/2016/5/12/chartex" xmlns:cx7="http://schemas.microsoft.com/office/drawing/2016/5/13/chartex" xmlns:cx8="http://schemas.microsoft.com/office/drawing/2016/5/14/chartex" xmlns:mc="http://schemas.openxmlformats.org/markup-compatibility/2006" xmlns:aink="http://schemas.microsoft.com/office/drawing/2016/ink" xmlns:am3d="http://schemas.microsoft.com/office/drawing/2017/model3d" xmlns:o="urn:schemas-microsoft-com:office:office" xmlns:r="http://schemas.openxmlformats.org/officeDocument/2006/relationships" xmlns:m="http://schemas.openxmlformats.org/officeDocument/2006/math" xmlns:v="urn:schemas-microsoft-com:vml" xmlns:wp14="http://schemas.microsoft.com/office/word/2010/wordprocessingDrawing" xmlns:wp="http://schemas.openxmlformats.org/drawingml/2006/wordprocessingDrawing" xmlns:w10="urn:schemas-microsoft-com:office:word" xmlns:w="http://schemas.openxmlformats.org/wordprocessingml/2006/main" xmlns:w14="http://schemas.microsoft.com/office/word/2010/wordml" xmlns:w15="http://schemas.microsoft.com/office/word/2012/wordml" xmlns:w16cid="http://schemas.microsoft.com/office/word/2016/wordml/cid" xmlns:w16se="http://schemas.microsoft.com/office/word/2015/wordml/symex" xmlns:wpg="http://schemas.microsoft.com/office/word/2010/wordprocessingGroup" xmlns:wpi="http://schemas.microsoft.com/office/word/2010/wordprocessingInk" xmlns:wne="http://schemas.microsoft.com/office/word/2006/wordml" xmlns:wps="http://schemas.microsoft.com/office/word/2010/wordprocessingShape" mc:Ignorable="w14 w15 w16se w16cid wp14">
   <w:footnote w:type="separator" w:id="-1">
     <w:p>
       <w:pPr>
@@ -11286,7 +11702,7 @@
 </file>
 
 <file path=word/numbering.xml><?xml version="1.0" encoding="utf-8"?>
-<w:numbering xmlns:wpc="http://schemas.microsoft.com/office/word/2010/wordprocessingCanvas" xmlns:mc="http://schemas.openxmlformats.org/markup-compatibility/2006" xmlns:o="urn:schemas-microsoft-com:office:office" xmlns:r="http://schemas.openxmlformats.org/officeDocument/2006/relationships" xmlns:m="http://schemas.openxmlformats.org/officeDocument/2006/math" xmlns:v="urn:schemas-microsoft-com:vml" xmlns:wp14="http://schemas.microsoft.com/office/word/2010/wordprocessingDrawing" xmlns:wp="http://schemas.openxmlformats.org/drawingml/2006/wordprocessingDrawing" xmlns:w10="urn:schemas-microsoft-com:office:word" xmlns:w="http://schemas.openxmlformats.org/wordprocessingml/2006/main" xmlns:w14="http://schemas.microsoft.com/office/word/2010/wordml" xmlns:w15="http://schemas.microsoft.com/office/word/2012/wordml" xmlns:wpg="http://schemas.microsoft.com/office/word/2010/wordprocessingGroup" xmlns:wpi="http://schemas.microsoft.com/office/word/2010/wordprocessingInk" xmlns:wne="http://schemas.microsoft.com/office/word/2006/wordml" xmlns:wps="http://schemas.microsoft.com/office/word/2010/wordprocessingShape" mc:Ignorable="w14 w15 wp14">
+<w:numbering xmlns:wpc="http://schemas.microsoft.com/office/word/2010/wordprocessingCanvas" xmlns:cx="http://schemas.microsoft.com/office/drawing/2014/chartex" xmlns:cx1="http://schemas.microsoft.com/office/drawing/2015/9/8/chartex" xmlns:cx2="http://schemas.microsoft.com/office/drawing/2015/10/21/chartex" xmlns:cx3="http://schemas.microsoft.com/office/drawing/2016/5/9/chartex" xmlns:cx4="http://schemas.microsoft.com/office/drawing/2016/5/10/chartex" xmlns:cx5="http://schemas.microsoft.com/office/drawing/2016/5/11/chartex" xmlns:cx6="http://schemas.microsoft.com/office/drawing/2016/5/12/chartex" xmlns:cx7="http://schemas.microsoft.com/office/drawing/2016/5/13/chartex" xmlns:cx8="http://schemas.microsoft.com/office/drawing/2016/5/14/chartex" xmlns:mc="http://schemas.openxmlformats.org/markup-compatibility/2006" xmlns:aink="http://schemas.microsoft.com/office/drawing/2016/ink" xmlns:am3d="http://schemas.microsoft.com/office/drawing/2017/model3d" xmlns:o="urn:schemas-microsoft-com:office:office" xmlns:r="http://schemas.openxmlformats.org/officeDocument/2006/relationships" xmlns:m="http://schemas.openxmlformats.org/officeDocument/2006/math" xmlns:v="urn:schemas-microsoft-com:vml" xmlns:wp14="http://schemas.microsoft.com/office/word/2010/wordprocessingDrawing" xmlns:wp="http://schemas.openxmlformats.org/drawingml/2006/wordprocessingDrawing" xmlns:w10="urn:schemas-microsoft-com:office:word" xmlns:w="http://schemas.openxmlformats.org/wordprocessingml/2006/main" xmlns:w14="http://schemas.microsoft.com/office/word/2010/wordml" xmlns:w15="http://schemas.microsoft.com/office/word/2012/wordml" xmlns:w16cid="http://schemas.microsoft.com/office/word/2016/wordml/cid" xmlns:w16se="http://schemas.microsoft.com/office/word/2015/wordml/symex" xmlns:wpg="http://schemas.microsoft.com/office/word/2010/wordprocessingGroup" xmlns:wpi="http://schemas.microsoft.com/office/word/2010/wordprocessingInk" xmlns:wne="http://schemas.microsoft.com/office/word/2006/wordml" xmlns:wps="http://schemas.microsoft.com/office/word/2010/wordprocessingShape" mc:Ignorable="w14 w15 w16se w16cid wp14">
   <w:abstractNum w:abstractNumId="0" w15:restartNumberingAfterBreak="0">
     <w:nsid w:val="0FF02C56"/>
     <w:multiLevelType w:val="hybridMultilevel"/>
@@ -11567,7 +11983,7 @@
 </file>
 
 <file path=word/styles.xml><?xml version="1.0" encoding="utf-8"?>
-<w:styles xmlns:mc="http://schemas.openxmlformats.org/markup-compatibility/2006" xmlns:r="http://schemas.openxmlformats.org/officeDocument/2006/relationships" xmlns:w="http://schemas.openxmlformats.org/wordprocessingml/2006/main" xmlns:w14="http://schemas.microsoft.com/office/word/2010/wordml" xmlns:w15="http://schemas.microsoft.com/office/word/2012/wordml" mc:Ignorable="w14 w15">
+<w:styles xmlns:mc="http://schemas.openxmlformats.org/markup-compatibility/2006" xmlns:r="http://schemas.openxmlformats.org/officeDocument/2006/relationships" xmlns:w="http://schemas.openxmlformats.org/wordprocessingml/2006/main" xmlns:w14="http://schemas.microsoft.com/office/word/2010/wordml" xmlns:w15="http://schemas.microsoft.com/office/word/2012/wordml" xmlns:w16cid="http://schemas.microsoft.com/office/word/2016/wordml/cid" xmlns:w16se="http://schemas.microsoft.com/office/word/2015/wordml/symex" mc:Ignorable="w14 w15 w16se w16cid">
   <w:docDefaults>
     <w:rPrDefault>
       <w:rPr>
@@ -11583,7 +11999,7 @@
       </w:pPr>
     </w:pPrDefault>
   </w:docDefaults>
-  <w:latentStyles w:defLockedState="0" w:defUIPriority="99" w:defSemiHidden="0" w:defUnhideWhenUsed="0" w:defQFormat="0" w:count="371">
+  <w:latentStyles w:defLockedState="0" w:defUIPriority="99" w:defSemiHidden="0" w:defUnhideWhenUsed="0" w:defQFormat="0" w:count="375">
     <w:lsdException w:name="Normal" w:uiPriority="0" w:qFormat="1"/>
     <w:lsdException w:name="heading 1" w:uiPriority="9" w:qFormat="1"/>
     <w:lsdException w:name="heading 2" w:semiHidden="1" w:uiPriority="9" w:unhideWhenUsed="1" w:qFormat="1"/>
@@ -11689,7 +12105,6 @@
     <w:lsdException w:name="HTML Sample" w:semiHidden="1" w:unhideWhenUsed="1"/>
     <w:lsdException w:name="HTML Typewriter" w:semiHidden="1" w:unhideWhenUsed="1"/>
     <w:lsdException w:name="HTML Variable" w:semiHidden="1" w:unhideWhenUsed="1"/>
-    <w:lsdException w:name="Normal Table" w:semiHidden="1" w:unhideWhenUsed="1"/>
     <w:lsdException w:name="annotation subject" w:semiHidden="1" w:unhideWhenUsed="1"/>
     <w:lsdException w:name="No List" w:semiHidden="1" w:unhideWhenUsed="1"/>
     <w:lsdException w:name="Outline List 1" w:semiHidden="1" w:unhideWhenUsed="1"/>
@@ -11733,10 +12148,8 @@
     <w:lsdException w:name="Table Elegant" w:semiHidden="1" w:unhideWhenUsed="1"/>
     <w:lsdException w:name="Table Professional" w:semiHidden="1" w:unhideWhenUsed="1"/>
     <w:lsdException w:name="Table Subtle 1" w:semiHidden="1" w:unhideWhenUsed="1"/>
-    <w:lsdException w:name="Table Subtle 2" w:semiHidden="1" w:unhideWhenUsed="1"/>
     <w:lsdException w:name="Table Web 1" w:semiHidden="1" w:unhideWhenUsed="1"/>
     <w:lsdException w:name="Table Web 2" w:semiHidden="1" w:unhideWhenUsed="1"/>
-    <w:lsdException w:name="Table Web 3" w:semiHidden="1" w:unhideWhenUsed="1"/>
     <w:lsdException w:name="Balloon Text" w:semiHidden="1" w:unhideWhenUsed="1"/>
     <w:lsdException w:name="Table Grid" w:uiPriority="39"/>
     <w:lsdException w:name="Table Theme" w:semiHidden="1" w:unhideWhenUsed="1"/>
@@ -11955,6 +12368,10 @@
     <w:lsdException w:name="List Table 5 Dark Accent 6" w:uiPriority="50"/>
     <w:lsdException w:name="List Table 6 Colorful Accent 6" w:uiPriority="51"/>
     <w:lsdException w:name="List Table 7 Colorful Accent 6" w:uiPriority="52"/>
+    <w:lsdException w:name="Mention" w:semiHidden="1" w:unhideWhenUsed="1"/>
+    <w:lsdException w:name="Smart Hyperlink" w:semiHidden="1" w:unhideWhenUsed="1"/>
+    <w:lsdException w:name="Hashtag" w:semiHidden="1" w:unhideWhenUsed="1"/>
+    <w:lsdException w:name="Unresolved Mention" w:semiHidden="1" w:unhideWhenUsed="1"/>
   </w:latentStyles>
   <w:style w:type="paragraph" w:default="1" w:styleId="a">
     <w:name w:val="Normal"/>
@@ -12543,7 +12960,7 @@
 </file>
 
 <file path=customXml/itemProps1.xml><?xml version="1.0" encoding="utf-8"?>
-<ds:datastoreItem xmlns:ds="http://schemas.openxmlformats.org/officeDocument/2006/customXml" ds:itemID="{9B2D92E5-7BFA-4F54-AB3F-88D84C3F5370}">
+<ds:datastoreItem xmlns:ds="http://schemas.openxmlformats.org/officeDocument/2006/customXml" ds:itemID="{27543CD8-BEFE-422A-8B87-3E3898CE4051}">
   <ds:schemaRefs>
     <ds:schemaRef ds:uri="http://schemas.openxmlformats.org/officeDocument/2006/bibliography"/>
   </ds:schemaRefs>

</xml_diff>

<commit_message>
The most final version of them all
please be the last one please
</commit_message>
<xml_diff>
--- a/Домашнее задание 2.docx
+++ b/Домашнее задание 2.docx
@@ -1,6 +1,6 @@
 
 <file path=word/document.xml><?xml version="1.0" encoding="utf-8"?>
-<w:document xmlns:wpc="http://schemas.microsoft.com/office/word/2010/wordprocessingCanvas" xmlns:cx="http://schemas.microsoft.com/office/drawing/2014/chartex" xmlns:cx1="http://schemas.microsoft.com/office/drawing/2015/9/8/chartex" xmlns:cx2="http://schemas.microsoft.com/office/drawing/2015/10/21/chartex" xmlns:cx3="http://schemas.microsoft.com/office/drawing/2016/5/9/chartex" xmlns:cx4="http://schemas.microsoft.com/office/drawing/2016/5/10/chartex" xmlns:cx5="http://schemas.microsoft.com/office/drawing/2016/5/11/chartex" xmlns:cx6="http://schemas.microsoft.com/office/drawing/2016/5/12/chartex" xmlns:cx7="http://schemas.microsoft.com/office/drawing/2016/5/13/chartex" xmlns:cx8="http://schemas.microsoft.com/office/drawing/2016/5/14/chartex" xmlns:mc="http://schemas.openxmlformats.org/markup-compatibility/2006" xmlns:aink="http://schemas.microsoft.com/office/drawing/2016/ink" xmlns:am3d="http://schemas.microsoft.com/office/drawing/2017/model3d" xmlns:o="urn:schemas-microsoft-com:office:office" xmlns:r="http://schemas.openxmlformats.org/officeDocument/2006/relationships" xmlns:m="http://schemas.openxmlformats.org/officeDocument/2006/math" xmlns:v="urn:schemas-microsoft-com:vml" xmlns:wp14="http://schemas.microsoft.com/office/word/2010/wordprocessingDrawing" xmlns:wp="http://schemas.openxmlformats.org/drawingml/2006/wordprocessingDrawing" xmlns:w10="urn:schemas-microsoft-com:office:word" xmlns:w="http://schemas.openxmlformats.org/wordprocessingml/2006/main" xmlns:w14="http://schemas.microsoft.com/office/word/2010/wordml" xmlns:w15="http://schemas.microsoft.com/office/word/2012/wordml" xmlns:w16cid="http://schemas.microsoft.com/office/word/2016/wordml/cid" xmlns:w16se="http://schemas.microsoft.com/office/word/2015/wordml/symex" xmlns:wpg="http://schemas.microsoft.com/office/word/2010/wordprocessingGroup" xmlns:wpi="http://schemas.microsoft.com/office/word/2010/wordprocessingInk" xmlns:wne="http://schemas.microsoft.com/office/word/2006/wordml" xmlns:wps="http://schemas.microsoft.com/office/word/2010/wordprocessingShape" mc:Ignorable="w14 w15 w16se w16cid wp14">
+<w:document xmlns:wpc="http://schemas.microsoft.com/office/word/2010/wordprocessingCanvas" xmlns:cx="http://schemas.microsoft.com/office/drawing/2014/chartex" xmlns:cx1="http://schemas.microsoft.com/office/drawing/2015/9/8/chartex" xmlns:mc="http://schemas.openxmlformats.org/markup-compatibility/2006" xmlns:o="urn:schemas-microsoft-com:office:office" xmlns:r="http://schemas.openxmlformats.org/officeDocument/2006/relationships" xmlns:m="http://schemas.openxmlformats.org/officeDocument/2006/math" xmlns:v="urn:schemas-microsoft-com:vml" xmlns:wp14="http://schemas.microsoft.com/office/word/2010/wordprocessingDrawing" xmlns:wp="http://schemas.openxmlformats.org/drawingml/2006/wordprocessingDrawing" xmlns:w10="urn:schemas-microsoft-com:office:word" xmlns:w="http://schemas.openxmlformats.org/wordprocessingml/2006/main" xmlns:w14="http://schemas.microsoft.com/office/word/2010/wordml" xmlns:w15="http://schemas.microsoft.com/office/word/2012/wordml" xmlns:w16se="http://schemas.microsoft.com/office/word/2015/wordml/symex" xmlns:wpg="http://schemas.microsoft.com/office/word/2010/wordprocessingGroup" xmlns:wpi="http://schemas.microsoft.com/office/word/2010/wordprocessingInk" xmlns:wne="http://schemas.microsoft.com/office/word/2006/wordml" xmlns:wps="http://schemas.microsoft.com/office/word/2010/wordprocessingShape" mc:Ignorable="w14 w15 w16se wp14">
   <w:body>
     <w:p>
       <w:pPr>
@@ -4179,7 +4179,15 @@
           </w:tcPr>
           <w:p>
             <w:r>
-              <w:t xml:space="preserve">Толщина подзатворного оксида, </w:t>
+              <w:t xml:space="preserve">Толщина </w:t>
+            </w:r>
+            <w:proofErr w:type="spellStart"/>
+            <w:r>
+              <w:t>подзатворного</w:t>
+            </w:r>
+            <w:proofErr w:type="spellEnd"/>
+            <w:r>
+              <w:t xml:space="preserve"> оксида, </w:t>
             </w:r>
             <w:proofErr w:type="spellStart"/>
             <w:r>
@@ -9545,6 +9553,20 @@
     </w:p>
     <w:p>
       <w:pPr>
+        <w:rPr>
+          <w:i/>
+          <w:iCs/>
+          <w:color w:val="000000" w:themeColor="text1"/>
+          <w:sz w:val="24"/>
+          <w:szCs w:val="24"/>
+        </w:rPr>
+      </w:pPr>
+      <w:r>
+        <w:br w:type="page"/>
+      </w:r>
+    </w:p>
+    <w:p>
+      <w:pPr>
         <w:pStyle w:val="ad"/>
         <w:rPr>
           <w:lang w:val="ru-RU"/>
@@ -9554,6 +9576,7 @@
         <w:rPr>
           <w:lang w:val="ru-RU"/>
         </w:rPr>
+        <w:lastRenderedPageBreak/>
         <w:t xml:space="preserve">Рисунок </w:t>
       </w:r>
       <w:r>
@@ -9611,13 +9634,14 @@
       </w:pPr>
       <w:r>
         <w:rPr>
-          <w:noProof/>
+          <w:rFonts w:eastAsiaTheme="minorEastAsia"/>
+          <w:sz w:val="24"/>
         </w:rPr>
         <w:drawing>
-          <wp:inline distT="0" distB="0" distL="0" distR="0" wp14:anchorId="5810993A" wp14:editId="2671B0E7">
-            <wp:extent cx="5940425" cy="2646680"/>
-            <wp:effectExtent l="0" t="0" r="3175" b="1270"/>
-            <wp:docPr id="7" name="Рисунок 7"/>
+          <wp:inline distT="0" distB="0" distL="0" distR="0" wp14:anchorId="0F807197" wp14:editId="27956510">
+            <wp:extent cx="5929312" cy="2700337"/>
+            <wp:effectExtent l="0" t="0" r="0" b="5080"/>
+            <wp:docPr id="8" name="Рисунок 8"/>
             <wp:cNvGraphicFramePr>
               <a:graphicFrameLocks xmlns:a="http://schemas.openxmlformats.org/drawingml/2006/main" noChangeAspect="1"/>
             </wp:cNvGraphicFramePr>
@@ -9628,20 +9652,27 @@
                     <pic:cNvPr id="1" name=""/>
                     <pic:cNvPicPr/>
                   </pic:nvPicPr>
-                  <pic:blipFill>
+                  <pic:blipFill rotWithShape="1">
                     <a:blip r:embed="rId21"/>
-                    <a:stretch>
-                      <a:fillRect/>
-                    </a:stretch>
+                    <a:srcRect l="-1" r="187" b="782"/>
+                    <a:stretch/>
                   </pic:blipFill>
-                  <pic:spPr>
+                  <pic:spPr bwMode="auto">
                     <a:xfrm>
                       <a:off x="0" y="0"/>
-                      <a:ext cx="5940425" cy="2646680"/>
+                      <a:ext cx="5929312" cy="2700337"/>
                     </a:xfrm>
                     <a:prstGeom prst="rect">
                       <a:avLst/>
                     </a:prstGeom>
+                    <a:ln>
+                      <a:noFill/>
+                    </a:ln>
+                    <a:extLst>
+                      <a:ext uri="{53640926-AAD7-44D8-BBD7-CCE9431645EC}">
+                        <a14:shadowObscured xmlns:a14="http://schemas.microsoft.com/office/drawing/2010/main"/>
+                      </a:ext>
+                    </a:extLst>
                   </pic:spPr>
                 </pic:pic>
               </a:graphicData>
@@ -9652,11 +9683,417 @@
     </w:p>
     <w:p>
       <w:pPr>
+        <w:keepNext/>
+      </w:pPr>
+    </w:p>
+    <w:p>
+      <w:pPr>
+        <w:keepNext/>
+      </w:pPr>
+      <w:r>
+        <w:t>Из графика определяем следующие параметры</w:t>
+      </w:r>
+      <w:r>
+        <w:t>:</w:t>
+      </w:r>
+    </w:p>
+    <w:p>
+      <w:pPr>
+        <w:rPr>
+          <w:rFonts w:eastAsiaTheme="minorEastAsia"/>
+          <w:sz w:val="24"/>
+          <w:lang w:val="en-US"/>
+        </w:rPr>
+      </w:pPr>
+      <m:oMathPara>
+        <m:oMath>
+          <m:sSubSup>
+            <m:sSubSupPr>
+              <m:ctrlPr>
+                <w:rPr>
+                  <w:rFonts w:ascii="Cambria Math" w:eastAsiaTheme="minorEastAsia" w:hAnsi="Cambria Math"/>
+                  <w:sz w:val="24"/>
+                  <w:lang w:val="en-US"/>
+                </w:rPr>
+              </m:ctrlPr>
+            </m:sSubSupPr>
+            <m:e>
+              <m:r>
+                <w:rPr>
+                  <w:rFonts w:ascii="Cambria Math" w:eastAsiaTheme="minorEastAsia" w:hAnsi="Cambria Math"/>
+                  <w:sz w:val="24"/>
+                  <w:lang w:val="en-US"/>
+                </w:rPr>
+                <m:t>t</m:t>
+              </m:r>
+            </m:e>
+            <m:sub>
+              <m:r>
+                <w:rPr>
+                  <w:rFonts w:ascii="Cambria Math" w:eastAsiaTheme="minorEastAsia" w:hAnsi="Cambria Math"/>
+                  <w:sz w:val="24"/>
+                </w:rPr>
+                <m:t>зад</m:t>
+              </m:r>
+            </m:sub>
+            <m:sup>
+              <m:r>
+                <w:rPr>
+                  <w:rFonts w:ascii="Cambria Math" w:eastAsiaTheme="minorEastAsia" w:hAnsi="Cambria Math"/>
+                  <w:sz w:val="24"/>
+                  <w:lang w:val="en-US"/>
+                </w:rPr>
+                <m:t>01</m:t>
+              </m:r>
+            </m:sup>
+          </m:sSubSup>
+          <m:r>
+            <w:rPr>
+              <w:rFonts w:ascii="Cambria Math" w:eastAsiaTheme="minorEastAsia" w:hAnsi="Cambria Math"/>
+              <w:sz w:val="24"/>
+              <w:lang w:val="en-US"/>
+            </w:rPr>
+            <m:t>=25,6 нс</m:t>
+          </m:r>
+        </m:oMath>
+      </m:oMathPara>
+    </w:p>
+    <w:p>
+      <w:pPr>
+        <w:rPr>
+          <w:rFonts w:eastAsiaTheme="minorEastAsia"/>
+          <w:sz w:val="24"/>
+          <w:lang w:val="en-US"/>
+        </w:rPr>
+      </w:pPr>
+      <m:oMathPara>
+        <m:oMath>
+          <m:sSubSup>
+            <m:sSubSupPr>
+              <m:ctrlPr>
+                <w:rPr>
+                  <w:rFonts w:ascii="Cambria Math" w:eastAsiaTheme="minorEastAsia" w:hAnsi="Cambria Math"/>
+                  <w:sz w:val="24"/>
+                  <w:lang w:val="en-US"/>
+                </w:rPr>
+              </m:ctrlPr>
+            </m:sSubSupPr>
+            <m:e>
+              <m:r>
+                <w:rPr>
+                  <w:rFonts w:ascii="Cambria Math" w:eastAsiaTheme="minorEastAsia" w:hAnsi="Cambria Math"/>
+                  <w:sz w:val="24"/>
+                  <w:lang w:val="en-US"/>
+                </w:rPr>
+                <m:t>t</m:t>
+              </m:r>
+            </m:e>
+            <m:sub>
+              <m:r>
+                <w:rPr>
+                  <w:rFonts w:ascii="Cambria Math" w:eastAsiaTheme="minorEastAsia" w:hAnsi="Cambria Math"/>
+                  <w:sz w:val="24"/>
+                </w:rPr>
+                <m:t>зад</m:t>
+              </m:r>
+            </m:sub>
+            <m:sup>
+              <m:r>
+                <w:rPr>
+                  <w:rFonts w:ascii="Cambria Math" w:eastAsiaTheme="minorEastAsia" w:hAnsi="Cambria Math"/>
+                  <w:sz w:val="24"/>
+                  <w:lang w:val="en-US"/>
+                </w:rPr>
+                <m:t>10</m:t>
+              </m:r>
+            </m:sup>
+          </m:sSubSup>
+          <m:r>
+            <w:rPr>
+              <w:rFonts w:ascii="Cambria Math" w:eastAsiaTheme="minorEastAsia" w:hAnsi="Cambria Math"/>
+              <w:sz w:val="24"/>
+              <w:lang w:val="en-US"/>
+            </w:rPr>
+            <m:t>=24,4 нс</m:t>
+          </m:r>
+        </m:oMath>
+      </m:oMathPara>
+    </w:p>
+    <w:p>
+      <w:pPr>
+        <w:rPr>
+          <w:rFonts w:eastAsiaTheme="minorEastAsia"/>
+          <w:sz w:val="24"/>
+          <w:lang w:val="en-US"/>
+        </w:rPr>
+      </w:pPr>
+      <m:oMathPara>
+        <m:oMath>
+          <m:sSubSup>
+            <m:sSubSupPr>
+              <m:ctrlPr>
+                <w:rPr>
+                  <w:rFonts w:ascii="Cambria Math" w:eastAsiaTheme="minorEastAsia" w:hAnsi="Cambria Math"/>
+                  <w:sz w:val="24"/>
+                  <w:lang w:val="en-US"/>
+                </w:rPr>
+              </m:ctrlPr>
+            </m:sSubSupPr>
+            <m:e>
+              <m:r>
+                <w:rPr>
+                  <w:rFonts w:ascii="Cambria Math" w:eastAsiaTheme="minorEastAsia" w:hAnsi="Cambria Math"/>
+                  <w:sz w:val="24"/>
+                  <w:lang w:val="en-US"/>
+                </w:rPr>
+                <m:t>t</m:t>
+              </m:r>
+            </m:e>
+            <m:sub>
+              <m:r>
+                <w:rPr>
+                  <w:rFonts w:ascii="Cambria Math" w:eastAsiaTheme="minorEastAsia" w:hAnsi="Cambria Math"/>
+                  <w:sz w:val="24"/>
+                </w:rPr>
+                <m:t>ф</m:t>
+              </m:r>
+            </m:sub>
+            <m:sup>
+              <m:r>
+                <w:rPr>
+                  <w:rFonts w:ascii="Cambria Math" w:eastAsiaTheme="minorEastAsia" w:hAnsi="Cambria Math"/>
+                  <w:sz w:val="24"/>
+                  <w:lang w:val="en-US"/>
+                </w:rPr>
+                <m:t>01</m:t>
+              </m:r>
+            </m:sup>
+          </m:sSubSup>
+          <m:r>
+            <w:rPr>
+              <w:rFonts w:ascii="Cambria Math" w:eastAsiaTheme="minorEastAsia" w:hAnsi="Cambria Math"/>
+              <w:sz w:val="24"/>
+              <w:lang w:val="en-US"/>
+            </w:rPr>
+            <m:t>=63,5 нс</m:t>
+          </m:r>
+        </m:oMath>
+      </m:oMathPara>
+    </w:p>
+    <w:p>
+      <w:pPr>
+        <w:rPr>
+          <w:rFonts w:eastAsiaTheme="minorEastAsia"/>
+          <w:sz w:val="24"/>
+          <w:lang w:val="en-US"/>
+        </w:rPr>
+      </w:pPr>
+      <m:oMathPara>
+        <m:oMath>
+          <m:sSubSup>
+            <m:sSubSupPr>
+              <m:ctrlPr>
+                <w:rPr>
+                  <w:rFonts w:ascii="Cambria Math" w:eastAsiaTheme="minorEastAsia" w:hAnsi="Cambria Math"/>
+                  <w:sz w:val="24"/>
+                  <w:lang w:val="en-US"/>
+                </w:rPr>
+              </m:ctrlPr>
+            </m:sSubSupPr>
+            <m:e>
+              <m:r>
+                <w:rPr>
+                  <w:rFonts w:ascii="Cambria Math" w:eastAsiaTheme="minorEastAsia" w:hAnsi="Cambria Math"/>
+                  <w:sz w:val="24"/>
+                  <w:lang w:val="en-US"/>
+                </w:rPr>
+                <m:t>t</m:t>
+              </m:r>
+            </m:e>
+            <m:sub>
+              <m:r>
+                <w:rPr>
+                  <w:rFonts w:ascii="Cambria Math" w:eastAsiaTheme="minorEastAsia" w:hAnsi="Cambria Math"/>
+                  <w:sz w:val="24"/>
+                </w:rPr>
+                <m:t>ф</m:t>
+              </m:r>
+            </m:sub>
+            <m:sup>
+              <m:r>
+                <w:rPr>
+                  <w:rFonts w:ascii="Cambria Math" w:eastAsiaTheme="minorEastAsia" w:hAnsi="Cambria Math"/>
+                  <w:sz w:val="24"/>
+                  <w:lang w:val="en-US"/>
+                </w:rPr>
+                <m:t>10</m:t>
+              </m:r>
+            </m:sup>
+          </m:sSubSup>
+          <m:r>
+            <w:rPr>
+              <w:rFonts w:ascii="Cambria Math" w:eastAsiaTheme="minorEastAsia" w:hAnsi="Cambria Math"/>
+              <w:sz w:val="24"/>
+              <w:lang w:val="en-US"/>
+            </w:rPr>
+            <m:t>=61,2 нс</m:t>
+          </m:r>
+        </m:oMath>
+      </m:oMathPara>
+    </w:p>
+    <w:p>
+      <w:pPr>
+        <w:rPr>
+          <w:rFonts w:eastAsiaTheme="minorEastAsia"/>
+          <w:sz w:val="24"/>
+          <w:lang w:val="en-US"/>
+        </w:rPr>
+      </w:pPr>
+    </w:p>
+    <w:p>
+      <w:pPr>
+        <w:rPr>
+          <w:rFonts w:eastAsiaTheme="minorEastAsia"/>
+          <w:sz w:val="24"/>
+          <w:lang w:val="en-US"/>
+        </w:rPr>
+      </w:pPr>
+    </w:p>
+    <w:p>
+      <w:pPr>
+        <w:rPr>
+          <w:rFonts w:eastAsiaTheme="minorEastAsia"/>
+          <w:sz w:val="24"/>
+        </w:rPr>
+      </w:pPr>
+      <w:r>
+        <w:rPr>
+          <w:rFonts w:eastAsiaTheme="minorEastAsia"/>
+          <w:sz w:val="24"/>
+        </w:rPr>
+        <w:t>Максимальная рабочая частота схемы</w:t>
+      </w:r>
+      <w:bookmarkStart w:id="4" w:name="_GoBack"/>
+      <w:bookmarkEnd w:id="4"/>
+      <w:r>
+        <w:rPr>
+          <w:rFonts w:eastAsiaTheme="minorEastAsia"/>
+          <w:sz w:val="24"/>
+        </w:rPr>
+        <w:t>:</w:t>
+      </w:r>
+    </w:p>
+    <w:p>
+      <w:pPr>
+        <w:jc w:val="center"/>
+        <w:rPr>
+          <w:rFonts w:eastAsiaTheme="minorEastAsia"/>
+        </w:rPr>
+      </w:pPr>
+      <m:oMathPara>
+        <m:oMath>
+          <m:f>
+            <m:fPr>
+              <m:ctrlPr>
+                <w:rPr>
+                  <w:rFonts w:ascii="Cambria Math" w:eastAsiaTheme="minorEastAsia" w:hAnsi="Cambria Math"/>
+                  <w:i/>
+                  <w:lang w:val="en-US"/>
+                </w:rPr>
+              </m:ctrlPr>
+            </m:fPr>
+            <m:num>
+              <m:r>
+                <w:rPr>
+                  <w:rFonts w:ascii="Cambria Math" w:eastAsiaTheme="minorEastAsia" w:hAnsi="Cambria Math"/>
+                </w:rPr>
+                <m:t>1</m:t>
+              </m:r>
+            </m:num>
+            <m:den>
+              <m:r>
+                <w:rPr>
+                  <w:rFonts w:ascii="Cambria Math" w:eastAsiaTheme="minorEastAsia" w:hAnsi="Cambria Math"/>
+                </w:rPr>
+                <m:t>63,5</m:t>
+              </m:r>
+              <m:r>
+                <m:rPr>
+                  <m:sty m:val="p"/>
+                </m:rPr>
+                <w:rPr>
+                  <w:rFonts w:ascii="Cambria Math" w:hAnsi="Cambria Math"/>
+                </w:rPr>
+                <m:t>·</m:t>
+              </m:r>
+              <m:sSup>
+                <m:sSupPr>
+                  <m:ctrlPr>
+                    <w:rPr>
+                      <w:rFonts w:ascii="Cambria Math" w:hAnsi="Cambria Math"/>
+                    </w:rPr>
+                  </m:ctrlPr>
+                </m:sSupPr>
+                <m:e>
+                  <m:r>
+                    <m:rPr>
+                      <m:sty m:val="p"/>
+                    </m:rPr>
+                    <w:rPr>
+                      <w:rFonts w:ascii="Cambria Math" w:hAnsi="Cambria Math"/>
+                    </w:rPr>
+                    <m:t>10</m:t>
+                  </m:r>
+                </m:e>
+                <m:sup>
+                  <m:r>
+                    <w:rPr>
+                      <w:rFonts w:ascii="Cambria Math" w:hAnsi="Cambria Math"/>
+                    </w:rPr>
+                    <m:t>-9</m:t>
+                  </m:r>
+                </m:sup>
+              </m:sSup>
+              <m:r>
+                <w:rPr>
+                  <w:rFonts w:ascii="Cambria Math" w:hAnsi="Cambria Math"/>
+                </w:rPr>
+                <m:t xml:space="preserve"> с</m:t>
+              </m:r>
+            </m:den>
+          </m:f>
+          <m:r>
+            <w:rPr>
+              <w:rFonts w:ascii="Cambria Math" w:eastAsiaTheme="minorEastAsia" w:hAnsi="Cambria Math"/>
+            </w:rPr>
+            <m:t>=15748031 Гц≅15,7 МГц</m:t>
+          </m:r>
+        </m:oMath>
+      </m:oMathPara>
+    </w:p>
+    <w:p>
+      <w:pPr>
+        <w:rPr>
+          <w:rFonts w:eastAsiaTheme="minorEastAsia"/>
+          <w:sz w:val="24"/>
+          <w:lang w:val="en-US"/>
+        </w:rPr>
+      </w:pPr>
+    </w:p>
+    <w:p>
+      <w:pPr>
         <w:pStyle w:val="ad"/>
         <w:rPr>
           <w:lang w:val="ru-RU"/>
         </w:rPr>
       </w:pPr>
+      <w:r>
+        <w:rPr>
+          <w:rFonts w:eastAsiaTheme="minorEastAsia"/>
+          <w:lang w:val="ru-RU"/>
+        </w:rPr>
+        <w:br w:type="page"/>
+      </w:r>
       <w:r>
         <w:rPr>
           <w:lang w:val="ru-RU"/>
@@ -9735,7 +10172,7 @@
           <w:lang w:eastAsia="ru-RU"/>
         </w:rPr>
         <w:drawing>
-          <wp:inline distT="0" distB="0" distL="0" distR="0" wp14:anchorId="42805AFD" wp14:editId="512F6677">
+          <wp:inline distT="0" distB="0" distL="0" distR="0" wp14:anchorId="7A038C04" wp14:editId="751F6FE2">
             <wp:extent cx="5915025" cy="2718435"/>
             <wp:effectExtent l="0" t="0" r="9525" b="5715"/>
             <wp:docPr id="16" name="Рисунок 16"/>
@@ -9786,403 +10223,11 @@
     </w:p>
     <w:p>
       <w:pPr>
-        <w:keepNext/>
-      </w:pPr>
-    </w:p>
-    <w:p>
-      <w:pPr>
-        <w:keepNext/>
-      </w:pPr>
-      <w:r>
-        <w:t>Из графика определяем следующие параметры</w:t>
-      </w:r>
-      <w:r>
-        <w:t>:</w:t>
-      </w:r>
-    </w:p>
-    <w:p>
-      <w:pPr>
-        <w:rPr>
-          <w:rFonts w:eastAsiaTheme="minorEastAsia"/>
-          <w:sz w:val="24"/>
-          <w:lang w:val="en-US"/>
-        </w:rPr>
-      </w:pPr>
-      <m:oMathPara>
-        <m:oMath>
-          <m:sSubSup>
-            <m:sSubSupPr>
-              <m:ctrlPr>
-                <w:rPr>
-                  <w:rFonts w:ascii="Cambria Math" w:eastAsiaTheme="minorEastAsia" w:hAnsi="Cambria Math"/>
-                  <w:sz w:val="24"/>
-                  <w:lang w:val="en-US"/>
-                </w:rPr>
-              </m:ctrlPr>
-            </m:sSubSupPr>
-            <m:e>
-              <m:r>
-                <w:rPr>
-                  <w:rFonts w:ascii="Cambria Math" w:eastAsiaTheme="minorEastAsia" w:hAnsi="Cambria Math"/>
-                  <w:sz w:val="24"/>
-                  <w:lang w:val="en-US"/>
-                </w:rPr>
-                <m:t>t</m:t>
-              </m:r>
-            </m:e>
-            <m:sub>
-              <m:r>
-                <w:rPr>
-                  <w:rFonts w:ascii="Cambria Math" w:eastAsiaTheme="minorEastAsia" w:hAnsi="Cambria Math"/>
-                  <w:sz w:val="24"/>
-                </w:rPr>
-                <m:t>зад</m:t>
-              </m:r>
-            </m:sub>
-            <m:sup>
-              <m:r>
-                <w:rPr>
-                  <w:rFonts w:ascii="Cambria Math" w:eastAsiaTheme="minorEastAsia" w:hAnsi="Cambria Math"/>
-                  <w:sz w:val="24"/>
-                  <w:lang w:val="en-US"/>
-                </w:rPr>
-                <m:t>01</m:t>
-              </m:r>
-            </m:sup>
-          </m:sSubSup>
-          <m:r>
-            <w:rPr>
-              <w:rFonts w:ascii="Cambria Math" w:eastAsiaTheme="minorEastAsia" w:hAnsi="Cambria Math"/>
-              <w:sz w:val="24"/>
-              <w:lang w:val="en-US"/>
-            </w:rPr>
-            <m:t>=25,6 нс</m:t>
-          </m:r>
-        </m:oMath>
-      </m:oMathPara>
-    </w:p>
-    <w:p>
-      <w:pPr>
-        <w:rPr>
-          <w:rFonts w:eastAsiaTheme="minorEastAsia"/>
-          <w:sz w:val="24"/>
-          <w:lang w:val="en-US"/>
-        </w:rPr>
-      </w:pPr>
-      <m:oMathPara>
-        <m:oMath>
-          <m:sSubSup>
-            <m:sSubSupPr>
-              <m:ctrlPr>
-                <w:rPr>
-                  <w:rFonts w:ascii="Cambria Math" w:eastAsiaTheme="minorEastAsia" w:hAnsi="Cambria Math"/>
-                  <w:sz w:val="24"/>
-                  <w:lang w:val="en-US"/>
-                </w:rPr>
-              </m:ctrlPr>
-            </m:sSubSupPr>
-            <m:e>
-              <m:r>
-                <w:rPr>
-                  <w:rFonts w:ascii="Cambria Math" w:eastAsiaTheme="minorEastAsia" w:hAnsi="Cambria Math"/>
-                  <w:sz w:val="24"/>
-                  <w:lang w:val="en-US"/>
-                </w:rPr>
-                <m:t>t</m:t>
-              </m:r>
-            </m:e>
-            <m:sub>
-              <m:r>
-                <w:rPr>
-                  <w:rFonts w:ascii="Cambria Math" w:eastAsiaTheme="minorEastAsia" w:hAnsi="Cambria Math"/>
-                  <w:sz w:val="24"/>
-                </w:rPr>
-                <m:t>зад</m:t>
-              </m:r>
-            </m:sub>
-            <m:sup>
-              <m:r>
-                <w:rPr>
-                  <w:rFonts w:ascii="Cambria Math" w:eastAsiaTheme="minorEastAsia" w:hAnsi="Cambria Math"/>
-                  <w:sz w:val="24"/>
-                  <w:lang w:val="en-US"/>
-                </w:rPr>
-                <m:t>10</m:t>
-              </m:r>
-            </m:sup>
-          </m:sSubSup>
-          <m:r>
-            <w:rPr>
-              <w:rFonts w:ascii="Cambria Math" w:eastAsiaTheme="minorEastAsia" w:hAnsi="Cambria Math"/>
-              <w:sz w:val="24"/>
-              <w:lang w:val="en-US"/>
-            </w:rPr>
-            <m:t>=24,4 нс</m:t>
-          </m:r>
-        </m:oMath>
-      </m:oMathPara>
-    </w:p>
-    <w:p>
-      <w:pPr>
-        <w:rPr>
-          <w:rFonts w:eastAsiaTheme="minorEastAsia"/>
-          <w:sz w:val="24"/>
-          <w:lang w:val="en-US"/>
-        </w:rPr>
-      </w:pPr>
-      <m:oMathPara>
-        <m:oMath>
-          <m:sSubSup>
-            <m:sSubSupPr>
-              <m:ctrlPr>
-                <w:rPr>
-                  <w:rFonts w:ascii="Cambria Math" w:eastAsiaTheme="minorEastAsia" w:hAnsi="Cambria Math"/>
-                  <w:sz w:val="24"/>
-                  <w:lang w:val="en-US"/>
-                </w:rPr>
-              </m:ctrlPr>
-            </m:sSubSupPr>
-            <m:e>
-              <m:r>
-                <w:rPr>
-                  <w:rFonts w:ascii="Cambria Math" w:eastAsiaTheme="minorEastAsia" w:hAnsi="Cambria Math"/>
-                  <w:sz w:val="24"/>
-                  <w:lang w:val="en-US"/>
-                </w:rPr>
-                <m:t>t</m:t>
-              </m:r>
-            </m:e>
-            <m:sub>
-              <m:r>
-                <w:rPr>
-                  <w:rFonts w:ascii="Cambria Math" w:eastAsiaTheme="minorEastAsia" w:hAnsi="Cambria Math"/>
-                  <w:sz w:val="24"/>
-                </w:rPr>
-                <m:t>ф</m:t>
-              </m:r>
-            </m:sub>
-            <m:sup>
-              <m:r>
-                <w:rPr>
-                  <w:rFonts w:ascii="Cambria Math" w:eastAsiaTheme="minorEastAsia" w:hAnsi="Cambria Math"/>
-                  <w:sz w:val="24"/>
-                  <w:lang w:val="en-US"/>
-                </w:rPr>
-                <m:t>01</m:t>
-              </m:r>
-            </m:sup>
-          </m:sSubSup>
-          <m:r>
-            <w:rPr>
-              <w:rFonts w:ascii="Cambria Math" w:eastAsiaTheme="minorEastAsia" w:hAnsi="Cambria Math"/>
-              <w:sz w:val="24"/>
-              <w:lang w:val="en-US"/>
-            </w:rPr>
-            <m:t>=63,5 нс</m:t>
-          </m:r>
-        </m:oMath>
-      </m:oMathPara>
-    </w:p>
-    <w:p>
-      <w:pPr>
-        <w:rPr>
-          <w:rFonts w:eastAsiaTheme="minorEastAsia"/>
-          <w:sz w:val="24"/>
-          <w:lang w:val="en-US"/>
-        </w:rPr>
-      </w:pPr>
-      <m:oMathPara>
-        <m:oMath>
-          <m:sSubSup>
-            <m:sSubSupPr>
-              <m:ctrlPr>
-                <w:rPr>
-                  <w:rFonts w:ascii="Cambria Math" w:eastAsiaTheme="minorEastAsia" w:hAnsi="Cambria Math"/>
-                  <w:sz w:val="24"/>
-                  <w:lang w:val="en-US"/>
-                </w:rPr>
-              </m:ctrlPr>
-            </m:sSubSupPr>
-            <m:e>
-              <m:r>
-                <w:rPr>
-                  <w:rFonts w:ascii="Cambria Math" w:eastAsiaTheme="minorEastAsia" w:hAnsi="Cambria Math"/>
-                  <w:sz w:val="24"/>
-                  <w:lang w:val="en-US"/>
-                </w:rPr>
-                <m:t>t</m:t>
-              </m:r>
-            </m:e>
-            <m:sub>
-              <m:r>
-                <w:rPr>
-                  <w:rFonts w:ascii="Cambria Math" w:eastAsiaTheme="minorEastAsia" w:hAnsi="Cambria Math"/>
-                  <w:sz w:val="24"/>
-                </w:rPr>
-                <m:t>ф</m:t>
-              </m:r>
-            </m:sub>
-            <m:sup>
-              <m:r>
-                <w:rPr>
-                  <w:rFonts w:ascii="Cambria Math" w:eastAsiaTheme="minorEastAsia" w:hAnsi="Cambria Math"/>
-                  <w:sz w:val="24"/>
-                  <w:lang w:val="en-US"/>
-                </w:rPr>
-                <m:t>10</m:t>
-              </m:r>
-            </m:sup>
-          </m:sSubSup>
-          <m:r>
-            <w:rPr>
-              <w:rFonts w:ascii="Cambria Math" w:eastAsiaTheme="minorEastAsia" w:hAnsi="Cambria Math"/>
-              <w:sz w:val="24"/>
-              <w:lang w:val="en-US"/>
-            </w:rPr>
-            <m:t>=61,2 нс</m:t>
-          </m:r>
-        </m:oMath>
-      </m:oMathPara>
-    </w:p>
-    <w:p>
-      <w:pPr>
-        <w:rPr>
-          <w:rFonts w:eastAsiaTheme="minorEastAsia"/>
-          <w:sz w:val="24"/>
-        </w:rPr>
-      </w:pPr>
-      <w:r>
-        <w:rPr>
-          <w:rFonts w:eastAsiaTheme="minorEastAsia"/>
-          <w:sz w:val="24"/>
-        </w:rPr>
-        <w:br w:type="page"/>
-      </w:r>
-    </w:p>
-    <w:p>
-      <w:pPr>
-        <w:rPr>
-          <w:rFonts w:eastAsiaTheme="minorEastAsia"/>
-          <w:sz w:val="24"/>
-        </w:rPr>
-      </w:pPr>
-      <w:r>
-        <w:rPr>
-          <w:rFonts w:eastAsiaTheme="minorEastAsia"/>
-          <w:sz w:val="24"/>
-        </w:rPr>
-        <w:lastRenderedPageBreak/>
-        <w:t>Максимальная рабочая частота схемы</w:t>
-      </w:r>
-      <w:r>
-        <w:rPr>
-          <w:rFonts w:eastAsiaTheme="minorEastAsia"/>
-          <w:sz w:val="24"/>
-        </w:rPr>
-        <w:t xml:space="preserve"> </w:t>
-      </w:r>
-      <w:r>
-        <w:rPr>
-          <w:rFonts w:eastAsiaTheme="minorEastAsia"/>
-          <w:sz w:val="24"/>
-        </w:rPr>
-        <w:t>при нагрузке 10 пФ</w:t>
-      </w:r>
-      <w:r>
-        <w:rPr>
-          <w:rFonts w:eastAsiaTheme="minorEastAsia"/>
-          <w:sz w:val="24"/>
-        </w:rPr>
-        <w:t>:</w:t>
-      </w:r>
-    </w:p>
-    <w:p>
-      <w:pPr>
-        <w:jc w:val="center"/>
-        <w:rPr>
-          <w:rFonts w:eastAsiaTheme="minorEastAsia"/>
-        </w:rPr>
-      </w:pPr>
-      <m:oMathPara>
-        <m:oMath>
-          <m:f>
-            <m:fPr>
-              <m:ctrlPr>
-                <w:rPr>
-                  <w:rFonts w:ascii="Cambria Math" w:eastAsiaTheme="minorEastAsia" w:hAnsi="Cambria Math"/>
-                  <w:i/>
-                  <w:lang w:val="en-US"/>
-                </w:rPr>
-              </m:ctrlPr>
-            </m:fPr>
-            <m:num>
-              <m:r>
-                <w:rPr>
-                  <w:rFonts w:ascii="Cambria Math" w:eastAsiaTheme="minorEastAsia" w:hAnsi="Cambria Math"/>
-                </w:rPr>
-                <m:t>1</m:t>
-              </m:r>
-            </m:num>
-            <m:den>
-              <m:r>
-                <w:rPr>
-                  <w:rFonts w:ascii="Cambria Math" w:eastAsiaTheme="minorEastAsia" w:hAnsi="Cambria Math"/>
-                </w:rPr>
-                <m:t>63,5</m:t>
-              </m:r>
-              <m:r>
-                <m:rPr>
-                  <m:sty m:val="p"/>
-                </m:rPr>
-                <w:rPr>
-                  <w:rFonts w:ascii="Cambria Math" w:hAnsi="Cambria Math"/>
-                </w:rPr>
-                <m:t>·</m:t>
-              </m:r>
-              <m:sSup>
-                <m:sSupPr>
-                  <m:ctrlPr>
-                    <w:rPr>
-                      <w:rFonts w:ascii="Cambria Math" w:hAnsi="Cambria Math"/>
-                    </w:rPr>
-                  </m:ctrlPr>
-                </m:sSupPr>
-                <m:e>
-                  <m:r>
-                    <m:rPr>
-                      <m:sty m:val="p"/>
-                    </m:rPr>
-                    <w:rPr>
-                      <w:rFonts w:ascii="Cambria Math" w:hAnsi="Cambria Math"/>
-                    </w:rPr>
-                    <m:t>10</m:t>
-                  </m:r>
-                </m:e>
-                <m:sup>
-                  <m:r>
-                    <w:rPr>
-                      <w:rFonts w:ascii="Cambria Math" w:hAnsi="Cambria Math"/>
-                    </w:rPr>
-                    <m:t>-9</m:t>
-                  </m:r>
-                </m:sup>
-              </m:sSup>
-              <m:r>
-                <w:rPr>
-                  <w:rFonts w:ascii="Cambria Math" w:hAnsi="Cambria Math"/>
-                </w:rPr>
-                <m:t xml:space="preserve"> с</m:t>
-              </m:r>
-            </m:den>
-          </m:f>
-          <m:r>
-            <w:rPr>
-              <w:rFonts w:ascii="Cambria Math" w:eastAsiaTheme="minorEastAsia" w:hAnsi="Cambria Math"/>
-            </w:rPr>
-            <m:t>=15748031 Гц≅15,7 МГц</m:t>
-          </m:r>
-        </m:oMath>
-      </m:oMathPara>
+        <w:rPr>
+          <w:rFonts w:eastAsiaTheme="minorEastAsia"/>
+          <w:sz w:val="24"/>
+        </w:rPr>
+      </w:pPr>
     </w:p>
     <w:p>
       <w:pPr>
@@ -10698,186 +10743,7 @@
                 <w:rPr>
                   <w:rFonts w:ascii="Cambria Math" w:hAnsi="Cambria Math"/>
                 </w:rPr>
-                <m:t>3</m:t>
-              </m:r>
-              <m:r>
-                <w:rPr>
-                  <w:rFonts w:ascii="Cambria Math" w:hAnsi="Cambria Math"/>
-                </w:rPr>
-                <m:t>,</m:t>
-              </m:r>
-              <m:r>
-                <w:rPr>
-                  <w:rFonts w:ascii="Cambria Math" w:hAnsi="Cambria Math"/>
-                </w:rPr>
-                <m:t>11</m:t>
-              </m:r>
-              <m:r>
-                <m:rPr>
-                  <m:sty m:val="p"/>
-                </m:rPr>
-                <w:rPr>
-                  <w:rFonts w:ascii="Cambria Math" w:hAnsi="Cambria Math"/>
-                </w:rPr>
-                <m:t>·</m:t>
-              </m:r>
-              <m:sSup>
-                <m:sSupPr>
-                  <m:ctrlPr>
-                    <w:rPr>
-                      <w:rFonts w:ascii="Cambria Math" w:hAnsi="Cambria Math"/>
-                    </w:rPr>
-                  </m:ctrlPr>
-                </m:sSupPr>
-                <m:e>
-                  <m:r>
-                    <m:rPr>
-                      <m:sty m:val="p"/>
-                    </m:rPr>
-                    <w:rPr>
-                      <w:rFonts w:ascii="Cambria Math" w:hAnsi="Cambria Math"/>
-                    </w:rPr>
-                    <m:t>10</m:t>
-                  </m:r>
-                </m:e>
-                <m:sup>
-                  <m:r>
-                    <w:rPr>
-                      <w:rFonts w:ascii="Cambria Math" w:hAnsi="Cambria Math"/>
-                    </w:rPr>
-                    <m:t>-</m:t>
-                  </m:r>
-                  <m:r>
-                    <w:rPr>
-                      <w:rFonts w:ascii="Cambria Math" w:hAnsi="Cambria Math"/>
-                    </w:rPr>
-                    <m:t>10</m:t>
-                  </m:r>
-                </m:sup>
-              </m:sSup>
-              <m:r>
-                <w:rPr>
-                  <w:rFonts w:ascii="Cambria Math" w:hAnsi="Cambria Math"/>
-                </w:rPr>
-                <m:t>+</m:t>
-              </m:r>
-              <m:r>
-                <w:rPr>
-                  <w:rFonts w:ascii="Cambria Math" w:hAnsi="Cambria Math"/>
-                </w:rPr>
-                <m:t>3</m:t>
-              </m:r>
-              <m:r>
-                <w:rPr>
-                  <w:rFonts w:ascii="Cambria Math" w:hAnsi="Cambria Math"/>
-                </w:rPr>
-                <m:t>,</m:t>
-              </m:r>
-              <m:r>
-                <w:rPr>
-                  <w:rFonts w:ascii="Cambria Math" w:hAnsi="Cambria Math"/>
-                </w:rPr>
-                <m:t>11</m:t>
-              </m:r>
-              <m:r>
-                <m:rPr>
-                  <m:sty m:val="p"/>
-                </m:rPr>
-                <w:rPr>
-                  <w:rFonts w:ascii="Cambria Math" w:hAnsi="Cambria Math"/>
-                </w:rPr>
-                <m:t>·</m:t>
-              </m:r>
-              <m:sSup>
-                <m:sSupPr>
-                  <m:ctrlPr>
-                    <w:rPr>
-                      <w:rFonts w:ascii="Cambria Math" w:hAnsi="Cambria Math"/>
-                    </w:rPr>
-                  </m:ctrlPr>
-                </m:sSupPr>
-                <m:e>
-                  <m:r>
-                    <m:rPr>
-                      <m:sty m:val="p"/>
-                    </m:rPr>
-                    <w:rPr>
-                      <w:rFonts w:ascii="Cambria Math" w:hAnsi="Cambria Math"/>
-                    </w:rPr>
-                    <m:t>10</m:t>
-                  </m:r>
-                </m:e>
-                <m:sup>
-                  <m:r>
-                    <w:rPr>
-                      <w:rFonts w:ascii="Cambria Math" w:hAnsi="Cambria Math"/>
-                    </w:rPr>
-                    <m:t>-</m:t>
-                  </m:r>
-                  <m:r>
-                    <w:rPr>
-                      <w:rFonts w:ascii="Cambria Math" w:hAnsi="Cambria Math"/>
-                    </w:rPr>
-                    <m:t>10</m:t>
-                  </m:r>
-                </m:sup>
-              </m:sSup>
-              <m:ctrlPr>
-                <w:rPr>
-                  <w:rFonts w:ascii="Cambria Math" w:hAnsi="Cambria Math"/>
-                  <w:i/>
-                </w:rPr>
-              </m:ctrlPr>
-            </m:e>
-          </m:d>
-          <m:r>
-            <w:rPr>
-              <w:rFonts w:ascii="Cambria Math" w:hAnsi="Cambria Math"/>
-            </w:rPr>
-            <m:t>+</m:t>
-          </m:r>
-          <m:r>
-            <w:rPr>
-              <w:rFonts w:ascii="Cambria Math" w:eastAsiaTheme="minorEastAsia" w:hAnsi="Cambria Math"/>
-              <w:lang w:val="en-US"/>
-            </w:rPr>
-            <m:t>4</m:t>
-          </m:r>
-          <m:r>
-            <m:rPr>
-              <m:sty m:val="p"/>
-            </m:rPr>
-            <w:rPr>
-              <w:rFonts w:ascii="Cambria Math" w:hAnsi="Cambria Math"/>
-            </w:rPr>
-            <m:t>·</m:t>
-          </m:r>
-          <m:d>
-            <m:dPr>
-              <m:ctrlPr>
-                <w:rPr>
-                  <w:rFonts w:ascii="Cambria Math" w:hAnsi="Cambria Math"/>
-                </w:rPr>
-              </m:ctrlPr>
-            </m:dPr>
-            <m:e>
-              <m:r>
-                <w:rPr>
-                  <w:rFonts w:ascii="Cambria Math" w:hAnsi="Cambria Math"/>
-                </w:rPr>
-                <m:t>2</m:t>
-              </m:r>
-              <m:r>
-                <w:rPr>
-                  <w:rFonts w:ascii="Cambria Math" w:hAnsi="Cambria Math"/>
-                </w:rPr>
-                <m:t>,</m:t>
-              </m:r>
-              <m:r>
-                <w:rPr>
-                  <w:rFonts w:ascii="Cambria Math" w:hAnsi="Cambria Math"/>
-                </w:rPr>
-                <m:t>68</m:t>
+                <m:t>3,11</m:t>
               </m:r>
               <m:r>
                 <m:rPr>
@@ -10920,25 +10786,7 @@
                 <w:rPr>
                   <w:rFonts w:ascii="Cambria Math" w:hAnsi="Cambria Math"/>
                 </w:rPr>
-                <m:t>+</m:t>
-              </m:r>
-              <m:r>
-                <w:rPr>
-                  <w:rFonts w:ascii="Cambria Math" w:hAnsi="Cambria Math"/>
-                </w:rPr>
-                <m:t>2</m:t>
-              </m:r>
-              <m:r>
-                <w:rPr>
-                  <w:rFonts w:ascii="Cambria Math" w:hAnsi="Cambria Math"/>
-                </w:rPr>
-                <m:t>,</m:t>
-              </m:r>
-              <m:r>
-                <w:rPr>
-                  <w:rFonts w:ascii="Cambria Math" w:hAnsi="Cambria Math"/>
-                </w:rPr>
-                <m:t>68</m:t>
+                <m:t>+3,11</m:t>
               </m:r>
               <m:r>
                 <m:rPr>
@@ -10993,9 +10841,128 @@
           </m:r>
           <m:r>
             <w:rPr>
+              <w:rFonts w:ascii="Cambria Math" w:eastAsiaTheme="minorEastAsia" w:hAnsi="Cambria Math"/>
+              <w:lang w:val="en-US"/>
+            </w:rPr>
+            <m:t>4</m:t>
+          </m:r>
+          <m:r>
+            <m:rPr>
+              <m:sty m:val="p"/>
+            </m:rPr>
+            <w:rPr>
               <w:rFonts w:ascii="Cambria Math" w:hAnsi="Cambria Math"/>
             </w:rPr>
-            <m:t>10</m:t>
+            <m:t>·</m:t>
+          </m:r>
+          <m:d>
+            <m:dPr>
+              <m:ctrlPr>
+                <w:rPr>
+                  <w:rFonts w:ascii="Cambria Math" w:hAnsi="Cambria Math"/>
+                </w:rPr>
+              </m:ctrlPr>
+            </m:dPr>
+            <m:e>
+              <m:r>
+                <w:rPr>
+                  <w:rFonts w:ascii="Cambria Math" w:hAnsi="Cambria Math"/>
+                </w:rPr>
+                <m:t>2,68</m:t>
+              </m:r>
+              <m:r>
+                <m:rPr>
+                  <m:sty m:val="p"/>
+                </m:rPr>
+                <w:rPr>
+                  <w:rFonts w:ascii="Cambria Math" w:hAnsi="Cambria Math"/>
+                </w:rPr>
+                <m:t>·</m:t>
+              </m:r>
+              <m:sSup>
+                <m:sSupPr>
+                  <m:ctrlPr>
+                    <w:rPr>
+                      <w:rFonts w:ascii="Cambria Math" w:hAnsi="Cambria Math"/>
+                    </w:rPr>
+                  </m:ctrlPr>
+                </m:sSupPr>
+                <m:e>
+                  <m:r>
+                    <m:rPr>
+                      <m:sty m:val="p"/>
+                    </m:rPr>
+                    <w:rPr>
+                      <w:rFonts w:ascii="Cambria Math" w:hAnsi="Cambria Math"/>
+                    </w:rPr>
+                    <m:t>10</m:t>
+                  </m:r>
+                </m:e>
+                <m:sup>
+                  <m:r>
+                    <w:rPr>
+                      <w:rFonts w:ascii="Cambria Math" w:hAnsi="Cambria Math"/>
+                    </w:rPr>
+                    <m:t>-10</m:t>
+                  </m:r>
+                </m:sup>
+              </m:sSup>
+              <m:r>
+                <w:rPr>
+                  <w:rFonts w:ascii="Cambria Math" w:hAnsi="Cambria Math"/>
+                </w:rPr>
+                <m:t>+2,68</m:t>
+              </m:r>
+              <m:r>
+                <m:rPr>
+                  <m:sty m:val="p"/>
+                </m:rPr>
+                <w:rPr>
+                  <w:rFonts w:ascii="Cambria Math" w:hAnsi="Cambria Math"/>
+                </w:rPr>
+                <m:t>·</m:t>
+              </m:r>
+              <m:sSup>
+                <m:sSupPr>
+                  <m:ctrlPr>
+                    <w:rPr>
+                      <w:rFonts w:ascii="Cambria Math" w:hAnsi="Cambria Math"/>
+                    </w:rPr>
+                  </m:ctrlPr>
+                </m:sSupPr>
+                <m:e>
+                  <m:r>
+                    <m:rPr>
+                      <m:sty m:val="p"/>
+                    </m:rPr>
+                    <w:rPr>
+                      <w:rFonts w:ascii="Cambria Math" w:hAnsi="Cambria Math"/>
+                    </w:rPr>
+                    <m:t>10</m:t>
+                  </m:r>
+                </m:e>
+                <m:sup>
+                  <m:r>
+                    <w:rPr>
+                      <w:rFonts w:ascii="Cambria Math" w:hAnsi="Cambria Math"/>
+                    </w:rPr>
+                    <m:t>-10</m:t>
+                  </m:r>
+                </m:sup>
+              </m:sSup>
+              <m:ctrlPr>
+                <w:rPr>
+                  <w:rFonts w:ascii="Cambria Math" w:hAnsi="Cambria Math"/>
+                  <w:i/>
+                </w:rPr>
+              </m:ctrlPr>
+            </m:e>
+          </m:d>
+          <m:r>
+            <w:rPr>
+              <w:rFonts w:ascii="Cambria Math" w:hAnsi="Cambria Math"/>
+            </w:rPr>
+            <m:t>+10</m:t>
           </m:r>
           <m:r>
             <m:rPr>
@@ -11030,13 +10997,7 @@
                 <w:rPr>
                   <w:rFonts w:ascii="Cambria Math" w:hAnsi="Cambria Math"/>
                 </w:rPr>
-                <m:t>-1</m:t>
-              </m:r>
-              <m:r>
-                <w:rPr>
-                  <w:rFonts w:ascii="Cambria Math" w:hAnsi="Cambria Math"/>
-                </w:rPr>
-                <m:t>2</m:t>
+                <m:t>-12</m:t>
               </m:r>
             </m:sup>
           </m:sSup>
@@ -11063,25 +11024,7 @@
             <w:rPr>
               <w:rFonts w:ascii="Cambria Math" w:hAnsi="Cambria Math"/>
             </w:rPr>
-            <m:t>=</m:t>
-          </m:r>
-          <m:r>
-            <w:rPr>
-              <w:rFonts w:ascii="Cambria Math" w:hAnsi="Cambria Math"/>
-            </w:rPr>
-            <m:t>4</m:t>
-          </m:r>
-          <m:r>
-            <w:rPr>
-              <w:rFonts w:ascii="Cambria Math" w:hAnsi="Cambria Math"/>
-            </w:rPr>
-            <m:t>,</m:t>
-          </m:r>
-          <m:r>
-            <w:rPr>
-              <w:rFonts w:ascii="Cambria Math" w:hAnsi="Cambria Math"/>
-            </w:rPr>
-            <m:t>64</m:t>
+            <m:t>=4,64</m:t>
           </m:r>
           <m:r>
             <m:rPr>
@@ -11116,13 +11059,7 @@
                 <w:rPr>
                   <w:rFonts w:ascii="Cambria Math" w:hAnsi="Cambria Math"/>
                 </w:rPr>
-                <m:t>-</m:t>
-              </m:r>
-              <m:r>
-                <w:rPr>
-                  <w:rFonts w:ascii="Cambria Math" w:hAnsi="Cambria Math"/>
-                </w:rPr>
-                <m:t>9</m:t>
+                <m:t>-9</m:t>
               </m:r>
             </m:sup>
           </m:sSup>
@@ -11144,8 +11081,6 @@
           <w:lang w:val="en-US"/>
         </w:rPr>
       </w:pPr>
-      <w:bookmarkStart w:id="4" w:name="_GoBack"/>
-      <w:bookmarkEnd w:id="4"/>
     </w:p>
     <w:p>
       <w:pPr>
@@ -11187,13 +11122,7 @@
             <w:rPr>
               <w:rFonts w:ascii="Cambria Math" w:hAnsi="Cambria Math"/>
             </w:rPr>
-            <m:t>=</m:t>
-          </m:r>
-          <m:r>
-            <w:rPr>
-              <w:rFonts w:ascii="Cambria Math" w:hAnsi="Cambria Math"/>
-            </w:rPr>
-            <m:t>4,64</m:t>
+            <m:t>=4,64</m:t>
           </m:r>
           <m:r>
             <m:rPr>
@@ -11228,13 +11157,7 @@
                 <w:rPr>
                   <w:rFonts w:ascii="Cambria Math" w:hAnsi="Cambria Math"/>
                 </w:rPr>
-                <m:t>-</m:t>
-              </m:r>
-              <m:r>
-                <w:rPr>
-                  <w:rFonts w:ascii="Cambria Math" w:hAnsi="Cambria Math"/>
-                </w:rPr>
-                <m:t>9</m:t>
+                <m:t>-9</m:t>
               </m:r>
             </m:sup>
           </m:sSup>
@@ -11333,31 +11256,7 @@
             <w:rPr>
               <w:rFonts w:ascii="Cambria Math" w:hAnsi="Cambria Math"/>
             </w:rPr>
-            <m:t>=</m:t>
-          </m:r>
-          <m:r>
-            <w:rPr>
-              <w:rFonts w:ascii="Cambria Math" w:hAnsi="Cambria Math"/>
-            </w:rPr>
-            <m:t>0</m:t>
-          </m:r>
-          <m:r>
-            <w:rPr>
-              <w:rFonts w:ascii="Cambria Math" w:hAnsi="Cambria Math"/>
-            </w:rPr>
-            <m:t>,</m:t>
-          </m:r>
-          <m:r>
-            <w:rPr>
-              <w:rFonts w:ascii="Cambria Math" w:hAnsi="Cambria Math"/>
-            </w:rPr>
-            <m:t>4553</m:t>
-          </m:r>
-          <m:r>
-            <w:rPr>
-              <w:rFonts w:ascii="Cambria Math" w:hAnsi="Cambria Math"/>
-            </w:rPr>
-            <m:t xml:space="preserve"> Вт</m:t>
+            <m:t>=0,4553 Вт</m:t>
           </m:r>
         </m:oMath>
       </m:oMathPara>
@@ -11482,10 +11381,10 @@
           <w:lang w:eastAsia="ru-RU"/>
         </w:rPr>
         <w:drawing>
-          <wp:inline distT="0" distB="0" distL="0" distR="0">
-            <wp:extent cx="5940425" cy="4934738"/>
-            <wp:effectExtent l="0" t="0" r="3175" b="0"/>
-            <wp:docPr id="18" name="Рисунок 18" descr="https://cdn.discordapp.com/attachments/390531153746198528/550726654779981885/unknown.png"/>
+          <wp:inline distT="0" distB="0" distL="0" distR="0" wp14:anchorId="4DFF14D9" wp14:editId="0D165E0D">
+            <wp:extent cx="5940425" cy="4985385"/>
+            <wp:effectExtent l="0" t="0" r="3175" b="5715"/>
+            <wp:docPr id="2" name="Рисунок 2"/>
             <wp:cNvGraphicFramePr>
               <a:graphicFrameLocks xmlns:a="http://schemas.openxmlformats.org/drawingml/2006/main" noChangeAspect="1"/>
             </wp:cNvGraphicFramePr>
@@ -11493,36 +11392,23 @@
               <a:graphicData uri="http://schemas.openxmlformats.org/drawingml/2006/picture">
                 <pic:pic xmlns:pic="http://schemas.openxmlformats.org/drawingml/2006/picture">
                   <pic:nvPicPr>
-                    <pic:cNvPr id="0" name="Picture 5" descr="https://cdn.discordapp.com/attachments/390531153746198528/550726654779981885/unknown.png"/>
-                    <pic:cNvPicPr>
-                      <a:picLocks noChangeAspect="1" noChangeArrowheads="1"/>
-                    </pic:cNvPicPr>
+                    <pic:cNvPr id="1" name=""/>
+                    <pic:cNvPicPr/>
                   </pic:nvPicPr>
                   <pic:blipFill>
-                    <a:blip r:embed="rId23">
-                      <a:extLst>
-                        <a:ext uri="{28A0092B-C50C-407E-A947-70E740481C1C}">
-                          <a14:useLocalDpi xmlns:a14="http://schemas.microsoft.com/office/drawing/2010/main" val="0"/>
-                        </a:ext>
-                      </a:extLst>
-                    </a:blip>
-                    <a:srcRect/>
+                    <a:blip r:embed="rId23"/>
                     <a:stretch>
                       <a:fillRect/>
                     </a:stretch>
                   </pic:blipFill>
-                  <pic:spPr bwMode="auto">
+                  <pic:spPr>
                     <a:xfrm>
                       <a:off x="0" y="0"/>
-                      <a:ext cx="5940425" cy="4934738"/>
+                      <a:ext cx="5940425" cy="4985385"/>
                     </a:xfrm>
                     <a:prstGeom prst="rect">
                       <a:avLst/>
                     </a:prstGeom>
-                    <a:noFill/>
-                    <a:ln>
-                      <a:noFill/>
-                    </a:ln>
                   </pic:spPr>
                 </pic:pic>
               </a:graphicData>
@@ -11607,7 +11493,7 @@
 </file>
 
 <file path=word/endnotes.xml><?xml version="1.0" encoding="utf-8"?>
-<w:endnotes xmlns:wpc="http://schemas.microsoft.com/office/word/2010/wordprocessingCanvas" xmlns:cx="http://schemas.microsoft.com/office/drawing/2014/chartex" xmlns:cx1="http://schemas.microsoft.com/office/drawing/2015/9/8/chartex" xmlns:cx2="http://schemas.microsoft.com/office/drawing/2015/10/21/chartex" xmlns:cx3="http://schemas.microsoft.com/office/drawing/2016/5/9/chartex" xmlns:cx4="http://schemas.microsoft.com/office/drawing/2016/5/10/chartex" xmlns:cx5="http://schemas.microsoft.com/office/drawing/2016/5/11/chartex" xmlns:cx6="http://schemas.microsoft.com/office/drawing/2016/5/12/chartex" xmlns:cx7="http://schemas.microsoft.com/office/drawing/2016/5/13/chartex" xmlns:cx8="http://schemas.microsoft.com/office/drawing/2016/5/14/chartex" xmlns:mc="http://schemas.openxmlformats.org/markup-compatibility/2006" xmlns:aink="http://schemas.microsoft.com/office/drawing/2016/ink" xmlns:am3d="http://schemas.microsoft.com/office/drawing/2017/model3d" xmlns:o="urn:schemas-microsoft-com:office:office" xmlns:r="http://schemas.openxmlformats.org/officeDocument/2006/relationships" xmlns:m="http://schemas.openxmlformats.org/officeDocument/2006/math" xmlns:v="urn:schemas-microsoft-com:vml" xmlns:wp14="http://schemas.microsoft.com/office/word/2010/wordprocessingDrawing" xmlns:wp="http://schemas.openxmlformats.org/drawingml/2006/wordprocessingDrawing" xmlns:w10="urn:schemas-microsoft-com:office:word" xmlns:w="http://schemas.openxmlformats.org/wordprocessingml/2006/main" xmlns:w14="http://schemas.microsoft.com/office/word/2010/wordml" xmlns:w15="http://schemas.microsoft.com/office/word/2012/wordml" xmlns:w16cid="http://schemas.microsoft.com/office/word/2016/wordml/cid" xmlns:w16se="http://schemas.microsoft.com/office/word/2015/wordml/symex" xmlns:wpg="http://schemas.microsoft.com/office/word/2010/wordprocessingGroup" xmlns:wpi="http://schemas.microsoft.com/office/word/2010/wordprocessingInk" xmlns:wne="http://schemas.microsoft.com/office/word/2006/wordml" xmlns:wps="http://schemas.microsoft.com/office/word/2010/wordprocessingShape" mc:Ignorable="w14 w15 w16se w16cid wp14">
+<w:endnotes xmlns:wpc="http://schemas.microsoft.com/office/word/2010/wordprocessingCanvas" xmlns:cx="http://schemas.microsoft.com/office/drawing/2014/chartex" xmlns:cx1="http://schemas.microsoft.com/office/drawing/2015/9/8/chartex" xmlns:mc="http://schemas.openxmlformats.org/markup-compatibility/2006" xmlns:o="urn:schemas-microsoft-com:office:office" xmlns:r="http://schemas.openxmlformats.org/officeDocument/2006/relationships" xmlns:m="http://schemas.openxmlformats.org/officeDocument/2006/math" xmlns:v="urn:schemas-microsoft-com:vml" xmlns:wp14="http://schemas.microsoft.com/office/word/2010/wordprocessingDrawing" xmlns:wp="http://schemas.openxmlformats.org/drawingml/2006/wordprocessingDrawing" xmlns:w10="urn:schemas-microsoft-com:office:word" xmlns:w="http://schemas.openxmlformats.org/wordprocessingml/2006/main" xmlns:w14="http://schemas.microsoft.com/office/word/2010/wordml" xmlns:w15="http://schemas.microsoft.com/office/word/2012/wordml" xmlns:w16se="http://schemas.microsoft.com/office/word/2015/wordml/symex" xmlns:wpg="http://schemas.microsoft.com/office/word/2010/wordprocessingGroup" xmlns:wpi="http://schemas.microsoft.com/office/word/2010/wordprocessingInk" xmlns:wne="http://schemas.microsoft.com/office/word/2006/wordml" xmlns:wps="http://schemas.microsoft.com/office/word/2010/wordprocessingShape" mc:Ignorable="w14 w15 w16se wp14">
   <w:endnote w:type="separator" w:id="-1">
     <w:p>
       <w:pPr>
@@ -11632,7 +11518,7 @@
 </file>
 
 <file path=word/footer1.xml><?xml version="1.0" encoding="utf-8"?>
-<w:ftr xmlns:wpc="http://schemas.microsoft.com/office/word/2010/wordprocessingCanvas" xmlns:cx="http://schemas.microsoft.com/office/drawing/2014/chartex" xmlns:cx1="http://schemas.microsoft.com/office/drawing/2015/9/8/chartex" xmlns:cx2="http://schemas.microsoft.com/office/drawing/2015/10/21/chartex" xmlns:cx3="http://schemas.microsoft.com/office/drawing/2016/5/9/chartex" xmlns:cx4="http://schemas.microsoft.com/office/drawing/2016/5/10/chartex" xmlns:cx5="http://schemas.microsoft.com/office/drawing/2016/5/11/chartex" xmlns:cx6="http://schemas.microsoft.com/office/drawing/2016/5/12/chartex" xmlns:cx7="http://schemas.microsoft.com/office/drawing/2016/5/13/chartex" xmlns:cx8="http://schemas.microsoft.com/office/drawing/2016/5/14/chartex" xmlns:mc="http://schemas.openxmlformats.org/markup-compatibility/2006" xmlns:aink="http://schemas.microsoft.com/office/drawing/2016/ink" xmlns:am3d="http://schemas.microsoft.com/office/drawing/2017/model3d" xmlns:o="urn:schemas-microsoft-com:office:office" xmlns:r="http://schemas.openxmlformats.org/officeDocument/2006/relationships" xmlns:m="http://schemas.openxmlformats.org/officeDocument/2006/math" xmlns:v="urn:schemas-microsoft-com:vml" xmlns:wp14="http://schemas.microsoft.com/office/word/2010/wordprocessingDrawing" xmlns:wp="http://schemas.openxmlformats.org/drawingml/2006/wordprocessingDrawing" xmlns:w10="urn:schemas-microsoft-com:office:word" xmlns:w="http://schemas.openxmlformats.org/wordprocessingml/2006/main" xmlns:w14="http://schemas.microsoft.com/office/word/2010/wordml" xmlns:w15="http://schemas.microsoft.com/office/word/2012/wordml" xmlns:w16cid="http://schemas.microsoft.com/office/word/2016/wordml/cid" xmlns:w16se="http://schemas.microsoft.com/office/word/2015/wordml/symex" xmlns:wpg="http://schemas.microsoft.com/office/word/2010/wordprocessingGroup" xmlns:wpi="http://schemas.microsoft.com/office/word/2010/wordprocessingInk" xmlns:wne="http://schemas.microsoft.com/office/word/2006/wordml" xmlns:wps="http://schemas.microsoft.com/office/word/2010/wordprocessingShape" mc:Ignorable="w14 w15 w16se w16cid wp14">
+<w:ftr xmlns:wpc="http://schemas.microsoft.com/office/word/2010/wordprocessingCanvas" xmlns:cx="http://schemas.microsoft.com/office/drawing/2014/chartex" xmlns:cx1="http://schemas.microsoft.com/office/drawing/2015/9/8/chartex" xmlns:mc="http://schemas.openxmlformats.org/markup-compatibility/2006" xmlns:o="urn:schemas-microsoft-com:office:office" xmlns:r="http://schemas.openxmlformats.org/officeDocument/2006/relationships" xmlns:m="http://schemas.openxmlformats.org/officeDocument/2006/math" xmlns:v="urn:schemas-microsoft-com:vml" xmlns:wp14="http://schemas.microsoft.com/office/word/2010/wordprocessingDrawing" xmlns:wp="http://schemas.openxmlformats.org/drawingml/2006/wordprocessingDrawing" xmlns:w10="urn:schemas-microsoft-com:office:word" xmlns:w="http://schemas.openxmlformats.org/wordprocessingml/2006/main" xmlns:w14="http://schemas.microsoft.com/office/word/2010/wordml" xmlns:w15="http://schemas.microsoft.com/office/word/2012/wordml" xmlns:w16se="http://schemas.microsoft.com/office/word/2015/wordml/symex" xmlns:wpg="http://schemas.microsoft.com/office/word/2010/wordprocessingGroup" xmlns:wpi="http://schemas.microsoft.com/office/word/2010/wordprocessingInk" xmlns:wne="http://schemas.microsoft.com/office/word/2006/wordml" xmlns:wps="http://schemas.microsoft.com/office/word/2010/wordprocessingShape" mc:Ignorable="w14 w15 w16se wp14">
   <w:sdt>
     <w:sdtPr>
       <w:id w:val="-394435887"/>
@@ -11641,6 +11527,7 @@
         <w:docPartUnique/>
       </w:docPartObj>
     </w:sdtPr>
+    <w:sdtEndPr/>
     <w:sdtContent>
       <w:p>
         <w:pPr>
@@ -11660,7 +11547,7 @@
           <w:rPr>
             <w:noProof/>
           </w:rPr>
-          <w:t>11</w:t>
+          <w:t>13</w:t>
         </w:r>
         <w:r>
           <w:fldChar w:fldCharType="end"/>
@@ -11677,7 +11564,7 @@
 </file>
 
 <file path=word/footnotes.xml><?xml version="1.0" encoding="utf-8"?>
-<w:footnotes xmlns:wpc="http://schemas.microsoft.com/office/word/2010/wordprocessingCanvas" xmlns:cx="http://schemas.microsoft.com/office/drawing/2014/chartex" xmlns:cx1="http://schemas.microsoft.com/office/drawing/2015/9/8/chartex" xmlns:cx2="http://schemas.microsoft.com/office/drawing/2015/10/21/chartex" xmlns:cx3="http://schemas.microsoft.com/office/drawing/2016/5/9/chartex" xmlns:cx4="http://schemas.microsoft.com/office/drawing/2016/5/10/chartex" xmlns:cx5="http://schemas.microsoft.com/office/drawing/2016/5/11/chartex" xmlns:cx6="http://schemas.microsoft.com/office/drawing/2016/5/12/chartex" xmlns:cx7="http://schemas.microsoft.com/office/drawing/2016/5/13/chartex" xmlns:cx8="http://schemas.microsoft.com/office/drawing/2016/5/14/chartex" xmlns:mc="http://schemas.openxmlformats.org/markup-compatibility/2006" xmlns:aink="http://schemas.microsoft.com/office/drawing/2016/ink" xmlns:am3d="http://schemas.microsoft.com/office/drawing/2017/model3d" xmlns:o="urn:schemas-microsoft-com:office:office" xmlns:r="http://schemas.openxmlformats.org/officeDocument/2006/relationships" xmlns:m="http://schemas.openxmlformats.org/officeDocument/2006/math" xmlns:v="urn:schemas-microsoft-com:vml" xmlns:wp14="http://schemas.microsoft.com/office/word/2010/wordprocessingDrawing" xmlns:wp="http://schemas.openxmlformats.org/drawingml/2006/wordprocessingDrawing" xmlns:w10="urn:schemas-microsoft-com:office:word" xmlns:w="http://schemas.openxmlformats.org/wordprocessingml/2006/main" xmlns:w14="http://schemas.microsoft.com/office/word/2010/wordml" xmlns:w15="http://schemas.microsoft.com/office/word/2012/wordml" xmlns:w16cid="http://schemas.microsoft.com/office/word/2016/wordml/cid" xmlns:w16se="http://schemas.microsoft.com/office/word/2015/wordml/symex" xmlns:wpg="http://schemas.microsoft.com/office/word/2010/wordprocessingGroup" xmlns:wpi="http://schemas.microsoft.com/office/word/2010/wordprocessingInk" xmlns:wne="http://schemas.microsoft.com/office/word/2006/wordml" xmlns:wps="http://schemas.microsoft.com/office/word/2010/wordprocessingShape" mc:Ignorable="w14 w15 w16se w16cid wp14">
+<w:footnotes xmlns:wpc="http://schemas.microsoft.com/office/word/2010/wordprocessingCanvas" xmlns:cx="http://schemas.microsoft.com/office/drawing/2014/chartex" xmlns:cx1="http://schemas.microsoft.com/office/drawing/2015/9/8/chartex" xmlns:mc="http://schemas.openxmlformats.org/markup-compatibility/2006" xmlns:o="urn:schemas-microsoft-com:office:office" xmlns:r="http://schemas.openxmlformats.org/officeDocument/2006/relationships" xmlns:m="http://schemas.openxmlformats.org/officeDocument/2006/math" xmlns:v="urn:schemas-microsoft-com:vml" xmlns:wp14="http://schemas.microsoft.com/office/word/2010/wordprocessingDrawing" xmlns:wp="http://schemas.openxmlformats.org/drawingml/2006/wordprocessingDrawing" xmlns:w10="urn:schemas-microsoft-com:office:word" xmlns:w="http://schemas.openxmlformats.org/wordprocessingml/2006/main" xmlns:w14="http://schemas.microsoft.com/office/word/2010/wordml" xmlns:w15="http://schemas.microsoft.com/office/word/2012/wordml" xmlns:w16se="http://schemas.microsoft.com/office/word/2015/wordml/symex" xmlns:wpg="http://schemas.microsoft.com/office/word/2010/wordprocessingGroup" xmlns:wpi="http://schemas.microsoft.com/office/word/2010/wordprocessingInk" xmlns:wne="http://schemas.microsoft.com/office/word/2006/wordml" xmlns:wps="http://schemas.microsoft.com/office/word/2010/wordprocessingShape" mc:Ignorable="w14 w15 w16se wp14">
   <w:footnote w:type="separator" w:id="-1">
     <w:p>
       <w:pPr>
@@ -11702,7 +11589,7 @@
 </file>
 
 <file path=word/numbering.xml><?xml version="1.0" encoding="utf-8"?>
-<w:numbering xmlns:wpc="http://schemas.microsoft.com/office/word/2010/wordprocessingCanvas" xmlns:cx="http://schemas.microsoft.com/office/drawing/2014/chartex" xmlns:cx1="http://schemas.microsoft.com/office/drawing/2015/9/8/chartex" xmlns:cx2="http://schemas.microsoft.com/office/drawing/2015/10/21/chartex" xmlns:cx3="http://schemas.microsoft.com/office/drawing/2016/5/9/chartex" xmlns:cx4="http://schemas.microsoft.com/office/drawing/2016/5/10/chartex" xmlns:cx5="http://schemas.microsoft.com/office/drawing/2016/5/11/chartex" xmlns:cx6="http://schemas.microsoft.com/office/drawing/2016/5/12/chartex" xmlns:cx7="http://schemas.microsoft.com/office/drawing/2016/5/13/chartex" xmlns:cx8="http://schemas.microsoft.com/office/drawing/2016/5/14/chartex" xmlns:mc="http://schemas.openxmlformats.org/markup-compatibility/2006" xmlns:aink="http://schemas.microsoft.com/office/drawing/2016/ink" xmlns:am3d="http://schemas.microsoft.com/office/drawing/2017/model3d" xmlns:o="urn:schemas-microsoft-com:office:office" xmlns:r="http://schemas.openxmlformats.org/officeDocument/2006/relationships" xmlns:m="http://schemas.openxmlformats.org/officeDocument/2006/math" xmlns:v="urn:schemas-microsoft-com:vml" xmlns:wp14="http://schemas.microsoft.com/office/word/2010/wordprocessingDrawing" xmlns:wp="http://schemas.openxmlformats.org/drawingml/2006/wordprocessingDrawing" xmlns:w10="urn:schemas-microsoft-com:office:word" xmlns:w="http://schemas.openxmlformats.org/wordprocessingml/2006/main" xmlns:w14="http://schemas.microsoft.com/office/word/2010/wordml" xmlns:w15="http://schemas.microsoft.com/office/word/2012/wordml" xmlns:w16cid="http://schemas.microsoft.com/office/word/2016/wordml/cid" xmlns:w16se="http://schemas.microsoft.com/office/word/2015/wordml/symex" xmlns:wpg="http://schemas.microsoft.com/office/word/2010/wordprocessingGroup" xmlns:wpi="http://schemas.microsoft.com/office/word/2010/wordprocessingInk" xmlns:wne="http://schemas.microsoft.com/office/word/2006/wordml" xmlns:wps="http://schemas.microsoft.com/office/word/2010/wordprocessingShape" mc:Ignorable="w14 w15 w16se w16cid wp14">
+<w:numbering xmlns:wpc="http://schemas.microsoft.com/office/word/2010/wordprocessingCanvas" xmlns:cx="http://schemas.microsoft.com/office/drawing/2014/chartex" xmlns:cx1="http://schemas.microsoft.com/office/drawing/2015/9/8/chartex" xmlns:mc="http://schemas.openxmlformats.org/markup-compatibility/2006" xmlns:o="urn:schemas-microsoft-com:office:office" xmlns:r="http://schemas.openxmlformats.org/officeDocument/2006/relationships" xmlns:m="http://schemas.openxmlformats.org/officeDocument/2006/math" xmlns:v="urn:schemas-microsoft-com:vml" xmlns:wp14="http://schemas.microsoft.com/office/word/2010/wordprocessingDrawing" xmlns:wp="http://schemas.openxmlformats.org/drawingml/2006/wordprocessingDrawing" xmlns:w10="urn:schemas-microsoft-com:office:word" xmlns:w="http://schemas.openxmlformats.org/wordprocessingml/2006/main" xmlns:w14="http://schemas.microsoft.com/office/word/2010/wordml" xmlns:w15="http://schemas.microsoft.com/office/word/2012/wordml" xmlns:w16se="http://schemas.microsoft.com/office/word/2015/wordml/symex" xmlns:wpg="http://schemas.microsoft.com/office/word/2010/wordprocessingGroup" xmlns:wpi="http://schemas.microsoft.com/office/word/2010/wordprocessingInk" xmlns:wne="http://schemas.microsoft.com/office/word/2006/wordml" xmlns:wps="http://schemas.microsoft.com/office/word/2010/wordprocessingShape" mc:Ignorable="w14 w15 w16se wp14">
   <w:abstractNum w:abstractNumId="0" w15:restartNumberingAfterBreak="0">
     <w:nsid w:val="0FF02C56"/>
     <w:multiLevelType w:val="hybridMultilevel"/>
@@ -11983,7 +11870,7 @@
 </file>
 
 <file path=word/styles.xml><?xml version="1.0" encoding="utf-8"?>
-<w:styles xmlns:mc="http://schemas.openxmlformats.org/markup-compatibility/2006" xmlns:r="http://schemas.openxmlformats.org/officeDocument/2006/relationships" xmlns:w="http://schemas.openxmlformats.org/wordprocessingml/2006/main" xmlns:w14="http://schemas.microsoft.com/office/word/2010/wordml" xmlns:w15="http://schemas.microsoft.com/office/word/2012/wordml" xmlns:w16cid="http://schemas.microsoft.com/office/word/2016/wordml/cid" xmlns:w16se="http://schemas.microsoft.com/office/word/2015/wordml/symex" mc:Ignorable="w14 w15 w16se w16cid">
+<w:styles xmlns:mc="http://schemas.openxmlformats.org/markup-compatibility/2006" xmlns:r="http://schemas.openxmlformats.org/officeDocument/2006/relationships" xmlns:w="http://schemas.openxmlformats.org/wordprocessingml/2006/main" xmlns:w14="http://schemas.microsoft.com/office/word/2010/wordml" xmlns:w15="http://schemas.microsoft.com/office/word/2012/wordml" xmlns:w16se="http://schemas.microsoft.com/office/word/2015/wordml/symex" mc:Ignorable="w14 w15 w16se">
   <w:docDefaults>
     <w:rPrDefault>
       <w:rPr>
@@ -11999,7 +11886,7 @@
       </w:pPr>
     </w:pPrDefault>
   </w:docDefaults>
-  <w:latentStyles w:defLockedState="0" w:defUIPriority="99" w:defSemiHidden="0" w:defUnhideWhenUsed="0" w:defQFormat="0" w:count="375">
+  <w:latentStyles w:defLockedState="0" w:defUIPriority="99" w:defSemiHidden="0" w:defUnhideWhenUsed="0" w:defQFormat="0" w:count="371">
     <w:lsdException w:name="Normal" w:uiPriority="0" w:qFormat="1"/>
     <w:lsdException w:name="heading 1" w:uiPriority="9" w:qFormat="1"/>
     <w:lsdException w:name="heading 2" w:semiHidden="1" w:uiPriority="9" w:unhideWhenUsed="1" w:qFormat="1"/>
@@ -12105,6 +11992,7 @@
     <w:lsdException w:name="HTML Sample" w:semiHidden="1" w:unhideWhenUsed="1"/>
     <w:lsdException w:name="HTML Typewriter" w:semiHidden="1" w:unhideWhenUsed="1"/>
     <w:lsdException w:name="HTML Variable" w:semiHidden="1" w:unhideWhenUsed="1"/>
+    <w:lsdException w:name="Normal Table" w:semiHidden="1" w:unhideWhenUsed="1"/>
     <w:lsdException w:name="annotation subject" w:semiHidden="1" w:unhideWhenUsed="1"/>
     <w:lsdException w:name="No List" w:semiHidden="1" w:unhideWhenUsed="1"/>
     <w:lsdException w:name="Outline List 1" w:semiHidden="1" w:unhideWhenUsed="1"/>
@@ -12148,8 +12036,10 @@
     <w:lsdException w:name="Table Elegant" w:semiHidden="1" w:unhideWhenUsed="1"/>
     <w:lsdException w:name="Table Professional" w:semiHidden="1" w:unhideWhenUsed="1"/>
     <w:lsdException w:name="Table Subtle 1" w:semiHidden="1" w:unhideWhenUsed="1"/>
+    <w:lsdException w:name="Table Subtle 2" w:semiHidden="1" w:unhideWhenUsed="1"/>
     <w:lsdException w:name="Table Web 1" w:semiHidden="1" w:unhideWhenUsed="1"/>
     <w:lsdException w:name="Table Web 2" w:semiHidden="1" w:unhideWhenUsed="1"/>
+    <w:lsdException w:name="Table Web 3" w:semiHidden="1" w:unhideWhenUsed="1"/>
     <w:lsdException w:name="Balloon Text" w:semiHidden="1" w:unhideWhenUsed="1"/>
     <w:lsdException w:name="Table Grid" w:uiPriority="39"/>
     <w:lsdException w:name="Table Theme" w:semiHidden="1" w:unhideWhenUsed="1"/>
@@ -12368,10 +12258,6 @@
     <w:lsdException w:name="List Table 5 Dark Accent 6" w:uiPriority="50"/>
     <w:lsdException w:name="List Table 6 Colorful Accent 6" w:uiPriority="51"/>
     <w:lsdException w:name="List Table 7 Colorful Accent 6" w:uiPriority="52"/>
-    <w:lsdException w:name="Mention" w:semiHidden="1" w:unhideWhenUsed="1"/>
-    <w:lsdException w:name="Smart Hyperlink" w:semiHidden="1" w:unhideWhenUsed="1"/>
-    <w:lsdException w:name="Hashtag" w:semiHidden="1" w:unhideWhenUsed="1"/>
-    <w:lsdException w:name="Unresolved Mention" w:semiHidden="1" w:unhideWhenUsed="1"/>
   </w:latentStyles>
   <w:style w:type="paragraph" w:default="1" w:styleId="a">
     <w:name w:val="Normal"/>
@@ -12960,7 +12846,7 @@
 </file>
 
 <file path=customXml/itemProps1.xml><?xml version="1.0" encoding="utf-8"?>
-<ds:datastoreItem xmlns:ds="http://schemas.openxmlformats.org/officeDocument/2006/customXml" ds:itemID="{27543CD8-BEFE-422A-8B87-3E3898CE4051}">
+<ds:datastoreItem xmlns:ds="http://schemas.openxmlformats.org/officeDocument/2006/customXml" ds:itemID="{342D36F3-CF91-4A08-8F49-F4CEBECB7941}">
   <ds:schemaRefs>
     <ds:schemaRef ds:uri="http://schemas.openxmlformats.org/officeDocument/2006/bibliography"/>
   </ds:schemaRefs>

</xml_diff>